<commit_message>
Added configuration for exclusions
</commit_message>
<xml_diff>
--- a/Documentation/Sitecore Content Usage Tools - User Manual.docx
+++ b/Documentation/Sitecore Content Usage Tools - User Manual.docx
@@ -1,10 +1,10 @@
 
 <file path=word/document.xml><?xml version="1.0" encoding="utf-8"?>
-<w:document xmlns:wpc="http://schemas.microsoft.com/office/word/2010/wordprocessingCanvas" xmlns:mc="http://schemas.openxmlformats.org/markup-compatibility/2006" xmlns:o="urn:schemas-microsoft-com:office:office" xmlns:r="http://schemas.openxmlformats.org/officeDocument/2006/relationships" xmlns:m="http://schemas.openxmlformats.org/officeDocument/2006/math" xmlns:v="urn:schemas-microsoft-com:vml" xmlns:wp14="http://schemas.microsoft.com/office/word/2010/wordprocessingDrawing" xmlns:wp="http://schemas.openxmlformats.org/drawingml/2006/wordprocessingDrawing" xmlns:w10="urn:schemas-microsoft-com:office:word" xmlns:w="http://schemas.openxmlformats.org/wordprocessingml/2006/main" xmlns:w14="http://schemas.microsoft.com/office/word/2010/wordml" xmlns:wpg="http://schemas.microsoft.com/office/word/2010/wordprocessingGroup" xmlns:wpi="http://schemas.microsoft.com/office/word/2010/wordprocessingInk" xmlns:wne="http://schemas.microsoft.com/office/word/2006/wordml" xmlns:wps="http://schemas.microsoft.com/office/word/2010/wordprocessingShape" mc:Ignorable="w14 wp14">
+<w:document xmlns:wpc="http://schemas.microsoft.com/office/word/2010/wordprocessingCanvas" xmlns:mc="http://schemas.openxmlformats.org/markup-compatibility/2006" xmlns:o="urn:schemas-microsoft-com:office:office" xmlns:r="http://schemas.openxmlformats.org/officeDocument/2006/relationships" xmlns:m="http://schemas.openxmlformats.org/officeDocument/2006/math" xmlns:v="urn:schemas-microsoft-com:vml" xmlns:wp14="http://schemas.microsoft.com/office/word/2010/wordprocessingDrawing" xmlns:wp="http://schemas.openxmlformats.org/drawingml/2006/wordprocessingDrawing" xmlns:w10="urn:schemas-microsoft-com:office:word" xmlns:w="http://schemas.openxmlformats.org/wordprocessingml/2006/main" xmlns:w14="http://schemas.microsoft.com/office/word/2010/wordml" xmlns:w15="http://schemas.microsoft.com/office/word/2012/wordml" xmlns:wpg="http://schemas.microsoft.com/office/word/2010/wordprocessingGroup" xmlns:wpi="http://schemas.microsoft.com/office/word/2010/wordprocessingInk" xmlns:wne="http://schemas.microsoft.com/office/word/2006/wordml" xmlns:wps="http://schemas.microsoft.com/office/word/2010/wordprocessingShape" mc:Ignorable="w14 w15 wp14">
   <w:body>
     <w:p>
       <w:pPr>
-        <w:pStyle w:val="Titel"/>
+        <w:pStyle w:val="Title"/>
         <w:rPr>
           <w:lang w:val="en-US"/>
         </w:rPr>
@@ -18,7 +18,7 @@
     </w:p>
     <w:p>
       <w:pPr>
-        <w:pStyle w:val="Ondertitel"/>
+        <w:pStyle w:val="Subtitle"/>
         <w:rPr>
           <w:lang w:val="en-US"/>
         </w:rPr>
@@ -32,25 +32,26 @@
     </w:p>
     <w:sdt>
       <w:sdtPr>
+        <w:rPr>
+          <w:rFonts w:asciiTheme="minorHAnsi" w:eastAsiaTheme="minorHAnsi" w:hAnsiTheme="minorHAnsi" w:cstheme="minorBidi"/>
+          <w:b w:val="0"/>
+          <w:bCs w:val="0"/>
+          <w:color w:val="auto"/>
+          <w:sz w:val="22"/>
+          <w:szCs w:val="22"/>
+          <w:lang w:eastAsia="en-US"/>
+        </w:rPr>
         <w:id w:val="1219709591"/>
         <w:docPartObj>
           <w:docPartGallery w:val="Table of Contents"/>
           <w:docPartUnique/>
         </w:docPartObj>
       </w:sdtPr>
-      <w:sdtEndPr>
-        <w:rPr>
-          <w:rFonts w:asciiTheme="minorHAnsi" w:eastAsiaTheme="minorHAnsi" w:hAnsiTheme="minorHAnsi" w:cstheme="minorBidi"/>
-          <w:color w:val="auto"/>
-          <w:sz w:val="22"/>
-          <w:szCs w:val="22"/>
-          <w:lang w:eastAsia="en-US"/>
-        </w:rPr>
-      </w:sdtEndPr>
+      <w:sdtEndPr/>
       <w:sdtContent>
         <w:p>
           <w:pPr>
-            <w:pStyle w:val="Kopvaninhoudsopgave"/>
+            <w:pStyle w:val="TOCHeading"/>
           </w:pPr>
           <w:r>
             <w:t>Contents</w:t>
@@ -58,7 +59,7 @@
         </w:p>
         <w:p>
           <w:pPr>
-            <w:pStyle w:val="Inhopg1"/>
+            <w:pStyle w:val="TOC1"/>
             <w:tabs>
               <w:tab w:val="right" w:leader="dot" w:pos="9062"/>
             </w:tabs>
@@ -138,7 +139,7 @@
         </w:p>
         <w:p>
           <w:pPr>
-            <w:pStyle w:val="Inhopg1"/>
+            <w:pStyle w:val="TOC1"/>
             <w:tabs>
               <w:tab w:val="right" w:leader="dot" w:pos="9062"/>
             </w:tabs>
@@ -209,7 +210,7 @@
         </w:p>
         <w:p>
           <w:pPr>
-            <w:pStyle w:val="Inhopg1"/>
+            <w:pStyle w:val="TOC1"/>
             <w:tabs>
               <w:tab w:val="right" w:leader="dot" w:pos="9062"/>
             </w:tabs>
@@ -280,7 +281,7 @@
         </w:p>
         <w:p>
           <w:pPr>
-            <w:pStyle w:val="Inhopg1"/>
+            <w:pStyle w:val="TOC1"/>
             <w:tabs>
               <w:tab w:val="right" w:leader="dot" w:pos="9062"/>
             </w:tabs>
@@ -351,7 +352,7 @@
         </w:p>
         <w:p>
           <w:pPr>
-            <w:pStyle w:val="Inhopg1"/>
+            <w:pStyle w:val="TOC1"/>
             <w:tabs>
               <w:tab w:val="right" w:leader="dot" w:pos="9062"/>
             </w:tabs>
@@ -422,7 +423,7 @@
         </w:p>
         <w:p>
           <w:pPr>
-            <w:pStyle w:val="Inhopg1"/>
+            <w:pStyle w:val="TOC1"/>
             <w:tabs>
               <w:tab w:val="right" w:leader="dot" w:pos="9062"/>
             </w:tabs>
@@ -493,7 +494,7 @@
         </w:p>
         <w:p>
           <w:pPr>
-            <w:pStyle w:val="Inhopg1"/>
+            <w:pStyle w:val="TOC1"/>
             <w:tabs>
               <w:tab w:val="right" w:leader="dot" w:pos="9062"/>
             </w:tabs>
@@ -594,7 +595,7 @@
     </w:p>
     <w:p>
       <w:pPr>
-        <w:pStyle w:val="Kop1"/>
+        <w:pStyle w:val="Heading1"/>
         <w:rPr>
           <w:lang w:val="en-US"/>
         </w:rPr>
@@ -639,40 +640,38 @@
         </w:rPr>
         <w:t xml:space="preserve"> and developers</w:t>
       </w:r>
-      <w:bookmarkStart w:id="1" w:name="_GoBack"/>
+      <w:r>
+        <w:rPr>
+          <w:lang w:val="en-US"/>
+        </w:rPr>
+        <w:t>.</w:t>
+      </w:r>
+      <w:r>
+        <w:rPr>
+          <w:lang w:val="en-US"/>
+        </w:rPr>
+        <w:t xml:space="preserve"> Please discuss the installation of the module with the developers of your Sitecore platform, as they need to be aware of the impact.</w:t>
+      </w:r>
+    </w:p>
+    <w:p>
+      <w:pPr>
+        <w:pStyle w:val="Heading1"/>
+        <w:rPr>
+          <w:lang w:val="en-US"/>
+        </w:rPr>
+      </w:pPr>
+      <w:bookmarkStart w:id="1" w:name="_Toc378452747"/>
+      <w:r>
+        <w:rPr>
+          <w:lang w:val="en-US"/>
+        </w:rPr>
+        <w:t>References</w:t>
+      </w:r>
       <w:bookmarkEnd w:id="1"/>
-      <w:r>
-        <w:rPr>
-          <w:lang w:val="en-US"/>
-        </w:rPr>
-        <w:t>.</w:t>
-      </w:r>
-      <w:r>
-        <w:rPr>
-          <w:lang w:val="en-US"/>
-        </w:rPr>
-        <w:t xml:space="preserve"> Please discuss the installation of the module with the developers of your Sitecore platform, as they need to be aware of the impact.</w:t>
-      </w:r>
-    </w:p>
-    <w:p>
-      <w:pPr>
-        <w:pStyle w:val="Kop1"/>
-        <w:rPr>
-          <w:lang w:val="en-US"/>
-        </w:rPr>
-      </w:pPr>
-      <w:bookmarkStart w:id="2" w:name="_Toc378452747"/>
-      <w:r>
-        <w:rPr>
-          <w:lang w:val="en-US"/>
-        </w:rPr>
-        <w:t>References</w:t>
-      </w:r>
-      <w:bookmarkEnd w:id="2"/>
-    </w:p>
-    <w:p>
-      <w:pPr>
-        <w:pStyle w:val="Lijstalinea"/>
+    </w:p>
+    <w:p>
+      <w:pPr>
+        <w:pStyle w:val="ListParagraph"/>
         <w:numPr>
           <w:ilvl w:val="0"/>
           <w:numId w:val="1"/>
@@ -685,21 +684,7 @@
         <w:rPr>
           <w:lang w:val="en-US"/>
         </w:rPr>
-        <w:t xml:space="preserve">The </w:t>
-      </w:r>
-      <w:proofErr w:type="spellStart"/>
-      <w:r>
-        <w:rPr>
-          <w:lang w:val="en-US"/>
-        </w:rPr>
-        <w:t>GitHub</w:t>
-      </w:r>
-      <w:proofErr w:type="spellEnd"/>
-      <w:r>
-        <w:rPr>
-          <w:lang w:val="en-US"/>
-        </w:rPr>
-        <w:t xml:space="preserve"> repository where this project is being maintained:</w:t>
+        <w:t>The GitHub repository where this project is being maintained:</w:t>
       </w:r>
       <w:r>
         <w:rPr>
@@ -707,7 +692,7 @@
         </w:rPr>
         <w:br/>
       </w:r>
-      <w:hyperlink r:id="rId9" w:history="1">
+      <w:hyperlink r:id="rId8" w:history="1">
         <w:r>
           <w:rPr>
             <w:rStyle w:val="Hyperlink"/>
@@ -725,7 +710,7 @@
     </w:p>
     <w:p>
       <w:pPr>
-        <w:pStyle w:val="Lijstalinea"/>
+        <w:pStyle w:val="ListParagraph"/>
         <w:numPr>
           <w:ilvl w:val="0"/>
           <w:numId w:val="1"/>
@@ -738,21 +723,7 @@
         <w:rPr>
           <w:lang w:val="en-US"/>
         </w:rPr>
-        <w:t xml:space="preserve">This project was Team Orange’s entry for this </w:t>
-      </w:r>
-      <w:proofErr w:type="spellStart"/>
-      <w:r>
-        <w:rPr>
-          <w:lang w:val="en-US"/>
-        </w:rPr>
-        <w:t>Hackathon</w:t>
-      </w:r>
-      <w:proofErr w:type="spellEnd"/>
-      <w:r>
-        <w:rPr>
-          <w:lang w:val="en-US"/>
-        </w:rPr>
-        <w:t>:</w:t>
+        <w:t>This project was Team Orange’s entry for this Hackathon:</w:t>
       </w:r>
       <w:r>
         <w:rPr>
@@ -760,7 +731,7 @@
         </w:rPr>
         <w:br/>
       </w:r>
-      <w:hyperlink r:id="rId10" w:history="1">
+      <w:hyperlink r:id="rId9" w:history="1">
         <w:r>
           <w:rPr>
             <w:rStyle w:val="Hyperlink"/>
@@ -772,23 +743,23 @@
     </w:p>
     <w:p>
       <w:pPr>
-        <w:pStyle w:val="Kop1"/>
-        <w:rPr>
-          <w:lang w:val="en-US"/>
-        </w:rPr>
-      </w:pPr>
-      <w:bookmarkStart w:id="3" w:name="_Toc378452748"/>
+        <w:pStyle w:val="Heading1"/>
+        <w:rPr>
+          <w:lang w:val="en-US"/>
+        </w:rPr>
+      </w:pPr>
+      <w:bookmarkStart w:id="2" w:name="_Toc378452748"/>
       <w:r>
         <w:rPr>
           <w:lang w:val="en-US"/>
         </w:rPr>
         <w:t>Installation</w:t>
       </w:r>
-      <w:bookmarkEnd w:id="3"/>
-    </w:p>
-    <w:p>
-      <w:pPr>
-        <w:pStyle w:val="Lijstalinea"/>
+      <w:bookmarkEnd w:id="2"/>
+    </w:p>
+    <w:p>
+      <w:pPr>
+        <w:pStyle w:val="ListParagraph"/>
         <w:numPr>
           <w:ilvl w:val="0"/>
           <w:numId w:val="3"/>
@@ -821,7 +792,7 @@
         </w:rPr>
         <w:br/>
       </w:r>
-      <w:hyperlink r:id="rId11" w:history="1">
+      <w:hyperlink r:id="rId10" w:history="1">
         <w:r>
           <w:rPr>
             <w:rStyle w:val="Hyperlink"/>
@@ -833,7 +804,7 @@
     </w:p>
     <w:p>
       <w:pPr>
-        <w:pStyle w:val="Lijstalinea"/>
+        <w:pStyle w:val="ListParagraph"/>
         <w:numPr>
           <w:ilvl w:val="0"/>
           <w:numId w:val="3"/>
@@ -857,13 +828,79 @@
       <w:r>
         <w:rPr>
           <w:noProof/>
-          <w:lang w:eastAsia="nl-NL"/>
+          <w:lang w:val="en-US"/>
         </w:rPr>
         <w:drawing>
           <wp:inline distT="0" distB="0" distL="0" distR="0" wp14:anchorId="705AFF77" wp14:editId="6E07639A">
             <wp:extent cx="3564819" cy="4026089"/>
             <wp:effectExtent l="0" t="0" r="0" b="0"/>
             <wp:docPr id="1" name="Afbeelding 1"/>
+            <wp:cNvGraphicFramePr>
+              <a:graphicFrameLocks xmlns:a="http://schemas.openxmlformats.org/drawingml/2006/main" noChangeAspect="1"/>
+            </wp:cNvGraphicFramePr>
+            <a:graphic xmlns:a="http://schemas.openxmlformats.org/drawingml/2006/main">
+              <a:graphicData uri="http://schemas.openxmlformats.org/drawingml/2006/picture">
+                <pic:pic xmlns:pic="http://schemas.openxmlformats.org/drawingml/2006/picture">
+                  <pic:nvPicPr>
+                    <pic:cNvPr id="0" name=""/>
+                    <pic:cNvPicPr/>
+                  </pic:nvPicPr>
+                  <pic:blipFill>
+                    <a:blip r:embed="rId11"/>
+                    <a:stretch>
+                      <a:fillRect/>
+                    </a:stretch>
+                  </pic:blipFill>
+                  <pic:spPr>
+                    <a:xfrm>
+                      <a:off x="0" y="0"/>
+                      <a:ext cx="3564595" cy="4025836"/>
+                    </a:xfrm>
+                    <a:prstGeom prst="rect">
+                      <a:avLst/>
+                    </a:prstGeom>
+                  </pic:spPr>
+                </pic:pic>
+              </a:graphicData>
+            </a:graphic>
+          </wp:inline>
+        </w:drawing>
+      </w:r>
+    </w:p>
+    <w:p>
+      <w:pPr>
+        <w:pStyle w:val="ListParagraph"/>
+        <w:numPr>
+          <w:ilvl w:val="0"/>
+          <w:numId w:val="3"/>
+        </w:numPr>
+        <w:rPr>
+          <w:lang w:val="en-US"/>
+        </w:rPr>
+      </w:pPr>
+      <w:r>
+        <w:rPr>
+          <w:lang w:val="en-US"/>
+        </w:rPr>
+        <w:lastRenderedPageBreak/>
+        <w:t>Open the Installation Wizard:</w:t>
+      </w:r>
+      <w:r>
+        <w:rPr>
+          <w:lang w:val="en-US"/>
+        </w:rPr>
+        <w:br/>
+      </w:r>
+      <w:r>
+        <w:rPr>
+          <w:noProof/>
+          <w:lang w:val="en-US"/>
+        </w:rPr>
+        <w:drawing>
+          <wp:inline distT="0" distB="0" distL="0" distR="0" wp14:anchorId="2C1D8662" wp14:editId="03B939C4">
+            <wp:extent cx="2618227" cy="3794078"/>
+            <wp:effectExtent l="0" t="0" r="0" b="0"/>
+            <wp:docPr id="2" name="Afbeelding 2"/>
             <wp:cNvGraphicFramePr>
               <a:graphicFrameLocks xmlns:a="http://schemas.openxmlformats.org/drawingml/2006/main" noChangeAspect="1"/>
             </wp:cNvGraphicFramePr>
@@ -883,7 +920,7 @@
                   <pic:spPr>
                     <a:xfrm>
                       <a:off x="0" y="0"/>
-                      <a:ext cx="3564595" cy="4025836"/>
+                      <a:ext cx="2620335" cy="3797133"/>
                     </a:xfrm>
                     <a:prstGeom prst="rect">
                       <a:avLst/>
@@ -898,7 +935,7 @@
     </w:p>
     <w:p>
       <w:pPr>
-        <w:pStyle w:val="Lijstalinea"/>
+        <w:pStyle w:val="ListParagraph"/>
         <w:numPr>
           <w:ilvl w:val="0"/>
           <w:numId w:val="3"/>
@@ -911,8 +948,19 @@
         <w:rPr>
           <w:lang w:val="en-US"/>
         </w:rPr>
-        <w:lastRenderedPageBreak/>
-        <w:t>Open the Installation Wizard:</w:t>
+        <w:t>Upload the package and install it</w:t>
+      </w:r>
+      <w:r>
+        <w:rPr>
+          <w:lang w:val="en-US"/>
+        </w:rPr>
+        <w:t xml:space="preserve"> (if you get any messages about conflicts, choose “Merge” and then “Merge” again)</w:t>
+      </w:r>
+      <w:r>
+        <w:rPr>
+          <w:lang w:val="en-US"/>
+        </w:rPr>
+        <w:t>:</w:t>
       </w:r>
       <w:r>
         <w:rPr>
@@ -923,13 +971,13 @@
       <w:r>
         <w:rPr>
           <w:noProof/>
-          <w:lang w:eastAsia="nl-NL"/>
+          <w:lang w:val="en-US"/>
         </w:rPr>
         <w:drawing>
-          <wp:inline distT="0" distB="0" distL="0" distR="0" wp14:anchorId="2C1D8662" wp14:editId="03B939C4">
-            <wp:extent cx="2618227" cy="3794078"/>
-            <wp:effectExtent l="0" t="0" r="0" b="0"/>
-            <wp:docPr id="2" name="Afbeelding 2"/>
+          <wp:inline distT="0" distB="0" distL="0" distR="0" wp14:anchorId="23BC1ADE" wp14:editId="235729B4">
+            <wp:extent cx="3230248" cy="3220871"/>
+            <wp:effectExtent l="0" t="0" r="8255" b="0"/>
+            <wp:docPr id="3" name="Afbeelding 3"/>
             <wp:cNvGraphicFramePr>
               <a:graphicFrameLocks xmlns:a="http://schemas.openxmlformats.org/drawingml/2006/main" noChangeAspect="1"/>
             </wp:cNvGraphicFramePr>
@@ -949,83 +997,6 @@
                   <pic:spPr>
                     <a:xfrm>
                       <a:off x="0" y="0"/>
-                      <a:ext cx="2620335" cy="3797133"/>
-                    </a:xfrm>
-                    <a:prstGeom prst="rect">
-                      <a:avLst/>
-                    </a:prstGeom>
-                  </pic:spPr>
-                </pic:pic>
-              </a:graphicData>
-            </a:graphic>
-          </wp:inline>
-        </w:drawing>
-      </w:r>
-    </w:p>
-    <w:p>
-      <w:pPr>
-        <w:pStyle w:val="Lijstalinea"/>
-        <w:numPr>
-          <w:ilvl w:val="0"/>
-          <w:numId w:val="3"/>
-        </w:numPr>
-        <w:rPr>
-          <w:lang w:val="en-US"/>
-        </w:rPr>
-      </w:pPr>
-      <w:r>
-        <w:rPr>
-          <w:lang w:val="en-US"/>
-        </w:rPr>
-        <w:t>Upload the package and install it</w:t>
-      </w:r>
-      <w:r>
-        <w:rPr>
-          <w:lang w:val="en-US"/>
-        </w:rPr>
-        <w:t xml:space="preserve"> (if you get any messages about conflicts, choose “Merge” and then “Merge” again)</w:t>
-      </w:r>
-      <w:r>
-        <w:rPr>
-          <w:lang w:val="en-US"/>
-        </w:rPr>
-        <w:t>:</w:t>
-      </w:r>
-      <w:r>
-        <w:rPr>
-          <w:lang w:val="en-US"/>
-        </w:rPr>
-        <w:br/>
-      </w:r>
-      <w:r>
-        <w:rPr>
-          <w:noProof/>
-          <w:lang w:eastAsia="nl-NL"/>
-        </w:rPr>
-        <w:drawing>
-          <wp:inline distT="0" distB="0" distL="0" distR="0" wp14:anchorId="23BC1ADE" wp14:editId="235729B4">
-            <wp:extent cx="3230248" cy="3220871"/>
-            <wp:effectExtent l="0" t="0" r="8255" b="0"/>
-            <wp:docPr id="3" name="Afbeelding 3"/>
-            <wp:cNvGraphicFramePr>
-              <a:graphicFrameLocks xmlns:a="http://schemas.openxmlformats.org/drawingml/2006/main" noChangeAspect="1"/>
-            </wp:cNvGraphicFramePr>
-            <a:graphic xmlns:a="http://schemas.openxmlformats.org/drawingml/2006/main">
-              <a:graphicData uri="http://schemas.openxmlformats.org/drawingml/2006/picture">
-                <pic:pic xmlns:pic="http://schemas.openxmlformats.org/drawingml/2006/picture">
-                  <pic:nvPicPr>
-                    <pic:cNvPr id="0" name=""/>
-                    <pic:cNvPicPr/>
-                  </pic:nvPicPr>
-                  <pic:blipFill>
-                    <a:blip r:embed="rId14"/>
-                    <a:stretch>
-                      <a:fillRect/>
-                    </a:stretch>
-                  </pic:blipFill>
-                  <pic:spPr>
-                    <a:xfrm>
-                      <a:off x="0" y="0"/>
                       <a:ext cx="3230880" cy="3221501"/>
                     </a:xfrm>
                     <a:prstGeom prst="rect">
@@ -1041,7 +1012,7 @@
     </w:p>
     <w:p>
       <w:pPr>
-        <w:pStyle w:val="Lijstalinea"/>
+        <w:pStyle w:val="ListParagraph"/>
         <w:numPr>
           <w:ilvl w:val="0"/>
           <w:numId w:val="3"/>
@@ -1054,12 +1025,24 @@
         <w:rPr>
           <w:lang w:val="en-US"/>
         </w:rPr>
-        <w:t>The server may experience a short interruption. You only need to install the module on you content management server.</w:t>
-      </w:r>
-    </w:p>
-    <w:p>
-      <w:pPr>
-        <w:pStyle w:val="Lijstalinea"/>
+        <w:t>The server may experience a short interruption. You only need to install the module on you</w:t>
+      </w:r>
+      <w:r>
+        <w:rPr>
+          <w:lang w:val="en-US"/>
+        </w:rPr>
+        <w:t>r</w:t>
+      </w:r>
+      <w:r>
+        <w:rPr>
+          <w:lang w:val="en-US"/>
+        </w:rPr>
+        <w:t xml:space="preserve"> content management server.</w:t>
+      </w:r>
+    </w:p>
+    <w:p>
+      <w:pPr>
+        <w:pStyle w:val="ListParagraph"/>
         <w:numPr>
           <w:ilvl w:val="0"/>
           <w:numId w:val="3"/>
@@ -1090,12 +1073,12 @@
     </w:p>
     <w:p>
       <w:pPr>
-        <w:pStyle w:val="Kop1"/>
-        <w:rPr>
-          <w:lang w:val="en-US"/>
-        </w:rPr>
-      </w:pPr>
-      <w:bookmarkStart w:id="4" w:name="_Toc378452749"/>
+        <w:pStyle w:val="Heading1"/>
+        <w:rPr>
+          <w:lang w:val="en-US"/>
+        </w:rPr>
+      </w:pPr>
+      <w:bookmarkStart w:id="3" w:name="_Toc378452749"/>
       <w:r>
         <w:rPr>
           <w:lang w:val="en-US"/>
@@ -1103,7 +1086,7 @@
         <w:lastRenderedPageBreak/>
         <w:t>Finding unused content in the content tree</w:t>
       </w:r>
-      <w:bookmarkEnd w:id="4"/>
+      <w:bookmarkEnd w:id="3"/>
     </w:p>
     <w:p>
       <w:pPr>
@@ -1114,7 +1097,7 @@
       <w:r>
         <w:rPr>
           <w:noProof/>
-          <w:lang w:eastAsia="nl-NL"/>
+          <w:lang w:val="en-US"/>
         </w:rPr>
         <w:drawing>
           <wp:anchor distT="0" distB="0" distL="114300" distR="114300" simplePos="0" relativeHeight="251658240" behindDoc="1" locked="0" layoutInCell="1" allowOverlap="1" wp14:anchorId="0C039F97" wp14:editId="020E2AD1">
@@ -1148,7 +1131,7 @@
                     <pic:cNvPicPr/>
                   </pic:nvPicPr>
                   <pic:blipFill>
-                    <a:blip r:embed="rId15">
+                    <a:blip r:embed="rId14">
                       <a:extLst>
                         <a:ext uri="{28A0092B-C50C-407E-A947-70E740481C1C}">
                           <a14:useLocalDpi xmlns:a14="http://schemas.microsoft.com/office/drawing/2010/main" val="0"/>
@@ -1202,7 +1185,7 @@
       <w:r>
         <w:rPr>
           <w:noProof/>
-          <w:lang w:eastAsia="nl-NL"/>
+          <w:lang w:val="en-US"/>
         </w:rPr>
         <w:drawing>
           <wp:anchor distT="0" distB="0" distL="114300" distR="114300" simplePos="0" relativeHeight="251659264" behindDoc="1" locked="0" layoutInCell="1" allowOverlap="1" wp14:anchorId="01710156" wp14:editId="674CF3DE">
@@ -1236,7 +1219,7 @@
                     <pic:cNvPicPr/>
                   </pic:nvPicPr>
                   <pic:blipFill>
-                    <a:blip r:embed="rId16">
+                    <a:blip r:embed="rId15">
                       <a:extLst>
                         <a:ext uri="{28A0092B-C50C-407E-A947-70E740481C1C}">
                           <a14:useLocalDpi xmlns:a14="http://schemas.microsoft.com/office/drawing/2010/main" val="0"/>
@@ -1279,52 +1262,20 @@
           <w:i/>
           <w:lang w:val="en-US"/>
         </w:rPr>
-        <w:t>/</w:t>
-      </w:r>
-      <w:proofErr w:type="spellStart"/>
+        <w:t>/sitecore/content</w:t>
+      </w:r>
+      <w:r>
+        <w:rPr>
+          <w:lang w:val="en-US"/>
+        </w:rPr>
+        <w:t xml:space="preserve"> and </w:t>
+      </w:r>
       <w:r>
         <w:rPr>
           <w:i/>
           <w:lang w:val="en-US"/>
         </w:rPr>
-        <w:t>sitecore</w:t>
-      </w:r>
-      <w:proofErr w:type="spellEnd"/>
-      <w:r>
-        <w:rPr>
-          <w:i/>
-          <w:lang w:val="en-US"/>
-        </w:rPr>
-        <w:t>/content</w:t>
-      </w:r>
-      <w:r>
-        <w:rPr>
-          <w:lang w:val="en-US"/>
-        </w:rPr>
-        <w:t xml:space="preserve"> and </w:t>
-      </w:r>
-      <w:r>
-        <w:rPr>
-          <w:i/>
-          <w:lang w:val="en-US"/>
-        </w:rPr>
-        <w:t>/</w:t>
-      </w:r>
-      <w:proofErr w:type="spellStart"/>
-      <w:r>
-        <w:rPr>
-          <w:i/>
-          <w:lang w:val="en-US"/>
-        </w:rPr>
-        <w:t>sitecore</w:t>
-      </w:r>
-      <w:proofErr w:type="spellEnd"/>
-      <w:r>
-        <w:rPr>
-          <w:i/>
-          <w:lang w:val="en-US"/>
-        </w:rPr>
-        <w:t>/media library</w:t>
+        <w:t>/sitecore/media library</w:t>
       </w:r>
       <w:r>
         <w:rPr>
@@ -1374,12 +1325,12 @@
     </w:p>
     <w:p>
       <w:pPr>
-        <w:pStyle w:val="Kop1"/>
-        <w:rPr>
-          <w:lang w:val="en-US"/>
-        </w:rPr>
-      </w:pPr>
-      <w:bookmarkStart w:id="5" w:name="_Toc378452750"/>
+        <w:pStyle w:val="Heading1"/>
+        <w:rPr>
+          <w:lang w:val="en-US"/>
+        </w:rPr>
+      </w:pPr>
+      <w:bookmarkStart w:id="4" w:name="_Toc378452750"/>
       <w:r>
         <w:rPr>
           <w:lang w:val="en-US"/>
@@ -1399,19 +1350,31 @@
         </w:rPr>
         <w:t>content editor</w:t>
       </w:r>
-      <w:bookmarkEnd w:id="5"/>
-    </w:p>
-    <w:p>
-      <w:pPr>
-        <w:rPr>
-          <w:lang w:val="en-US"/>
-        </w:rPr>
-      </w:pPr>
-      <w:r>
-        <w:rPr>
-          <w:lang w:val="en-US"/>
-        </w:rPr>
-        <w:t>When your are editing content items that can be used as associated content for components on the pages, you may want to know on what pages that content is being used.</w:t>
+      <w:bookmarkEnd w:id="4"/>
+    </w:p>
+    <w:p>
+      <w:pPr>
+        <w:rPr>
+          <w:lang w:val="en-US"/>
+        </w:rPr>
+      </w:pPr>
+      <w:r>
+        <w:rPr>
+          <w:lang w:val="en-US"/>
+        </w:rPr>
+        <w:t xml:space="preserve">When </w:t>
+      </w:r>
+      <w:r>
+        <w:rPr>
+          <w:lang w:val="en-US"/>
+        </w:rPr>
+        <w:t>you</w:t>
+      </w:r>
+      <w:r>
+        <w:rPr>
+          <w:lang w:val="en-US"/>
+        </w:rPr>
+        <w:t xml:space="preserve"> are editing content items that can be used as associated content for components on the pages, you may want to know on what pages that content is being used.</w:t>
       </w:r>
       <w:r>
         <w:rPr>
@@ -1432,14 +1395,12 @@
         </w:rPr>
         <w:t xml:space="preserve">The message only shows up when it is relevant (for items that are not pages and are within the content or media </w:t>
       </w:r>
-      <w:proofErr w:type="spellStart"/>
-      <w:r>
-        <w:rPr>
-          <w:lang w:val="en-US"/>
-        </w:rPr>
-        <w:t>subtrees</w:t>
-      </w:r>
-      <w:proofErr w:type="spellEnd"/>
+      <w:r>
+        <w:rPr>
+          <w:lang w:val="en-US"/>
+        </w:rPr>
+        <w:t>sub trees</w:t>
+      </w:r>
       <w:r>
         <w:rPr>
           <w:lang w:val="en-US"/>
@@ -1456,13 +1417,74 @@
       <w:r>
         <w:rPr>
           <w:noProof/>
-          <w:lang w:eastAsia="nl-NL"/>
+          <w:lang w:val="en-US"/>
         </w:rPr>
         <w:drawing>
           <wp:inline distT="0" distB="0" distL="0" distR="0" wp14:anchorId="3DFEEBB4" wp14:editId="183CCAD5">
             <wp:extent cx="5242560" cy="2339340"/>
             <wp:effectExtent l="0" t="0" r="0" b="3810"/>
             <wp:docPr id="6" name="Afbeelding 6"/>
+            <wp:cNvGraphicFramePr>
+              <a:graphicFrameLocks xmlns:a="http://schemas.openxmlformats.org/drawingml/2006/main" noChangeAspect="1"/>
+            </wp:cNvGraphicFramePr>
+            <a:graphic xmlns:a="http://schemas.openxmlformats.org/drawingml/2006/main">
+              <a:graphicData uri="http://schemas.openxmlformats.org/drawingml/2006/picture">
+                <pic:pic xmlns:pic="http://schemas.openxmlformats.org/drawingml/2006/picture">
+                  <pic:nvPicPr>
+                    <pic:cNvPr id="0" name=""/>
+                    <pic:cNvPicPr/>
+                  </pic:nvPicPr>
+                  <pic:blipFill>
+                    <a:blip r:embed="rId16"/>
+                    <a:stretch>
+                      <a:fillRect/>
+                    </a:stretch>
+                  </pic:blipFill>
+                  <pic:spPr>
+                    <a:xfrm>
+                      <a:off x="0" y="0"/>
+                      <a:ext cx="5242560" cy="2339340"/>
+                    </a:xfrm>
+                    <a:prstGeom prst="rect">
+                      <a:avLst/>
+                    </a:prstGeom>
+                  </pic:spPr>
+                </pic:pic>
+              </a:graphicData>
+            </a:graphic>
+          </wp:inline>
+        </w:drawing>
+      </w:r>
+    </w:p>
+    <w:p>
+      <w:pPr>
+        <w:rPr>
+          <w:lang w:val="en-US"/>
+        </w:rPr>
+      </w:pPr>
+      <w:r>
+        <w:rPr>
+          <w:lang w:val="en-US"/>
+        </w:rPr>
+        <w:t>...or it will show a message saying that no pages use that particular item. In that case, a link will be displayed allowing you to delete the item (after a confirmation).</w:t>
+      </w:r>
+    </w:p>
+    <w:p>
+      <w:pPr>
+        <w:rPr>
+          <w:lang w:val="en-US"/>
+        </w:rPr>
+      </w:pPr>
+      <w:r>
+        <w:rPr>
+          <w:noProof/>
+          <w:lang w:val="en-US"/>
+        </w:rPr>
+        <w:drawing>
+          <wp:inline distT="0" distB="0" distL="0" distR="0" wp14:anchorId="3177E3C9" wp14:editId="10CDE28C">
+            <wp:extent cx="5554980" cy="2293620"/>
+            <wp:effectExtent l="0" t="0" r="7620" b="0"/>
+            <wp:docPr id="7" name="Afbeelding 7"/>
             <wp:cNvGraphicFramePr>
               <a:graphicFrameLocks xmlns:a="http://schemas.openxmlformats.org/drawingml/2006/main" noChangeAspect="1"/>
             </wp:cNvGraphicFramePr>
@@ -1482,67 +1504,6 @@
                   <pic:spPr>
                     <a:xfrm>
                       <a:off x="0" y="0"/>
-                      <a:ext cx="5242560" cy="2339340"/>
-                    </a:xfrm>
-                    <a:prstGeom prst="rect">
-                      <a:avLst/>
-                    </a:prstGeom>
-                  </pic:spPr>
-                </pic:pic>
-              </a:graphicData>
-            </a:graphic>
-          </wp:inline>
-        </w:drawing>
-      </w:r>
-    </w:p>
-    <w:p>
-      <w:pPr>
-        <w:rPr>
-          <w:lang w:val="en-US"/>
-        </w:rPr>
-      </w:pPr>
-      <w:r>
-        <w:rPr>
-          <w:lang w:val="en-US"/>
-        </w:rPr>
-        <w:t>...or it will show a message saying that no pages use that particular item. In that case, a link will be displayed allowing you to delete the item (after a confirmation).</w:t>
-      </w:r>
-    </w:p>
-    <w:p>
-      <w:pPr>
-        <w:rPr>
-          <w:lang w:val="en-US"/>
-        </w:rPr>
-      </w:pPr>
-      <w:r>
-        <w:rPr>
-          <w:noProof/>
-          <w:lang w:eastAsia="nl-NL"/>
-        </w:rPr>
-        <w:drawing>
-          <wp:inline distT="0" distB="0" distL="0" distR="0" wp14:anchorId="3177E3C9" wp14:editId="10CDE28C">
-            <wp:extent cx="5554980" cy="2293620"/>
-            <wp:effectExtent l="0" t="0" r="7620" b="0"/>
-            <wp:docPr id="7" name="Afbeelding 7"/>
-            <wp:cNvGraphicFramePr>
-              <a:graphicFrameLocks xmlns:a="http://schemas.openxmlformats.org/drawingml/2006/main" noChangeAspect="1"/>
-            </wp:cNvGraphicFramePr>
-            <a:graphic xmlns:a="http://schemas.openxmlformats.org/drawingml/2006/main">
-              <a:graphicData uri="http://schemas.openxmlformats.org/drawingml/2006/picture">
-                <pic:pic xmlns:pic="http://schemas.openxmlformats.org/drawingml/2006/picture">
-                  <pic:nvPicPr>
-                    <pic:cNvPr id="0" name=""/>
-                    <pic:cNvPicPr/>
-                  </pic:nvPicPr>
-                  <pic:blipFill>
-                    <a:blip r:embed="rId18"/>
-                    <a:stretch>
-                      <a:fillRect/>
-                    </a:stretch>
-                  </pic:blipFill>
-                  <pic:spPr>
-                    <a:xfrm>
-                      <a:off x="0" y="0"/>
                       <a:ext cx="5554980" cy="2293620"/>
                     </a:xfrm>
                     <a:prstGeom prst="rect">
@@ -1571,12 +1532,12 @@
     </w:p>
     <w:p>
       <w:pPr>
-        <w:pStyle w:val="Kop1"/>
-        <w:rPr>
-          <w:lang w:val="en-US"/>
-        </w:rPr>
-      </w:pPr>
-      <w:bookmarkStart w:id="6" w:name="_Toc378452751"/>
+        <w:pStyle w:val="Heading1"/>
+        <w:rPr>
+          <w:lang w:val="en-US"/>
+        </w:rPr>
+      </w:pPr>
+      <w:bookmarkStart w:id="5" w:name="_Toc378452751"/>
       <w:r>
         <w:rPr>
           <w:lang w:val="en-US"/>
@@ -1584,7 +1545,7 @@
         <w:lastRenderedPageBreak/>
         <w:t>See what other pages content is being used on from the page editor</w:t>
       </w:r>
-      <w:bookmarkEnd w:id="6"/>
+      <w:bookmarkEnd w:id="5"/>
     </w:p>
     <w:p>
       <w:pPr>
@@ -1609,7 +1570,7 @@
       <w:r>
         <w:rPr>
           <w:noProof/>
-          <w:lang w:eastAsia="nl-NL"/>
+          <w:lang w:val="en-US"/>
         </w:rPr>
         <w:drawing>
           <wp:inline distT="0" distB="0" distL="0" distR="0">
@@ -1629,7 +1590,7 @@
                     </pic:cNvPicPr>
                   </pic:nvPicPr>
                   <pic:blipFill>
-                    <a:blip r:embed="rId19">
+                    <a:blip r:embed="rId18">
                       <a:extLst>
                         <a:ext uri="{28A0092B-C50C-407E-A947-70E740481C1C}">
                           <a14:useLocalDpi xmlns:a14="http://schemas.microsoft.com/office/drawing/2010/main" val="0"/>
@@ -1793,7 +1754,7 @@
       <w:r>
         <w:rPr>
           <w:noProof/>
-          <w:lang w:eastAsia="nl-NL"/>
+          <w:lang w:val="en-US"/>
         </w:rPr>
         <w:drawing>
           <wp:inline distT="0" distB="0" distL="0" distR="0">
@@ -1813,7 +1774,7 @@
                     </pic:cNvPicPr>
                   </pic:nvPicPr>
                   <pic:blipFill>
-                    <a:blip r:embed="rId20">
+                    <a:blip r:embed="rId19">
                       <a:extLst>
                         <a:ext uri="{28A0092B-C50C-407E-A947-70E740481C1C}">
                           <a14:useLocalDpi xmlns:a14="http://schemas.microsoft.com/office/drawing/2010/main" val="0"/>
@@ -1862,12 +1823,12 @@
     </w:p>
     <w:p>
       <w:pPr>
-        <w:pStyle w:val="Kop1"/>
-        <w:rPr>
-          <w:lang w:val="en-US"/>
-        </w:rPr>
-      </w:pPr>
-      <w:bookmarkStart w:id="7" w:name="_Toc378452752"/>
+        <w:pStyle w:val="Heading1"/>
+        <w:rPr>
+          <w:lang w:val="en-US"/>
+        </w:rPr>
+      </w:pPr>
+      <w:bookmarkStart w:id="6" w:name="_Toc378452752"/>
       <w:r>
         <w:rPr>
           <w:lang w:val="en-US"/>
@@ -1875,7 +1836,7 @@
         <w:lastRenderedPageBreak/>
         <w:t>Using reports to get an overview of where content is being used or obsolete</w:t>
       </w:r>
-      <w:bookmarkEnd w:id="7"/>
+      <w:bookmarkEnd w:id="6"/>
     </w:p>
     <w:p>
       <w:pPr>
@@ -1900,13 +1861,74 @@
       <w:r>
         <w:rPr>
           <w:noProof/>
-          <w:lang w:eastAsia="nl-NL"/>
+          <w:lang w:val="en-US"/>
         </w:rPr>
         <w:drawing>
           <wp:inline distT="0" distB="0" distL="0" distR="0" wp14:anchorId="4E64D218" wp14:editId="0A601574">
             <wp:extent cx="2796583" cy="3698544"/>
             <wp:effectExtent l="0" t="0" r="3810" b="0"/>
             <wp:docPr id="11" name="Afbeelding 11"/>
+            <wp:cNvGraphicFramePr>
+              <a:graphicFrameLocks xmlns:a="http://schemas.openxmlformats.org/drawingml/2006/main" noChangeAspect="1"/>
+            </wp:cNvGraphicFramePr>
+            <a:graphic xmlns:a="http://schemas.openxmlformats.org/drawingml/2006/main">
+              <a:graphicData uri="http://schemas.openxmlformats.org/drawingml/2006/picture">
+                <pic:pic xmlns:pic="http://schemas.openxmlformats.org/drawingml/2006/picture">
+                  <pic:nvPicPr>
+                    <pic:cNvPr id="0" name=""/>
+                    <pic:cNvPicPr/>
+                  </pic:nvPicPr>
+                  <pic:blipFill>
+                    <a:blip r:embed="rId20"/>
+                    <a:stretch>
+                      <a:fillRect/>
+                    </a:stretch>
+                  </pic:blipFill>
+                  <pic:spPr>
+                    <a:xfrm>
+                      <a:off x="0" y="0"/>
+                      <a:ext cx="2795455" cy="3697053"/>
+                    </a:xfrm>
+                    <a:prstGeom prst="rect">
+                      <a:avLst/>
+                    </a:prstGeom>
+                  </pic:spPr>
+                </pic:pic>
+              </a:graphicData>
+            </a:graphic>
+          </wp:inline>
+        </w:drawing>
+      </w:r>
+    </w:p>
+    <w:p>
+      <w:pPr>
+        <w:rPr>
+          <w:lang w:val="en-US"/>
+        </w:rPr>
+      </w:pPr>
+      <w:r>
+        <w:rPr>
+          <w:lang w:val="en-US"/>
+        </w:rPr>
+        <w:t>The following window will open:</w:t>
+      </w:r>
+    </w:p>
+    <w:p>
+      <w:pPr>
+        <w:rPr>
+          <w:lang w:val="en-US"/>
+        </w:rPr>
+      </w:pPr>
+      <w:r>
+        <w:rPr>
+          <w:noProof/>
+          <w:lang w:val="en-US"/>
+        </w:rPr>
+        <w:drawing>
+          <wp:inline distT="0" distB="0" distL="0" distR="0" wp14:anchorId="01629A54" wp14:editId="3D26B1D3">
+            <wp:extent cx="5760720" cy="2658653"/>
+            <wp:effectExtent l="0" t="0" r="0" b="8890"/>
+            <wp:docPr id="12" name="Afbeelding 12"/>
             <wp:cNvGraphicFramePr>
               <a:graphicFrameLocks xmlns:a="http://schemas.openxmlformats.org/drawingml/2006/main" noChangeAspect="1"/>
             </wp:cNvGraphicFramePr>
@@ -1926,7 +1948,7 @@
                   <pic:spPr>
                     <a:xfrm>
                       <a:off x="0" y="0"/>
-                      <a:ext cx="2795455" cy="3697053"/>
+                      <a:ext cx="5760720" cy="2658653"/>
                     </a:xfrm>
                     <a:prstGeom prst="rect">
                       <a:avLst/>
@@ -1949,7 +1971,216 @@
         <w:rPr>
           <w:lang w:val="en-US"/>
         </w:rPr>
-        <w:t>The following window will open:</w:t>
+        <w:t>This form allows you to generate a report in one of 2 ways:</w:t>
+      </w:r>
+    </w:p>
+    <w:p>
+      <w:pPr>
+        <w:pStyle w:val="ListParagraph"/>
+        <w:numPr>
+          <w:ilvl w:val="0"/>
+          <w:numId w:val="5"/>
+        </w:numPr>
+        <w:rPr>
+          <w:lang w:val="en-US"/>
+        </w:rPr>
+      </w:pPr>
+      <w:r>
+        <w:rPr>
+          <w:b/>
+          <w:lang w:val="en-US"/>
+        </w:rPr>
+        <w:t>Using the Sitecore content search index</w:t>
+      </w:r>
+      <w:r>
+        <w:rPr>
+          <w:lang w:val="en-US"/>
+        </w:rPr>
+        <w:t xml:space="preserve"> – this is by far the fastest way of generating a report, but it has the drawback of being unreliable if the index is not up to date. We recommend rebuilding the search index before the first use, because additional data needs to be indexed</w:t>
+      </w:r>
+      <w:r>
+        <w:rPr>
+          <w:lang w:val="en-US"/>
+        </w:rPr>
+        <w:t xml:space="preserve"> (use the indexing manager from the control panel to </w:t>
+      </w:r>
+      <w:r>
+        <w:rPr>
+          <w:lang w:val="en-US"/>
+        </w:rPr>
+        <w:t>rebuild the index)</w:t>
+      </w:r>
+      <w:r>
+        <w:rPr>
+          <w:lang w:val="en-US"/>
+        </w:rPr>
+        <w:t>.</w:t>
+      </w:r>
+    </w:p>
+    <w:p>
+      <w:pPr>
+        <w:pStyle w:val="ListParagraph"/>
+        <w:numPr>
+          <w:ilvl w:val="0"/>
+          <w:numId w:val="5"/>
+        </w:numPr>
+        <w:rPr>
+          <w:lang w:val="en-US"/>
+        </w:rPr>
+      </w:pPr>
+      <w:r>
+        <w:rPr>
+          <w:b/>
+          <w:lang w:val="en-US"/>
+        </w:rPr>
+        <w:lastRenderedPageBreak/>
+        <w:t>Using the normal report</w:t>
+      </w:r>
+      <w:r>
+        <w:rPr>
+          <w:lang w:val="en-US"/>
+        </w:rPr>
+        <w:t xml:space="preserve"> – this is much slower, and we recommend you to not use it if you have a very large amount of items in your database. </w:t>
+      </w:r>
+      <w:r>
+        <w:rPr>
+          <w:lang w:val="en-US"/>
+        </w:rPr>
+        <w:t>The results are more reliable though.</w:t>
+      </w:r>
+    </w:p>
+    <w:p>
+      <w:pPr>
+        <w:rPr>
+          <w:lang w:val="en-US"/>
+        </w:rPr>
+      </w:pPr>
+      <w:r>
+        <w:rPr>
+          <w:lang w:val="en-US"/>
+        </w:rPr>
+        <w:t>Then there are 2 reports that you can generate (at the same time, if you like):</w:t>
+      </w:r>
+    </w:p>
+    <w:p>
+      <w:pPr>
+        <w:pStyle w:val="ListParagraph"/>
+        <w:numPr>
+          <w:ilvl w:val="0"/>
+          <w:numId w:val="6"/>
+        </w:numPr>
+        <w:rPr>
+          <w:lang w:val="en-US"/>
+        </w:rPr>
+      </w:pPr>
+      <w:r>
+        <w:rPr>
+          <w:b/>
+          <w:lang w:val="en-US"/>
+        </w:rPr>
+        <w:t>Unused report</w:t>
+      </w:r>
+      <w:r>
+        <w:rPr>
+          <w:lang w:val="en-US"/>
+        </w:rPr>
+        <w:t xml:space="preserve"> – this generates an overview of items that are not currently being used on pages.</w:t>
+      </w:r>
+    </w:p>
+    <w:p>
+      <w:pPr>
+        <w:pStyle w:val="ListParagraph"/>
+        <w:numPr>
+          <w:ilvl w:val="0"/>
+          <w:numId w:val="6"/>
+        </w:numPr>
+        <w:rPr>
+          <w:lang w:val="en-US"/>
+        </w:rPr>
+      </w:pPr>
+      <w:r>
+        <w:rPr>
+          <w:b/>
+          <w:lang w:val="en-US"/>
+        </w:rPr>
+        <w:t xml:space="preserve">Referred items report </w:t>
+      </w:r>
+      <w:r>
+        <w:rPr>
+          <w:lang w:val="en-US"/>
+        </w:rPr>
+        <w:t>– this generat</w:t>
+      </w:r>
+      <w:bookmarkStart w:id="7" w:name="_GoBack"/>
+      <w:bookmarkEnd w:id="7"/>
+      <w:r>
+        <w:rPr>
+          <w:lang w:val="en-US"/>
+        </w:rPr>
+        <w:t>es an overview of all the content items (that are not pages) and it shows all the pages that they are being used on.</w:t>
+      </w:r>
+    </w:p>
+    <w:p>
+      <w:pPr>
+        <w:rPr>
+          <w:lang w:val="en-US"/>
+        </w:rPr>
+      </w:pPr>
+      <w:r>
+        <w:rPr>
+          <w:lang w:val="en-US"/>
+        </w:rPr>
+        <w:t xml:space="preserve">Finally, there is a way of limiting the scope of the report by setting a specific path within Sitecore. The report will cover only items that are </w:t>
+      </w:r>
+      <w:r>
+        <w:rPr>
+          <w:lang w:val="en-US"/>
+        </w:rPr>
+        <w:t>descend</w:t>
+      </w:r>
+      <w:r>
+        <w:rPr>
+          <w:lang w:val="en-US"/>
+        </w:rPr>
+        <w:t>a</w:t>
+      </w:r>
+      <w:r>
+        <w:rPr>
+          <w:lang w:val="en-US"/>
+        </w:rPr>
+        <w:t>nts of the item path that is given.</w:t>
+      </w:r>
+      <w:r>
+        <w:rPr>
+          <w:lang w:val="en-US"/>
+        </w:rPr>
+        <w:t xml:space="preserve"> The value is </w:t>
+      </w:r>
+      <w:r>
+        <w:rPr>
+          <w:i/>
+          <w:lang w:val="en-US"/>
+        </w:rPr>
+        <w:t>/sitecore/content</w:t>
+      </w:r>
+      <w:r>
+        <w:rPr>
+          <w:lang w:val="en-US"/>
+        </w:rPr>
+        <w:t xml:space="preserve"> by default, covering everything in the content part of the tree.</w:t>
+      </w:r>
+    </w:p>
+    <w:p>
+      <w:pPr>
+        <w:rPr>
+          <w:lang w:val="en-US"/>
+        </w:rPr>
+      </w:pPr>
+      <w:r>
+        <w:rPr>
+          <w:lang w:val="en-US"/>
+        </w:rPr>
+        <w:t>To start generating the report, press “Generate report”. The result might be something like this:</w:t>
       </w:r>
     </w:p>
     <w:p>
@@ -1961,13 +2192,13 @@
       <w:r>
         <w:rPr>
           <w:noProof/>
-          <w:lang w:eastAsia="nl-NL"/>
+          <w:lang w:val="en-US"/>
         </w:rPr>
         <w:drawing>
-          <wp:inline distT="0" distB="0" distL="0" distR="0" wp14:anchorId="01629A54" wp14:editId="3D26B1D3">
-            <wp:extent cx="5760720" cy="2658653"/>
-            <wp:effectExtent l="0" t="0" r="0" b="8890"/>
-            <wp:docPr id="12" name="Afbeelding 12"/>
+          <wp:inline distT="0" distB="0" distL="0" distR="0" wp14:anchorId="48750957" wp14:editId="4ACD144A">
+            <wp:extent cx="5760720" cy="2664165"/>
+            <wp:effectExtent l="0" t="0" r="0" b="3175"/>
+            <wp:docPr id="13" name="Afbeelding 13"/>
             <wp:cNvGraphicFramePr>
               <a:graphicFrameLocks xmlns:a="http://schemas.openxmlformats.org/drawingml/2006/main" noChangeAspect="1"/>
             </wp:cNvGraphicFramePr>
@@ -1987,280 +2218,6 @@
                   <pic:spPr>
                     <a:xfrm>
                       <a:off x="0" y="0"/>
-                      <a:ext cx="5760720" cy="2658653"/>
-                    </a:xfrm>
-                    <a:prstGeom prst="rect">
-                      <a:avLst/>
-                    </a:prstGeom>
-                  </pic:spPr>
-                </pic:pic>
-              </a:graphicData>
-            </a:graphic>
-          </wp:inline>
-        </w:drawing>
-      </w:r>
-    </w:p>
-    <w:p>
-      <w:pPr>
-        <w:rPr>
-          <w:lang w:val="en-US"/>
-        </w:rPr>
-      </w:pPr>
-      <w:r>
-        <w:rPr>
-          <w:lang w:val="en-US"/>
-        </w:rPr>
-        <w:t>This form allows you to generate a report in one of 2 ways:</w:t>
-      </w:r>
-    </w:p>
-    <w:p>
-      <w:pPr>
-        <w:pStyle w:val="Lijstalinea"/>
-        <w:numPr>
-          <w:ilvl w:val="0"/>
-          <w:numId w:val="5"/>
-        </w:numPr>
-        <w:rPr>
-          <w:lang w:val="en-US"/>
-        </w:rPr>
-      </w:pPr>
-      <w:r>
-        <w:rPr>
-          <w:b/>
-          <w:lang w:val="en-US"/>
-        </w:rPr>
-        <w:t>Using the Sitecore content search index</w:t>
-      </w:r>
-      <w:r>
-        <w:rPr>
-          <w:lang w:val="en-US"/>
-        </w:rPr>
-        <w:t xml:space="preserve"> – this is by far the fastest way of generating a report, but it has the drawback of being unreliable if the index is not up to date. We recommend rebuilding the search index before the first use, because additional data needs to be indexed</w:t>
-      </w:r>
-      <w:r>
-        <w:rPr>
-          <w:lang w:val="en-US"/>
-        </w:rPr>
-        <w:t xml:space="preserve"> (use the indexing manager from the control panel to </w:t>
-      </w:r>
-      <w:r>
-        <w:rPr>
-          <w:lang w:val="en-US"/>
-        </w:rPr>
-        <w:t>rebuild the index)</w:t>
-      </w:r>
-      <w:r>
-        <w:rPr>
-          <w:lang w:val="en-US"/>
-        </w:rPr>
-        <w:t>.</w:t>
-      </w:r>
-    </w:p>
-    <w:p>
-      <w:pPr>
-        <w:pStyle w:val="Lijstalinea"/>
-        <w:numPr>
-          <w:ilvl w:val="0"/>
-          <w:numId w:val="5"/>
-        </w:numPr>
-        <w:rPr>
-          <w:lang w:val="en-US"/>
-        </w:rPr>
-      </w:pPr>
-      <w:r>
-        <w:rPr>
-          <w:b/>
-          <w:lang w:val="en-US"/>
-        </w:rPr>
-        <w:lastRenderedPageBreak/>
-        <w:t>Using the normal report</w:t>
-      </w:r>
-      <w:r>
-        <w:rPr>
-          <w:lang w:val="en-US"/>
-        </w:rPr>
-        <w:t xml:space="preserve"> – this is much slower, and we recommend you to not use it if you have a very large amount of items in your database. </w:t>
-      </w:r>
-      <w:r>
-        <w:rPr>
-          <w:lang w:val="en-US"/>
-        </w:rPr>
-        <w:t>The results are more reliable though.</w:t>
-      </w:r>
-    </w:p>
-    <w:p>
-      <w:pPr>
-        <w:rPr>
-          <w:lang w:val="en-US"/>
-        </w:rPr>
-      </w:pPr>
-      <w:r>
-        <w:rPr>
-          <w:lang w:val="en-US"/>
-        </w:rPr>
-        <w:t>Then there are 2 reports that you can generate (at the same time, if you like):</w:t>
-      </w:r>
-    </w:p>
-    <w:p>
-      <w:pPr>
-        <w:pStyle w:val="Lijstalinea"/>
-        <w:numPr>
-          <w:ilvl w:val="0"/>
-          <w:numId w:val="6"/>
-        </w:numPr>
-        <w:rPr>
-          <w:lang w:val="en-US"/>
-        </w:rPr>
-      </w:pPr>
-      <w:r>
-        <w:rPr>
-          <w:b/>
-          <w:lang w:val="en-US"/>
-        </w:rPr>
-        <w:t>Unused report</w:t>
-      </w:r>
-      <w:r>
-        <w:rPr>
-          <w:lang w:val="en-US"/>
-        </w:rPr>
-        <w:t xml:space="preserve"> – this generates an overview of items that are not currently being used on pages.</w:t>
-      </w:r>
-    </w:p>
-    <w:p>
-      <w:pPr>
-        <w:pStyle w:val="Lijstalinea"/>
-        <w:numPr>
-          <w:ilvl w:val="0"/>
-          <w:numId w:val="6"/>
-        </w:numPr>
-        <w:rPr>
-          <w:lang w:val="en-US"/>
-        </w:rPr>
-      </w:pPr>
-      <w:r>
-        <w:rPr>
-          <w:b/>
-          <w:lang w:val="en-US"/>
-        </w:rPr>
-        <w:t xml:space="preserve">Referred items report </w:t>
-      </w:r>
-      <w:r>
-        <w:rPr>
-          <w:lang w:val="en-US"/>
-        </w:rPr>
-        <w:t>– this generates an overview of all the content items (that are not pages) and it shows all the pages that they are being used on.</w:t>
-      </w:r>
-    </w:p>
-    <w:p>
-      <w:pPr>
-        <w:rPr>
-          <w:lang w:val="en-US"/>
-        </w:rPr>
-      </w:pPr>
-      <w:r>
-        <w:rPr>
-          <w:lang w:val="en-US"/>
-        </w:rPr>
-        <w:t xml:space="preserve">Finally, there is a way of limiting the scope of the report by setting a specific path within Sitecore. The report will cover only items that are </w:t>
-      </w:r>
-      <w:proofErr w:type="spellStart"/>
-      <w:r>
-        <w:rPr>
-          <w:lang w:val="en-US"/>
-        </w:rPr>
-        <w:t>descendents</w:t>
-      </w:r>
-      <w:proofErr w:type="spellEnd"/>
-      <w:r>
-        <w:rPr>
-          <w:lang w:val="en-US"/>
-        </w:rPr>
-        <w:t xml:space="preserve"> of the item path that is given.</w:t>
-      </w:r>
-      <w:r>
-        <w:rPr>
-          <w:lang w:val="en-US"/>
-        </w:rPr>
-        <w:t xml:space="preserve"> The value is </w:t>
-      </w:r>
-      <w:r>
-        <w:rPr>
-          <w:i/>
-          <w:lang w:val="en-US"/>
-        </w:rPr>
-        <w:t>/</w:t>
-      </w:r>
-      <w:proofErr w:type="spellStart"/>
-      <w:r>
-        <w:rPr>
-          <w:i/>
-          <w:lang w:val="en-US"/>
-        </w:rPr>
-        <w:t>sitecore</w:t>
-      </w:r>
-      <w:proofErr w:type="spellEnd"/>
-      <w:r>
-        <w:rPr>
-          <w:i/>
-          <w:lang w:val="en-US"/>
-        </w:rPr>
-        <w:t>/content</w:t>
-      </w:r>
-      <w:r>
-        <w:rPr>
-          <w:lang w:val="en-US"/>
-        </w:rPr>
-        <w:t xml:space="preserve"> by default, covering everything in the content part of the tree.</w:t>
-      </w:r>
-    </w:p>
-    <w:p>
-      <w:pPr>
-        <w:rPr>
-          <w:lang w:val="en-US"/>
-        </w:rPr>
-      </w:pPr>
-      <w:r>
-        <w:rPr>
-          <w:lang w:val="en-US"/>
-        </w:rPr>
-        <w:t>To start generating the report, press “Generate report”. The result might be something like this:</w:t>
-      </w:r>
-    </w:p>
-    <w:p>
-      <w:pPr>
-        <w:rPr>
-          <w:lang w:val="en-US"/>
-        </w:rPr>
-      </w:pPr>
-      <w:r>
-        <w:rPr>
-          <w:noProof/>
-          <w:lang w:eastAsia="nl-NL"/>
-        </w:rPr>
-        <w:drawing>
-          <wp:inline distT="0" distB="0" distL="0" distR="0" wp14:anchorId="48750957" wp14:editId="4ACD144A">
-            <wp:extent cx="5760720" cy="2664165"/>
-            <wp:effectExtent l="0" t="0" r="0" b="3175"/>
-            <wp:docPr id="13" name="Afbeelding 13"/>
-            <wp:cNvGraphicFramePr>
-              <a:graphicFrameLocks xmlns:a="http://schemas.openxmlformats.org/drawingml/2006/main" noChangeAspect="1"/>
-            </wp:cNvGraphicFramePr>
-            <a:graphic xmlns:a="http://schemas.openxmlformats.org/drawingml/2006/main">
-              <a:graphicData uri="http://schemas.openxmlformats.org/drawingml/2006/picture">
-                <pic:pic xmlns:pic="http://schemas.openxmlformats.org/drawingml/2006/picture">
-                  <pic:nvPicPr>
-                    <pic:cNvPr id="0" name=""/>
-                    <pic:cNvPicPr/>
-                  </pic:nvPicPr>
-                  <pic:blipFill>
-                    <a:blip r:embed="rId23"/>
-                    <a:stretch>
-                      <a:fillRect/>
-                    </a:stretch>
-                  </pic:blipFill>
-                  <pic:spPr>
-                    <a:xfrm>
-                      <a:off x="0" y="0"/>
                       <a:ext cx="5760720" cy="2664165"/>
                     </a:xfrm>
                     <a:prstGeom prst="rect">
@@ -2275,7 +2232,7 @@
       </w:r>
     </w:p>
     <w:sectPr>
-      <w:footerReference w:type="default" r:id="rId24"/>
+      <w:footerReference w:type="default" r:id="rId23"/>
       <w:pgSz w:w="11906" w:h="16838"/>
       <w:pgMar w:top="1417" w:right="1417" w:bottom="1417" w:left="1417" w:header="708" w:footer="708" w:gutter="0"/>
       <w:cols w:space="708"/>
@@ -2286,7 +2243,7 @@
 </file>
 
 <file path=word/endnotes.xml><?xml version="1.0" encoding="utf-8"?>
-<w:endnotes xmlns:wpc="http://schemas.microsoft.com/office/word/2010/wordprocessingCanvas" xmlns:mc="http://schemas.openxmlformats.org/markup-compatibility/2006" xmlns:o="urn:schemas-microsoft-com:office:office" xmlns:r="http://schemas.openxmlformats.org/officeDocument/2006/relationships" xmlns:m="http://schemas.openxmlformats.org/officeDocument/2006/math" xmlns:v="urn:schemas-microsoft-com:vml" xmlns:wp14="http://schemas.microsoft.com/office/word/2010/wordprocessingDrawing" xmlns:wp="http://schemas.openxmlformats.org/drawingml/2006/wordprocessingDrawing" xmlns:w10="urn:schemas-microsoft-com:office:word" xmlns:w="http://schemas.openxmlformats.org/wordprocessingml/2006/main" xmlns:w14="http://schemas.microsoft.com/office/word/2010/wordml" xmlns:wpg="http://schemas.microsoft.com/office/word/2010/wordprocessingGroup" xmlns:wpi="http://schemas.microsoft.com/office/word/2010/wordprocessingInk" xmlns:wne="http://schemas.microsoft.com/office/word/2006/wordml" xmlns:wps="http://schemas.microsoft.com/office/word/2010/wordprocessingShape" mc:Ignorable="w14 wp14">
+<w:endnotes xmlns:wpc="http://schemas.microsoft.com/office/word/2010/wordprocessingCanvas" xmlns:mc="http://schemas.openxmlformats.org/markup-compatibility/2006" xmlns:o="urn:schemas-microsoft-com:office:office" xmlns:r="http://schemas.openxmlformats.org/officeDocument/2006/relationships" xmlns:m="http://schemas.openxmlformats.org/officeDocument/2006/math" xmlns:v="urn:schemas-microsoft-com:vml" xmlns:wp14="http://schemas.microsoft.com/office/word/2010/wordprocessingDrawing" xmlns:wp="http://schemas.openxmlformats.org/drawingml/2006/wordprocessingDrawing" xmlns:w10="urn:schemas-microsoft-com:office:word" xmlns:w="http://schemas.openxmlformats.org/wordprocessingml/2006/main" xmlns:w14="http://schemas.microsoft.com/office/word/2010/wordml" xmlns:w15="http://schemas.microsoft.com/office/word/2012/wordml" xmlns:wpg="http://schemas.microsoft.com/office/word/2010/wordprocessingGroup" xmlns:wpi="http://schemas.microsoft.com/office/word/2010/wordprocessingInk" xmlns:wne="http://schemas.microsoft.com/office/word/2006/wordml" xmlns:wps="http://schemas.microsoft.com/office/word/2010/wordprocessingShape" mc:Ignorable="w14 w15 wp14">
   <w:endnote w:type="separator" w:id="-1">
     <w:p>
       <w:pPr>
@@ -2311,10 +2268,10 @@
 </file>
 
 <file path=word/footer1.xml><?xml version="1.0" encoding="utf-8"?>
-<w:ftr xmlns:wpc="http://schemas.microsoft.com/office/word/2010/wordprocessingCanvas" xmlns:mc="http://schemas.openxmlformats.org/markup-compatibility/2006" xmlns:o="urn:schemas-microsoft-com:office:office" xmlns:r="http://schemas.openxmlformats.org/officeDocument/2006/relationships" xmlns:m="http://schemas.openxmlformats.org/officeDocument/2006/math" xmlns:v="urn:schemas-microsoft-com:vml" xmlns:wp14="http://schemas.microsoft.com/office/word/2010/wordprocessingDrawing" xmlns:wp="http://schemas.openxmlformats.org/drawingml/2006/wordprocessingDrawing" xmlns:w10="urn:schemas-microsoft-com:office:word" xmlns:w="http://schemas.openxmlformats.org/wordprocessingml/2006/main" xmlns:w14="http://schemas.microsoft.com/office/word/2010/wordml" xmlns:wpg="http://schemas.microsoft.com/office/word/2010/wordprocessingGroup" xmlns:wpi="http://schemas.microsoft.com/office/word/2010/wordprocessingInk" xmlns:wne="http://schemas.microsoft.com/office/word/2006/wordml" xmlns:wps="http://schemas.microsoft.com/office/word/2010/wordprocessingShape" mc:Ignorable="w14 wp14">
+<w:ftr xmlns:wpc="http://schemas.microsoft.com/office/word/2010/wordprocessingCanvas" xmlns:mc="http://schemas.openxmlformats.org/markup-compatibility/2006" xmlns:o="urn:schemas-microsoft-com:office:office" xmlns:r="http://schemas.openxmlformats.org/officeDocument/2006/relationships" xmlns:m="http://schemas.openxmlformats.org/officeDocument/2006/math" xmlns:v="urn:schemas-microsoft-com:vml" xmlns:wp14="http://schemas.microsoft.com/office/word/2010/wordprocessingDrawing" xmlns:wp="http://schemas.openxmlformats.org/drawingml/2006/wordprocessingDrawing" xmlns:w10="urn:schemas-microsoft-com:office:word" xmlns:w="http://schemas.openxmlformats.org/wordprocessingml/2006/main" xmlns:w14="http://schemas.microsoft.com/office/word/2010/wordml" xmlns:w15="http://schemas.microsoft.com/office/word/2012/wordml" xmlns:wpg="http://schemas.microsoft.com/office/word/2010/wordprocessingGroup" xmlns:wpi="http://schemas.microsoft.com/office/word/2010/wordprocessingInk" xmlns:wne="http://schemas.microsoft.com/office/word/2006/wordml" xmlns:wps="http://schemas.microsoft.com/office/word/2010/wordprocessingShape" mc:Ignorable="w14 w15 wp14">
   <w:p>
     <w:pPr>
-      <w:pStyle w:val="Voettekst"/>
+      <w:pStyle w:val="Footer"/>
       <w:pBdr>
         <w:top w:val="thinThickSmallGap" w:sz="24" w:space="1" w:color="622423" w:themeColor="accent2" w:themeShade="7F"/>
       </w:pBdr>
@@ -2381,7 +2338,7 @@
         <w:noProof/>
         <w:lang w:val="en-US"/>
       </w:rPr>
-      <w:t>1</w:t>
+      <w:t>9</w:t>
     </w:r>
     <w:r>
       <w:rPr>
@@ -2392,7 +2349,7 @@
   </w:p>
   <w:p>
     <w:pPr>
-      <w:pStyle w:val="Voettekst"/>
+      <w:pStyle w:val="Footer"/>
       <w:rPr>
         <w:lang w:val="en-US"/>
       </w:rPr>
@@ -2402,7 +2359,7 @@
 </file>
 
 <file path=word/footnotes.xml><?xml version="1.0" encoding="utf-8"?>
-<w:footnotes xmlns:wpc="http://schemas.microsoft.com/office/word/2010/wordprocessingCanvas" xmlns:mc="http://schemas.openxmlformats.org/markup-compatibility/2006" xmlns:o="urn:schemas-microsoft-com:office:office" xmlns:r="http://schemas.openxmlformats.org/officeDocument/2006/relationships" xmlns:m="http://schemas.openxmlformats.org/officeDocument/2006/math" xmlns:v="urn:schemas-microsoft-com:vml" xmlns:wp14="http://schemas.microsoft.com/office/word/2010/wordprocessingDrawing" xmlns:wp="http://schemas.openxmlformats.org/drawingml/2006/wordprocessingDrawing" xmlns:w10="urn:schemas-microsoft-com:office:word" xmlns:w="http://schemas.openxmlformats.org/wordprocessingml/2006/main" xmlns:w14="http://schemas.microsoft.com/office/word/2010/wordml" xmlns:wpg="http://schemas.microsoft.com/office/word/2010/wordprocessingGroup" xmlns:wpi="http://schemas.microsoft.com/office/word/2010/wordprocessingInk" xmlns:wne="http://schemas.microsoft.com/office/word/2006/wordml" xmlns:wps="http://schemas.microsoft.com/office/word/2010/wordprocessingShape" mc:Ignorable="w14 wp14">
+<w:footnotes xmlns:wpc="http://schemas.microsoft.com/office/word/2010/wordprocessingCanvas" xmlns:mc="http://schemas.openxmlformats.org/markup-compatibility/2006" xmlns:o="urn:schemas-microsoft-com:office:office" xmlns:r="http://schemas.openxmlformats.org/officeDocument/2006/relationships" xmlns:m="http://schemas.openxmlformats.org/officeDocument/2006/math" xmlns:v="urn:schemas-microsoft-com:vml" xmlns:wp14="http://schemas.microsoft.com/office/word/2010/wordprocessingDrawing" xmlns:wp="http://schemas.openxmlformats.org/drawingml/2006/wordprocessingDrawing" xmlns:w10="urn:schemas-microsoft-com:office:word" xmlns:w="http://schemas.openxmlformats.org/wordprocessingml/2006/main" xmlns:w14="http://schemas.microsoft.com/office/word/2010/wordml" xmlns:w15="http://schemas.microsoft.com/office/word/2012/wordml" xmlns:wpg="http://schemas.microsoft.com/office/word/2010/wordprocessingGroup" xmlns:wpi="http://schemas.microsoft.com/office/word/2010/wordprocessingInk" xmlns:wne="http://schemas.microsoft.com/office/word/2006/wordml" xmlns:wps="http://schemas.microsoft.com/office/word/2010/wordprocessingShape" mc:Ignorable="w14 w15 wp14">
   <w:footnote w:type="separator" w:id="-1">
     <w:p>
       <w:pPr>
@@ -2427,7 +2384,7 @@
 </file>
 
 <file path=word/numbering.xml><?xml version="1.0" encoding="utf-8"?>
-<w:numbering xmlns:wpc="http://schemas.microsoft.com/office/word/2010/wordprocessingCanvas" xmlns:mc="http://schemas.openxmlformats.org/markup-compatibility/2006" xmlns:o="urn:schemas-microsoft-com:office:office" xmlns:r="http://schemas.openxmlformats.org/officeDocument/2006/relationships" xmlns:m="http://schemas.openxmlformats.org/officeDocument/2006/math" xmlns:v="urn:schemas-microsoft-com:vml" xmlns:wp14="http://schemas.microsoft.com/office/word/2010/wordprocessingDrawing" xmlns:wp="http://schemas.openxmlformats.org/drawingml/2006/wordprocessingDrawing" xmlns:w10="urn:schemas-microsoft-com:office:word" xmlns:w="http://schemas.openxmlformats.org/wordprocessingml/2006/main" xmlns:w14="http://schemas.microsoft.com/office/word/2010/wordml" xmlns:wpg="http://schemas.microsoft.com/office/word/2010/wordprocessingGroup" xmlns:wpi="http://schemas.microsoft.com/office/word/2010/wordprocessingInk" xmlns:wne="http://schemas.microsoft.com/office/word/2006/wordml" xmlns:wps="http://schemas.microsoft.com/office/word/2010/wordprocessingShape" mc:Ignorable="w14 wp14">
+<w:numbering xmlns:wpc="http://schemas.microsoft.com/office/word/2010/wordprocessingCanvas" xmlns:mc="http://schemas.openxmlformats.org/markup-compatibility/2006" xmlns:o="urn:schemas-microsoft-com:office:office" xmlns:r="http://schemas.openxmlformats.org/officeDocument/2006/relationships" xmlns:m="http://schemas.openxmlformats.org/officeDocument/2006/math" xmlns:v="urn:schemas-microsoft-com:vml" xmlns:wp14="http://schemas.microsoft.com/office/word/2010/wordprocessingDrawing" xmlns:wp="http://schemas.openxmlformats.org/drawingml/2006/wordprocessingDrawing" xmlns:w10="urn:schemas-microsoft-com:office:word" xmlns:w="http://schemas.openxmlformats.org/wordprocessingml/2006/main" xmlns:w14="http://schemas.microsoft.com/office/word/2010/wordml" xmlns:w15="http://schemas.microsoft.com/office/word/2012/wordml" xmlns:wpg="http://schemas.microsoft.com/office/word/2010/wordprocessingGroup" xmlns:wpi="http://schemas.microsoft.com/office/word/2010/wordprocessingInk" xmlns:wne="http://schemas.microsoft.com/office/word/2006/wordml" xmlns:wps="http://schemas.microsoft.com/office/word/2010/wordprocessingShape" mc:Ignorable="w14 w15 wp14">
   <w:abstractNum w:abstractNumId="0">
     <w:nsid w:val="1EE44535"/>
     <w:multiLevelType w:val="hybridMultilevel"/>
@@ -2993,7 +2950,7 @@
 </file>
 
 <file path=word/styles.xml><?xml version="1.0" encoding="utf-8"?>
-<w:styles xmlns:mc="http://schemas.openxmlformats.org/markup-compatibility/2006" xmlns:r="http://schemas.openxmlformats.org/officeDocument/2006/relationships" xmlns:w="http://schemas.openxmlformats.org/wordprocessingml/2006/main" xmlns:w14="http://schemas.microsoft.com/office/word/2010/wordml" mc:Ignorable="w14">
+<w:styles xmlns:mc="http://schemas.openxmlformats.org/markup-compatibility/2006" xmlns:r="http://schemas.openxmlformats.org/officeDocument/2006/relationships" xmlns:w="http://schemas.openxmlformats.org/wordprocessingml/2006/main" xmlns:w14="http://schemas.microsoft.com/office/word/2010/wordml" xmlns:w15="http://schemas.microsoft.com/office/word/2012/wordml" mc:Ignorable="w14 w15">
   <w:docDefaults>
     <w:rPrDefault>
       <w:rPr>
@@ -3009,154 +2966,388 @@
       </w:pPr>
     </w:pPrDefault>
   </w:docDefaults>
-  <w:latentStyles w:defLockedState="0" w:defUIPriority="99" w:defSemiHidden="1" w:defUnhideWhenUsed="1" w:defQFormat="0" w:count="267">
-    <w:lsdException w:name="Normal" w:semiHidden="0" w:uiPriority="0" w:unhideWhenUsed="0" w:qFormat="1"/>
-    <w:lsdException w:name="heading 1" w:semiHidden="0" w:uiPriority="9" w:unhideWhenUsed="0" w:qFormat="1"/>
-    <w:lsdException w:name="heading 2" w:uiPriority="9" w:qFormat="1"/>
-    <w:lsdException w:name="heading 3" w:uiPriority="9" w:qFormat="1"/>
-    <w:lsdException w:name="heading 4" w:uiPriority="9" w:qFormat="1"/>
-    <w:lsdException w:name="heading 5" w:uiPriority="9" w:qFormat="1"/>
-    <w:lsdException w:name="heading 6" w:uiPriority="9" w:qFormat="1"/>
-    <w:lsdException w:name="heading 7" w:uiPriority="9" w:qFormat="1"/>
-    <w:lsdException w:name="heading 8" w:uiPriority="9" w:qFormat="1"/>
-    <w:lsdException w:name="heading 9" w:uiPriority="9" w:qFormat="1"/>
-    <w:lsdException w:name="toc 1" w:uiPriority="39"/>
-    <w:lsdException w:name="toc 2" w:uiPriority="39"/>
-    <w:lsdException w:name="toc 3" w:uiPriority="39"/>
-    <w:lsdException w:name="toc 4" w:uiPriority="39"/>
-    <w:lsdException w:name="toc 5" w:uiPriority="39"/>
-    <w:lsdException w:name="toc 6" w:uiPriority="39"/>
-    <w:lsdException w:name="toc 7" w:uiPriority="39"/>
-    <w:lsdException w:name="toc 8" w:uiPriority="39"/>
-    <w:lsdException w:name="toc 9" w:uiPriority="39"/>
-    <w:lsdException w:name="caption" w:uiPriority="35" w:qFormat="1"/>
-    <w:lsdException w:name="Title" w:semiHidden="0" w:uiPriority="10" w:unhideWhenUsed="0" w:qFormat="1"/>
-    <w:lsdException w:name="Default Paragraph Font" w:uiPriority="1"/>
-    <w:lsdException w:name="Subtitle" w:semiHidden="0" w:uiPriority="11" w:unhideWhenUsed="0" w:qFormat="1"/>
-    <w:lsdException w:name="Strong" w:semiHidden="0" w:uiPriority="22" w:unhideWhenUsed="0" w:qFormat="1"/>
-    <w:lsdException w:name="Emphasis" w:semiHidden="0" w:uiPriority="20" w:unhideWhenUsed="0" w:qFormat="1"/>
-    <w:lsdException w:name="Table Grid" w:semiHidden="0" w:uiPriority="59" w:unhideWhenUsed="0"/>
-    <w:lsdException w:name="Placeholder Text" w:unhideWhenUsed="0"/>
-    <w:lsdException w:name="No Spacing" w:semiHidden="0" w:uiPriority="1" w:unhideWhenUsed="0" w:qFormat="1"/>
-    <w:lsdException w:name="Light Shading" w:semiHidden="0" w:uiPriority="60" w:unhideWhenUsed="0"/>
-    <w:lsdException w:name="Light List" w:semiHidden="0" w:uiPriority="61" w:unhideWhenUsed="0"/>
-    <w:lsdException w:name="Light Grid" w:semiHidden="0" w:uiPriority="62" w:unhideWhenUsed="0"/>
-    <w:lsdException w:name="Medium Shading 1" w:semiHidden="0" w:uiPriority="63" w:unhideWhenUsed="0"/>
-    <w:lsdException w:name="Medium Shading 2" w:semiHidden="0" w:uiPriority="64" w:unhideWhenUsed="0"/>
-    <w:lsdException w:name="Medium List 1" w:semiHidden="0" w:uiPriority="65" w:unhideWhenUsed="0"/>
-    <w:lsdException w:name="Medium List 2" w:semiHidden="0" w:uiPriority="66" w:unhideWhenUsed="0"/>
-    <w:lsdException w:name="Medium Grid 1" w:semiHidden="0" w:uiPriority="67" w:unhideWhenUsed="0"/>
-    <w:lsdException w:name="Medium Grid 2" w:semiHidden="0" w:uiPriority="68" w:unhideWhenUsed="0"/>
-    <w:lsdException w:name="Medium Grid 3" w:semiHidden="0" w:uiPriority="69" w:unhideWhenUsed="0"/>
-    <w:lsdException w:name="Dark List" w:semiHidden="0" w:uiPriority="70" w:unhideWhenUsed="0"/>
-    <w:lsdException w:name="Colorful Shading" w:semiHidden="0" w:uiPriority="71" w:unhideWhenUsed="0"/>
-    <w:lsdException w:name="Colorful List" w:semiHidden="0" w:uiPriority="72" w:unhideWhenUsed="0"/>
-    <w:lsdException w:name="Colorful Grid" w:semiHidden="0" w:uiPriority="73" w:unhideWhenUsed="0"/>
-    <w:lsdException w:name="Light Shading Accent 1" w:semiHidden="0" w:uiPriority="60" w:unhideWhenUsed="0"/>
-    <w:lsdException w:name="Light List Accent 1" w:semiHidden="0" w:uiPriority="61" w:unhideWhenUsed="0"/>
-    <w:lsdException w:name="Light Grid Accent 1" w:semiHidden="0" w:uiPriority="62" w:unhideWhenUsed="0"/>
-    <w:lsdException w:name="Medium Shading 1 Accent 1" w:semiHidden="0" w:uiPriority="63" w:unhideWhenUsed="0"/>
-    <w:lsdException w:name="Medium Shading 2 Accent 1" w:semiHidden="0" w:uiPriority="64" w:unhideWhenUsed="0"/>
-    <w:lsdException w:name="Medium List 1 Accent 1" w:semiHidden="0" w:uiPriority="65" w:unhideWhenUsed="0"/>
-    <w:lsdException w:name="Revision" w:unhideWhenUsed="0"/>
-    <w:lsdException w:name="List Paragraph" w:semiHidden="0" w:uiPriority="34" w:unhideWhenUsed="0" w:qFormat="1"/>
-    <w:lsdException w:name="Quote" w:semiHidden="0" w:uiPriority="29" w:unhideWhenUsed="0" w:qFormat="1"/>
-    <w:lsdException w:name="Intense Quote" w:semiHidden="0" w:uiPriority="30" w:unhideWhenUsed="0" w:qFormat="1"/>
-    <w:lsdException w:name="Medium List 2 Accent 1" w:semiHidden="0" w:uiPriority="66" w:unhideWhenUsed="0"/>
-    <w:lsdException w:name="Medium Grid 1 Accent 1" w:semiHidden="0" w:uiPriority="67" w:unhideWhenUsed="0"/>
-    <w:lsdException w:name="Medium Grid 2 Accent 1" w:semiHidden="0" w:uiPriority="68" w:unhideWhenUsed="0"/>
-    <w:lsdException w:name="Medium Grid 3 Accent 1" w:semiHidden="0" w:uiPriority="69" w:unhideWhenUsed="0"/>
-    <w:lsdException w:name="Dark List Accent 1" w:semiHidden="0" w:uiPriority="70" w:unhideWhenUsed="0"/>
-    <w:lsdException w:name="Colorful Shading Accent 1" w:semiHidden="0" w:uiPriority="71" w:unhideWhenUsed="0"/>
-    <w:lsdException w:name="Colorful List Accent 1" w:semiHidden="0" w:uiPriority="72" w:unhideWhenUsed="0"/>
-    <w:lsdException w:name="Colorful Grid Accent 1" w:semiHidden="0" w:uiPriority="73" w:unhideWhenUsed="0"/>
-    <w:lsdException w:name="Light Shading Accent 2" w:semiHidden="0" w:uiPriority="60" w:unhideWhenUsed="0"/>
-    <w:lsdException w:name="Light List Accent 2" w:semiHidden="0" w:uiPriority="61" w:unhideWhenUsed="0"/>
-    <w:lsdException w:name="Light Grid Accent 2" w:semiHidden="0" w:uiPriority="62" w:unhideWhenUsed="0"/>
-    <w:lsdException w:name="Medium Shading 1 Accent 2" w:semiHidden="0" w:uiPriority="63" w:unhideWhenUsed="0"/>
-    <w:lsdException w:name="Medium Shading 2 Accent 2" w:semiHidden="0" w:uiPriority="64" w:unhideWhenUsed="0"/>
-    <w:lsdException w:name="Medium List 1 Accent 2" w:semiHidden="0" w:uiPriority="65" w:unhideWhenUsed="0"/>
-    <w:lsdException w:name="Medium List 2 Accent 2" w:semiHidden="0" w:uiPriority="66" w:unhideWhenUsed="0"/>
-    <w:lsdException w:name="Medium Grid 1 Accent 2" w:semiHidden="0" w:uiPriority="67" w:unhideWhenUsed="0"/>
-    <w:lsdException w:name="Medium Grid 2 Accent 2" w:semiHidden="0" w:uiPriority="68" w:unhideWhenUsed="0"/>
-    <w:lsdException w:name="Medium Grid 3 Accent 2" w:semiHidden="0" w:uiPriority="69" w:unhideWhenUsed="0"/>
-    <w:lsdException w:name="Dark List Accent 2" w:semiHidden="0" w:uiPriority="70" w:unhideWhenUsed="0"/>
-    <w:lsdException w:name="Colorful Shading Accent 2" w:semiHidden="0" w:uiPriority="71" w:unhideWhenUsed="0"/>
-    <w:lsdException w:name="Colorful List Accent 2" w:semiHidden="0" w:uiPriority="72" w:unhideWhenUsed="0"/>
-    <w:lsdException w:name="Colorful Grid Accent 2" w:semiHidden="0" w:uiPriority="73" w:unhideWhenUsed="0"/>
-    <w:lsdException w:name="Light Shading Accent 3" w:semiHidden="0" w:uiPriority="60" w:unhideWhenUsed="0"/>
-    <w:lsdException w:name="Light List Accent 3" w:semiHidden="0" w:uiPriority="61" w:unhideWhenUsed="0"/>
-    <w:lsdException w:name="Light Grid Accent 3" w:semiHidden="0" w:uiPriority="62" w:unhideWhenUsed="0"/>
-    <w:lsdException w:name="Medium Shading 1 Accent 3" w:semiHidden="0" w:uiPriority="63" w:unhideWhenUsed="0"/>
-    <w:lsdException w:name="Medium Shading 2 Accent 3" w:semiHidden="0" w:uiPriority="64" w:unhideWhenUsed="0"/>
-    <w:lsdException w:name="Medium List 1 Accent 3" w:semiHidden="0" w:uiPriority="65" w:unhideWhenUsed="0"/>
-    <w:lsdException w:name="Medium List 2 Accent 3" w:semiHidden="0" w:uiPriority="66" w:unhideWhenUsed="0"/>
-    <w:lsdException w:name="Medium Grid 1 Accent 3" w:semiHidden="0" w:uiPriority="67" w:unhideWhenUsed="0"/>
-    <w:lsdException w:name="Medium Grid 2 Accent 3" w:semiHidden="0" w:uiPriority="68" w:unhideWhenUsed="0"/>
-    <w:lsdException w:name="Medium Grid 3 Accent 3" w:semiHidden="0" w:uiPriority="69" w:unhideWhenUsed="0"/>
-    <w:lsdException w:name="Dark List Accent 3" w:semiHidden="0" w:uiPriority="70" w:unhideWhenUsed="0"/>
-    <w:lsdException w:name="Colorful Shading Accent 3" w:semiHidden="0" w:uiPriority="71" w:unhideWhenUsed="0"/>
-    <w:lsdException w:name="Colorful List Accent 3" w:semiHidden="0" w:uiPriority="72" w:unhideWhenUsed="0"/>
-    <w:lsdException w:name="Colorful Grid Accent 3" w:semiHidden="0" w:uiPriority="73" w:unhideWhenUsed="0"/>
-    <w:lsdException w:name="Light Shading Accent 4" w:semiHidden="0" w:uiPriority="60" w:unhideWhenUsed="0"/>
-    <w:lsdException w:name="Light List Accent 4" w:semiHidden="0" w:uiPriority="61" w:unhideWhenUsed="0"/>
-    <w:lsdException w:name="Light Grid Accent 4" w:semiHidden="0" w:uiPriority="62" w:unhideWhenUsed="0"/>
-    <w:lsdException w:name="Medium Shading 1 Accent 4" w:semiHidden="0" w:uiPriority="63" w:unhideWhenUsed="0"/>
-    <w:lsdException w:name="Medium Shading 2 Accent 4" w:semiHidden="0" w:uiPriority="64" w:unhideWhenUsed="0"/>
-    <w:lsdException w:name="Medium List 1 Accent 4" w:semiHidden="0" w:uiPriority="65" w:unhideWhenUsed="0"/>
-    <w:lsdException w:name="Medium List 2 Accent 4" w:semiHidden="0" w:uiPriority="66" w:unhideWhenUsed="0"/>
-    <w:lsdException w:name="Medium Grid 1 Accent 4" w:semiHidden="0" w:uiPriority="67" w:unhideWhenUsed="0"/>
-    <w:lsdException w:name="Medium Grid 2 Accent 4" w:semiHidden="0" w:uiPriority="68" w:unhideWhenUsed="0"/>
-    <w:lsdException w:name="Medium Grid 3 Accent 4" w:semiHidden="0" w:uiPriority="69" w:unhideWhenUsed="0"/>
-    <w:lsdException w:name="Dark List Accent 4" w:semiHidden="0" w:uiPriority="70" w:unhideWhenUsed="0"/>
-    <w:lsdException w:name="Colorful Shading Accent 4" w:semiHidden="0" w:uiPriority="71" w:unhideWhenUsed="0"/>
-    <w:lsdException w:name="Colorful List Accent 4" w:semiHidden="0" w:uiPriority="72" w:unhideWhenUsed="0"/>
-    <w:lsdException w:name="Colorful Grid Accent 4" w:semiHidden="0" w:uiPriority="73" w:unhideWhenUsed="0"/>
-    <w:lsdException w:name="Light Shading Accent 5" w:semiHidden="0" w:uiPriority="60" w:unhideWhenUsed="0"/>
-    <w:lsdException w:name="Light List Accent 5" w:semiHidden="0" w:uiPriority="61" w:unhideWhenUsed="0"/>
-    <w:lsdException w:name="Light Grid Accent 5" w:semiHidden="0" w:uiPriority="62" w:unhideWhenUsed="0"/>
-    <w:lsdException w:name="Medium Shading 1 Accent 5" w:semiHidden="0" w:uiPriority="63" w:unhideWhenUsed="0"/>
-    <w:lsdException w:name="Medium Shading 2 Accent 5" w:semiHidden="0" w:uiPriority="64" w:unhideWhenUsed="0"/>
-    <w:lsdException w:name="Medium List 1 Accent 5" w:semiHidden="0" w:uiPriority="65" w:unhideWhenUsed="0"/>
-    <w:lsdException w:name="Medium List 2 Accent 5" w:semiHidden="0" w:uiPriority="66" w:unhideWhenUsed="0"/>
-    <w:lsdException w:name="Medium Grid 1 Accent 5" w:semiHidden="0" w:uiPriority="67" w:unhideWhenUsed="0"/>
-    <w:lsdException w:name="Medium Grid 2 Accent 5" w:semiHidden="0" w:uiPriority="68" w:unhideWhenUsed="0"/>
-    <w:lsdException w:name="Medium Grid 3 Accent 5" w:semiHidden="0" w:uiPriority="69" w:unhideWhenUsed="0"/>
-    <w:lsdException w:name="Dark List Accent 5" w:semiHidden="0" w:uiPriority="70" w:unhideWhenUsed="0"/>
-    <w:lsdException w:name="Colorful Shading Accent 5" w:semiHidden="0" w:uiPriority="71" w:unhideWhenUsed="0"/>
-    <w:lsdException w:name="Colorful List Accent 5" w:semiHidden="0" w:uiPriority="72" w:unhideWhenUsed="0"/>
-    <w:lsdException w:name="Colorful Grid Accent 5" w:semiHidden="0" w:uiPriority="73" w:unhideWhenUsed="0"/>
-    <w:lsdException w:name="Light Shading Accent 6" w:semiHidden="0" w:uiPriority="60" w:unhideWhenUsed="0"/>
-    <w:lsdException w:name="Light List Accent 6" w:semiHidden="0" w:uiPriority="61" w:unhideWhenUsed="0"/>
-    <w:lsdException w:name="Light Grid Accent 6" w:semiHidden="0" w:uiPriority="62" w:unhideWhenUsed="0"/>
-    <w:lsdException w:name="Medium Shading 1 Accent 6" w:semiHidden="0" w:uiPriority="63" w:unhideWhenUsed="0"/>
-    <w:lsdException w:name="Medium Shading 2 Accent 6" w:semiHidden="0" w:uiPriority="64" w:unhideWhenUsed="0"/>
-    <w:lsdException w:name="Medium List 1 Accent 6" w:semiHidden="0" w:uiPriority="65" w:unhideWhenUsed="0"/>
-    <w:lsdException w:name="Medium List 2 Accent 6" w:semiHidden="0" w:uiPriority="66" w:unhideWhenUsed="0"/>
-    <w:lsdException w:name="Medium Grid 1 Accent 6" w:semiHidden="0" w:uiPriority="67" w:unhideWhenUsed="0"/>
-    <w:lsdException w:name="Medium Grid 2 Accent 6" w:semiHidden="0" w:uiPriority="68" w:unhideWhenUsed="0"/>
-    <w:lsdException w:name="Medium Grid 3 Accent 6" w:semiHidden="0" w:uiPriority="69" w:unhideWhenUsed="0"/>
-    <w:lsdException w:name="Dark List Accent 6" w:semiHidden="0" w:uiPriority="70" w:unhideWhenUsed="0"/>
-    <w:lsdException w:name="Colorful Shading Accent 6" w:semiHidden="0" w:uiPriority="71" w:unhideWhenUsed="0"/>
-    <w:lsdException w:name="Colorful List Accent 6" w:semiHidden="0" w:uiPriority="72" w:unhideWhenUsed="0"/>
-    <w:lsdException w:name="Colorful Grid Accent 6" w:semiHidden="0" w:uiPriority="73" w:unhideWhenUsed="0"/>
-    <w:lsdException w:name="Subtle Emphasis" w:semiHidden="0" w:uiPriority="19" w:unhideWhenUsed="0" w:qFormat="1"/>
-    <w:lsdException w:name="Intense Emphasis" w:semiHidden="0" w:uiPriority="21" w:unhideWhenUsed="0" w:qFormat="1"/>
-    <w:lsdException w:name="Subtle Reference" w:semiHidden="0" w:uiPriority="31" w:unhideWhenUsed="0" w:qFormat="1"/>
-    <w:lsdException w:name="Intense Reference" w:semiHidden="0" w:uiPriority="32" w:unhideWhenUsed="0" w:qFormat="1"/>
-    <w:lsdException w:name="Book Title" w:semiHidden="0" w:uiPriority="33" w:unhideWhenUsed="0" w:qFormat="1"/>
-    <w:lsdException w:name="Bibliography" w:uiPriority="37"/>
-    <w:lsdException w:name="TOC Heading" w:uiPriority="39" w:qFormat="1"/>
+  <w:latentStyles w:defLockedState="0" w:defUIPriority="99" w:defSemiHidden="0" w:defUnhideWhenUsed="0" w:defQFormat="0" w:count="371">
+    <w:lsdException w:name="Normal" w:uiPriority="0" w:qFormat="1"/>
+    <w:lsdException w:name="heading 1" w:uiPriority="9" w:qFormat="1"/>
+    <w:lsdException w:name="heading 2" w:semiHidden="1" w:uiPriority="9" w:unhideWhenUsed="1" w:qFormat="1"/>
+    <w:lsdException w:name="heading 3" w:semiHidden="1" w:uiPriority="9" w:unhideWhenUsed="1" w:qFormat="1"/>
+    <w:lsdException w:name="heading 4" w:semiHidden="1" w:uiPriority="9" w:unhideWhenUsed="1" w:qFormat="1"/>
+    <w:lsdException w:name="heading 5" w:semiHidden="1" w:uiPriority="9" w:unhideWhenUsed="1" w:qFormat="1"/>
+    <w:lsdException w:name="heading 6" w:semiHidden="1" w:uiPriority="9" w:unhideWhenUsed="1" w:qFormat="1"/>
+    <w:lsdException w:name="heading 7" w:semiHidden="1" w:uiPriority="9" w:unhideWhenUsed="1" w:qFormat="1"/>
+    <w:lsdException w:name="heading 8" w:semiHidden="1" w:uiPriority="9" w:unhideWhenUsed="1" w:qFormat="1"/>
+    <w:lsdException w:name="heading 9" w:semiHidden="1" w:uiPriority="9" w:unhideWhenUsed="1" w:qFormat="1"/>
+    <w:lsdException w:name="index 1" w:semiHidden="1" w:unhideWhenUsed="1"/>
+    <w:lsdException w:name="index 2" w:semiHidden="1" w:unhideWhenUsed="1"/>
+    <w:lsdException w:name="index 3" w:semiHidden="1" w:unhideWhenUsed="1"/>
+    <w:lsdException w:name="index 4" w:semiHidden="1" w:unhideWhenUsed="1"/>
+    <w:lsdException w:name="index 5" w:semiHidden="1" w:unhideWhenUsed="1"/>
+    <w:lsdException w:name="index 6" w:semiHidden="1" w:unhideWhenUsed="1"/>
+    <w:lsdException w:name="index 7" w:semiHidden="1" w:unhideWhenUsed="1"/>
+    <w:lsdException w:name="index 8" w:semiHidden="1" w:unhideWhenUsed="1"/>
+    <w:lsdException w:name="index 9" w:semiHidden="1" w:unhideWhenUsed="1"/>
+    <w:lsdException w:name="toc 1" w:semiHidden="1" w:uiPriority="39" w:unhideWhenUsed="1"/>
+    <w:lsdException w:name="toc 2" w:semiHidden="1" w:uiPriority="39" w:unhideWhenUsed="1"/>
+    <w:lsdException w:name="toc 3" w:semiHidden="1" w:uiPriority="39" w:unhideWhenUsed="1"/>
+    <w:lsdException w:name="toc 4" w:semiHidden="1" w:uiPriority="39" w:unhideWhenUsed="1"/>
+    <w:lsdException w:name="toc 5" w:semiHidden="1" w:uiPriority="39" w:unhideWhenUsed="1"/>
+    <w:lsdException w:name="toc 6" w:semiHidden="1" w:uiPriority="39" w:unhideWhenUsed="1"/>
+    <w:lsdException w:name="toc 7" w:semiHidden="1" w:uiPriority="39" w:unhideWhenUsed="1"/>
+    <w:lsdException w:name="toc 8" w:semiHidden="1" w:uiPriority="39" w:unhideWhenUsed="1"/>
+    <w:lsdException w:name="toc 9" w:semiHidden="1" w:uiPriority="39" w:unhideWhenUsed="1"/>
+    <w:lsdException w:name="Normal Indent" w:semiHidden="1" w:unhideWhenUsed="1"/>
+    <w:lsdException w:name="footnote text" w:semiHidden="1" w:unhideWhenUsed="1"/>
+    <w:lsdException w:name="annotation text" w:semiHidden="1" w:unhideWhenUsed="1"/>
+    <w:lsdException w:name="header" w:semiHidden="1" w:unhideWhenUsed="1"/>
+    <w:lsdException w:name="footer" w:semiHidden="1" w:unhideWhenUsed="1"/>
+    <w:lsdException w:name="index heading" w:semiHidden="1" w:unhideWhenUsed="1"/>
+    <w:lsdException w:name="caption" w:semiHidden="1" w:uiPriority="35" w:unhideWhenUsed="1" w:qFormat="1"/>
+    <w:lsdException w:name="table of figures" w:semiHidden="1" w:unhideWhenUsed="1"/>
+    <w:lsdException w:name="envelope address" w:semiHidden="1" w:unhideWhenUsed="1"/>
+    <w:lsdException w:name="envelope return" w:semiHidden="1" w:unhideWhenUsed="1"/>
+    <w:lsdException w:name="footnote reference" w:semiHidden="1" w:unhideWhenUsed="1"/>
+    <w:lsdException w:name="annotation reference" w:semiHidden="1" w:unhideWhenUsed="1"/>
+    <w:lsdException w:name="line number" w:semiHidden="1" w:unhideWhenUsed="1"/>
+    <w:lsdException w:name="page number" w:semiHidden="1" w:unhideWhenUsed="1"/>
+    <w:lsdException w:name="endnote reference" w:semiHidden="1" w:unhideWhenUsed="1"/>
+    <w:lsdException w:name="endnote text" w:semiHidden="1" w:unhideWhenUsed="1"/>
+    <w:lsdException w:name="table of authorities" w:semiHidden="1" w:unhideWhenUsed="1"/>
+    <w:lsdException w:name="macro" w:semiHidden="1" w:unhideWhenUsed="1"/>
+    <w:lsdException w:name="toa heading" w:semiHidden="1" w:unhideWhenUsed="1"/>
+    <w:lsdException w:name="List" w:semiHidden="1" w:unhideWhenUsed="1"/>
+    <w:lsdException w:name="List Bullet" w:semiHidden="1" w:unhideWhenUsed="1"/>
+    <w:lsdException w:name="List Number" w:semiHidden="1" w:unhideWhenUsed="1"/>
+    <w:lsdException w:name="List 2" w:semiHidden="1" w:unhideWhenUsed="1"/>
+    <w:lsdException w:name="List 3" w:semiHidden="1" w:unhideWhenUsed="1"/>
+    <w:lsdException w:name="List 4" w:semiHidden="1" w:unhideWhenUsed="1"/>
+    <w:lsdException w:name="List 5" w:semiHidden="1" w:unhideWhenUsed="1"/>
+    <w:lsdException w:name="List Bullet 2" w:semiHidden="1" w:unhideWhenUsed="1"/>
+    <w:lsdException w:name="List Bullet 3" w:semiHidden="1" w:unhideWhenUsed="1"/>
+    <w:lsdException w:name="List Bullet 4" w:semiHidden="1" w:unhideWhenUsed="1"/>
+    <w:lsdException w:name="List Bullet 5" w:semiHidden="1" w:unhideWhenUsed="1"/>
+    <w:lsdException w:name="List Number 2" w:semiHidden="1" w:unhideWhenUsed="1"/>
+    <w:lsdException w:name="List Number 3" w:semiHidden="1" w:unhideWhenUsed="1"/>
+    <w:lsdException w:name="List Number 4" w:semiHidden="1" w:unhideWhenUsed="1"/>
+    <w:lsdException w:name="List Number 5" w:semiHidden="1" w:unhideWhenUsed="1"/>
+    <w:lsdException w:name="Title" w:uiPriority="10" w:qFormat="1"/>
+    <w:lsdException w:name="Closing" w:semiHidden="1" w:unhideWhenUsed="1"/>
+    <w:lsdException w:name="Signature" w:semiHidden="1" w:unhideWhenUsed="1"/>
+    <w:lsdException w:name="Default Paragraph Font" w:semiHidden="1" w:uiPriority="1" w:unhideWhenUsed="1"/>
+    <w:lsdException w:name="Body Text" w:semiHidden="1" w:unhideWhenUsed="1"/>
+    <w:lsdException w:name="Body Text Indent" w:semiHidden="1" w:unhideWhenUsed="1"/>
+    <w:lsdException w:name="List Continue" w:semiHidden="1" w:unhideWhenUsed="1"/>
+    <w:lsdException w:name="List Continue 2" w:semiHidden="1" w:unhideWhenUsed="1"/>
+    <w:lsdException w:name="List Continue 3" w:semiHidden="1" w:unhideWhenUsed="1"/>
+    <w:lsdException w:name="List Continue 4" w:semiHidden="1" w:unhideWhenUsed="1"/>
+    <w:lsdException w:name="List Continue 5" w:semiHidden="1" w:unhideWhenUsed="1"/>
+    <w:lsdException w:name="Message Header" w:semiHidden="1" w:unhideWhenUsed="1"/>
+    <w:lsdException w:name="Subtitle" w:uiPriority="11" w:qFormat="1"/>
+    <w:lsdException w:name="Salutation" w:semiHidden="1" w:unhideWhenUsed="1"/>
+    <w:lsdException w:name="Date" w:semiHidden="1" w:unhideWhenUsed="1"/>
+    <w:lsdException w:name="Body Text First Indent" w:semiHidden="1" w:unhideWhenUsed="1"/>
+    <w:lsdException w:name="Body Text First Indent 2" w:semiHidden="1" w:unhideWhenUsed="1"/>
+    <w:lsdException w:name="Note Heading" w:semiHidden="1" w:unhideWhenUsed="1"/>
+    <w:lsdException w:name="Body Text 2" w:semiHidden="1" w:unhideWhenUsed="1"/>
+    <w:lsdException w:name="Body Text 3" w:semiHidden="1" w:unhideWhenUsed="1"/>
+    <w:lsdException w:name="Body Text Indent 2" w:semiHidden="1" w:unhideWhenUsed="1"/>
+    <w:lsdException w:name="Body Text Indent 3" w:semiHidden="1" w:unhideWhenUsed="1"/>
+    <w:lsdException w:name="Block Text" w:semiHidden="1" w:unhideWhenUsed="1"/>
+    <w:lsdException w:name="Hyperlink" w:semiHidden="1" w:unhideWhenUsed="1"/>
+    <w:lsdException w:name="FollowedHyperlink" w:semiHidden="1" w:unhideWhenUsed="1"/>
+    <w:lsdException w:name="Strong" w:uiPriority="22" w:qFormat="1"/>
+    <w:lsdException w:name="Emphasis" w:uiPriority="20" w:qFormat="1"/>
+    <w:lsdException w:name="Document Map" w:semiHidden="1" w:unhideWhenUsed="1"/>
+    <w:lsdException w:name="Plain Text" w:semiHidden="1" w:unhideWhenUsed="1"/>
+    <w:lsdException w:name="E-mail Signature" w:semiHidden="1" w:unhideWhenUsed="1"/>
+    <w:lsdException w:name="HTML Top of Form" w:semiHidden="1" w:unhideWhenUsed="1"/>
+    <w:lsdException w:name="HTML Bottom of Form" w:semiHidden="1" w:unhideWhenUsed="1"/>
+    <w:lsdException w:name="Normal (Web)" w:semiHidden="1" w:unhideWhenUsed="1"/>
+    <w:lsdException w:name="HTML Acronym" w:semiHidden="1" w:unhideWhenUsed="1"/>
+    <w:lsdException w:name="HTML Address" w:semiHidden="1" w:unhideWhenUsed="1"/>
+    <w:lsdException w:name="HTML Cite" w:semiHidden="1" w:unhideWhenUsed="1"/>
+    <w:lsdException w:name="HTML Code" w:semiHidden="1" w:unhideWhenUsed="1"/>
+    <w:lsdException w:name="HTML Definition" w:semiHidden="1" w:unhideWhenUsed="1"/>
+    <w:lsdException w:name="HTML Keyboard" w:semiHidden="1" w:unhideWhenUsed="1"/>
+    <w:lsdException w:name="HTML Preformatted" w:semiHidden="1" w:unhideWhenUsed="1"/>
+    <w:lsdException w:name="HTML Sample" w:semiHidden="1" w:unhideWhenUsed="1"/>
+    <w:lsdException w:name="HTML Typewriter" w:semiHidden="1" w:unhideWhenUsed="1"/>
+    <w:lsdException w:name="HTML Variable" w:semiHidden="1" w:unhideWhenUsed="1"/>
+    <w:lsdException w:name="Normal Table" w:semiHidden="1" w:unhideWhenUsed="1"/>
+    <w:lsdException w:name="annotation subject" w:semiHidden="1" w:unhideWhenUsed="1"/>
+    <w:lsdException w:name="No List" w:semiHidden="1" w:unhideWhenUsed="1"/>
+    <w:lsdException w:name="Outline List 1" w:semiHidden="1" w:unhideWhenUsed="1"/>
+    <w:lsdException w:name="Outline List 2" w:semiHidden="1" w:unhideWhenUsed="1"/>
+    <w:lsdException w:name="Outline List 3" w:semiHidden="1" w:unhideWhenUsed="1"/>
+    <w:lsdException w:name="Table Simple 1" w:semiHidden="1" w:unhideWhenUsed="1"/>
+    <w:lsdException w:name="Table Simple 2" w:semiHidden="1" w:unhideWhenUsed="1"/>
+    <w:lsdException w:name="Table Simple 3" w:semiHidden="1" w:unhideWhenUsed="1"/>
+    <w:lsdException w:name="Table Classic 1" w:semiHidden="1" w:unhideWhenUsed="1"/>
+    <w:lsdException w:name="Table Classic 2" w:semiHidden="1" w:unhideWhenUsed="1"/>
+    <w:lsdException w:name="Table Classic 3" w:semiHidden="1" w:unhideWhenUsed="1"/>
+    <w:lsdException w:name="Table Classic 4" w:semiHidden="1" w:unhideWhenUsed="1"/>
+    <w:lsdException w:name="Table Colorful 1" w:semiHidden="1" w:unhideWhenUsed="1"/>
+    <w:lsdException w:name="Table Colorful 2" w:semiHidden="1" w:unhideWhenUsed="1"/>
+    <w:lsdException w:name="Table Colorful 3" w:semiHidden="1" w:unhideWhenUsed="1"/>
+    <w:lsdException w:name="Table Columns 1" w:semiHidden="1" w:unhideWhenUsed="1"/>
+    <w:lsdException w:name="Table Columns 2" w:semiHidden="1" w:unhideWhenUsed="1"/>
+    <w:lsdException w:name="Table Columns 3" w:semiHidden="1" w:unhideWhenUsed="1"/>
+    <w:lsdException w:name="Table Columns 4" w:semiHidden="1" w:unhideWhenUsed="1"/>
+    <w:lsdException w:name="Table Columns 5" w:semiHidden="1" w:unhideWhenUsed="1"/>
+    <w:lsdException w:name="Table Grid 1" w:semiHidden="1" w:unhideWhenUsed="1"/>
+    <w:lsdException w:name="Table Grid 2" w:semiHidden="1" w:unhideWhenUsed="1"/>
+    <w:lsdException w:name="Table Grid 3" w:semiHidden="1" w:unhideWhenUsed="1"/>
+    <w:lsdException w:name="Table Grid 4" w:semiHidden="1" w:unhideWhenUsed="1"/>
+    <w:lsdException w:name="Table Grid 5" w:semiHidden="1" w:unhideWhenUsed="1"/>
+    <w:lsdException w:name="Table Grid 6" w:semiHidden="1" w:unhideWhenUsed="1"/>
+    <w:lsdException w:name="Table Grid 7" w:semiHidden="1" w:unhideWhenUsed="1"/>
+    <w:lsdException w:name="Table Grid 8" w:semiHidden="1" w:unhideWhenUsed="1"/>
+    <w:lsdException w:name="Table List 1" w:semiHidden="1" w:unhideWhenUsed="1"/>
+    <w:lsdException w:name="Table List 2" w:semiHidden="1" w:unhideWhenUsed="1"/>
+    <w:lsdException w:name="Table List 3" w:semiHidden="1" w:unhideWhenUsed="1"/>
+    <w:lsdException w:name="Table List 4" w:semiHidden="1" w:unhideWhenUsed="1"/>
+    <w:lsdException w:name="Table List 5" w:semiHidden="1" w:unhideWhenUsed="1"/>
+    <w:lsdException w:name="Table List 6" w:semiHidden="1" w:unhideWhenUsed="1"/>
+    <w:lsdException w:name="Table List 7" w:semiHidden="1" w:unhideWhenUsed="1"/>
+    <w:lsdException w:name="Table List 8" w:semiHidden="1" w:unhideWhenUsed="1"/>
+    <w:lsdException w:name="Table 3D effects 1" w:semiHidden="1" w:unhideWhenUsed="1"/>
+    <w:lsdException w:name="Table 3D effects 2" w:semiHidden="1" w:unhideWhenUsed="1"/>
+    <w:lsdException w:name="Table 3D effects 3" w:semiHidden="1" w:unhideWhenUsed="1"/>
+    <w:lsdException w:name="Table Contemporary" w:semiHidden="1" w:unhideWhenUsed="1"/>
+    <w:lsdException w:name="Table Elegant" w:semiHidden="1" w:unhideWhenUsed="1"/>
+    <w:lsdException w:name="Table Professional" w:semiHidden="1" w:unhideWhenUsed="1"/>
+    <w:lsdException w:name="Table Subtle 1" w:semiHidden="1" w:unhideWhenUsed="1"/>
+    <w:lsdException w:name="Table Subtle 2" w:semiHidden="1" w:unhideWhenUsed="1"/>
+    <w:lsdException w:name="Table Web 1" w:semiHidden="1" w:unhideWhenUsed="1"/>
+    <w:lsdException w:name="Table Web 2" w:semiHidden="1" w:unhideWhenUsed="1"/>
+    <w:lsdException w:name="Table Web 3" w:semiHidden="1" w:unhideWhenUsed="1"/>
+    <w:lsdException w:name="Balloon Text" w:semiHidden="1" w:unhideWhenUsed="1"/>
+    <w:lsdException w:name="Table Grid" w:uiPriority="59"/>
+    <w:lsdException w:name="Table Theme" w:semiHidden="1" w:unhideWhenUsed="1"/>
+    <w:lsdException w:name="Placeholder Text" w:semiHidden="1"/>
+    <w:lsdException w:name="No Spacing" w:uiPriority="1" w:qFormat="1"/>
+    <w:lsdException w:name="Light Shading" w:uiPriority="60"/>
+    <w:lsdException w:name="Light List" w:uiPriority="61"/>
+    <w:lsdException w:name="Light Grid" w:uiPriority="62"/>
+    <w:lsdException w:name="Medium Shading 1" w:uiPriority="63"/>
+    <w:lsdException w:name="Medium Shading 2" w:uiPriority="64"/>
+    <w:lsdException w:name="Medium List 1" w:uiPriority="65"/>
+    <w:lsdException w:name="Medium List 2" w:uiPriority="66"/>
+    <w:lsdException w:name="Medium Grid 1" w:uiPriority="67"/>
+    <w:lsdException w:name="Medium Grid 2" w:uiPriority="68"/>
+    <w:lsdException w:name="Medium Grid 3" w:uiPriority="69"/>
+    <w:lsdException w:name="Dark List" w:uiPriority="70"/>
+    <w:lsdException w:name="Colorful Shading" w:uiPriority="71"/>
+    <w:lsdException w:name="Colorful List" w:uiPriority="72"/>
+    <w:lsdException w:name="Colorful Grid" w:uiPriority="73"/>
+    <w:lsdException w:name="Light Shading Accent 1" w:uiPriority="60"/>
+    <w:lsdException w:name="Light List Accent 1" w:uiPriority="61"/>
+    <w:lsdException w:name="Light Grid Accent 1" w:uiPriority="62"/>
+    <w:lsdException w:name="Medium Shading 1 Accent 1" w:uiPriority="63"/>
+    <w:lsdException w:name="Medium Shading 2 Accent 1" w:uiPriority="64"/>
+    <w:lsdException w:name="Medium List 1 Accent 1" w:uiPriority="65"/>
+    <w:lsdException w:name="Revision" w:semiHidden="1"/>
+    <w:lsdException w:name="List Paragraph" w:uiPriority="34" w:qFormat="1"/>
+    <w:lsdException w:name="Quote" w:uiPriority="29" w:qFormat="1"/>
+    <w:lsdException w:name="Intense Quote" w:uiPriority="30" w:qFormat="1"/>
+    <w:lsdException w:name="Medium List 2 Accent 1" w:uiPriority="66"/>
+    <w:lsdException w:name="Medium Grid 1 Accent 1" w:uiPriority="67"/>
+    <w:lsdException w:name="Medium Grid 2 Accent 1" w:uiPriority="68"/>
+    <w:lsdException w:name="Medium Grid 3 Accent 1" w:uiPriority="69"/>
+    <w:lsdException w:name="Dark List Accent 1" w:uiPriority="70"/>
+    <w:lsdException w:name="Colorful Shading Accent 1" w:uiPriority="71"/>
+    <w:lsdException w:name="Colorful List Accent 1" w:uiPriority="72"/>
+    <w:lsdException w:name="Colorful Grid Accent 1" w:uiPriority="73"/>
+    <w:lsdException w:name="Light Shading Accent 2" w:uiPriority="60"/>
+    <w:lsdException w:name="Light List Accent 2" w:uiPriority="61"/>
+    <w:lsdException w:name="Light Grid Accent 2" w:uiPriority="62"/>
+    <w:lsdException w:name="Medium Shading 1 Accent 2" w:uiPriority="63"/>
+    <w:lsdException w:name="Medium Shading 2 Accent 2" w:uiPriority="64"/>
+    <w:lsdException w:name="Medium List 1 Accent 2" w:uiPriority="65"/>
+    <w:lsdException w:name="Medium List 2 Accent 2" w:uiPriority="66"/>
+    <w:lsdException w:name="Medium Grid 1 Accent 2" w:uiPriority="67"/>
+    <w:lsdException w:name="Medium Grid 2 Accent 2" w:uiPriority="68"/>
+    <w:lsdException w:name="Medium Grid 3 Accent 2" w:uiPriority="69"/>
+    <w:lsdException w:name="Dark List Accent 2" w:uiPriority="70"/>
+    <w:lsdException w:name="Colorful Shading Accent 2" w:uiPriority="71"/>
+    <w:lsdException w:name="Colorful List Accent 2" w:uiPriority="72"/>
+    <w:lsdException w:name="Colorful Grid Accent 2" w:uiPriority="73"/>
+    <w:lsdException w:name="Light Shading Accent 3" w:uiPriority="60"/>
+    <w:lsdException w:name="Light List Accent 3" w:uiPriority="61"/>
+    <w:lsdException w:name="Light Grid Accent 3" w:uiPriority="62"/>
+    <w:lsdException w:name="Medium Shading 1 Accent 3" w:uiPriority="63"/>
+    <w:lsdException w:name="Medium Shading 2 Accent 3" w:uiPriority="64"/>
+    <w:lsdException w:name="Medium List 1 Accent 3" w:uiPriority="65"/>
+    <w:lsdException w:name="Medium List 2 Accent 3" w:uiPriority="66"/>
+    <w:lsdException w:name="Medium Grid 1 Accent 3" w:uiPriority="67"/>
+    <w:lsdException w:name="Medium Grid 2 Accent 3" w:uiPriority="68"/>
+    <w:lsdException w:name="Medium Grid 3 Accent 3" w:uiPriority="69"/>
+    <w:lsdException w:name="Dark List Accent 3" w:uiPriority="70"/>
+    <w:lsdException w:name="Colorful Shading Accent 3" w:uiPriority="71"/>
+    <w:lsdException w:name="Colorful List Accent 3" w:uiPriority="72"/>
+    <w:lsdException w:name="Colorful Grid Accent 3" w:uiPriority="73"/>
+    <w:lsdException w:name="Light Shading Accent 4" w:uiPriority="60"/>
+    <w:lsdException w:name="Light List Accent 4" w:uiPriority="61"/>
+    <w:lsdException w:name="Light Grid Accent 4" w:uiPriority="62"/>
+    <w:lsdException w:name="Medium Shading 1 Accent 4" w:uiPriority="63"/>
+    <w:lsdException w:name="Medium Shading 2 Accent 4" w:uiPriority="64"/>
+    <w:lsdException w:name="Medium List 1 Accent 4" w:uiPriority="65"/>
+    <w:lsdException w:name="Medium List 2 Accent 4" w:uiPriority="66"/>
+    <w:lsdException w:name="Medium Grid 1 Accent 4" w:uiPriority="67"/>
+    <w:lsdException w:name="Medium Grid 2 Accent 4" w:uiPriority="68"/>
+    <w:lsdException w:name="Medium Grid 3 Accent 4" w:uiPriority="69"/>
+    <w:lsdException w:name="Dark List Accent 4" w:uiPriority="70"/>
+    <w:lsdException w:name="Colorful Shading Accent 4" w:uiPriority="71"/>
+    <w:lsdException w:name="Colorful List Accent 4" w:uiPriority="72"/>
+    <w:lsdException w:name="Colorful Grid Accent 4" w:uiPriority="73"/>
+    <w:lsdException w:name="Light Shading Accent 5" w:uiPriority="60"/>
+    <w:lsdException w:name="Light List Accent 5" w:uiPriority="61"/>
+    <w:lsdException w:name="Light Grid Accent 5" w:uiPriority="62"/>
+    <w:lsdException w:name="Medium Shading 1 Accent 5" w:uiPriority="63"/>
+    <w:lsdException w:name="Medium Shading 2 Accent 5" w:uiPriority="64"/>
+    <w:lsdException w:name="Medium List 1 Accent 5" w:uiPriority="65"/>
+    <w:lsdException w:name="Medium List 2 Accent 5" w:uiPriority="66"/>
+    <w:lsdException w:name="Medium Grid 1 Accent 5" w:uiPriority="67"/>
+    <w:lsdException w:name="Medium Grid 2 Accent 5" w:uiPriority="68"/>
+    <w:lsdException w:name="Medium Grid 3 Accent 5" w:uiPriority="69"/>
+    <w:lsdException w:name="Dark List Accent 5" w:uiPriority="70"/>
+    <w:lsdException w:name="Colorful Shading Accent 5" w:uiPriority="71"/>
+    <w:lsdException w:name="Colorful List Accent 5" w:uiPriority="72"/>
+    <w:lsdException w:name="Colorful Grid Accent 5" w:uiPriority="73"/>
+    <w:lsdException w:name="Light Shading Accent 6" w:uiPriority="60"/>
+    <w:lsdException w:name="Light List Accent 6" w:uiPriority="61"/>
+    <w:lsdException w:name="Light Grid Accent 6" w:uiPriority="62"/>
+    <w:lsdException w:name="Medium Shading 1 Accent 6" w:uiPriority="63"/>
+    <w:lsdException w:name="Medium Shading 2 Accent 6" w:uiPriority="64"/>
+    <w:lsdException w:name="Medium List 1 Accent 6" w:uiPriority="65"/>
+    <w:lsdException w:name="Medium List 2 Accent 6" w:uiPriority="66"/>
+    <w:lsdException w:name="Medium Grid 1 Accent 6" w:uiPriority="67"/>
+    <w:lsdException w:name="Medium Grid 2 Accent 6" w:uiPriority="68"/>
+    <w:lsdException w:name="Medium Grid 3 Accent 6" w:uiPriority="69"/>
+    <w:lsdException w:name="Dark List Accent 6" w:uiPriority="70"/>
+    <w:lsdException w:name="Colorful Shading Accent 6" w:uiPriority="71"/>
+    <w:lsdException w:name="Colorful List Accent 6" w:uiPriority="72"/>
+    <w:lsdException w:name="Colorful Grid Accent 6" w:uiPriority="73"/>
+    <w:lsdException w:name="Subtle Emphasis" w:uiPriority="19" w:qFormat="1"/>
+    <w:lsdException w:name="Intense Emphasis" w:uiPriority="21" w:qFormat="1"/>
+    <w:lsdException w:name="Subtle Reference" w:uiPriority="31" w:qFormat="1"/>
+    <w:lsdException w:name="Intense Reference" w:uiPriority="32" w:qFormat="1"/>
+    <w:lsdException w:name="Book Title" w:uiPriority="33" w:qFormat="1"/>
+    <w:lsdException w:name="Bibliography" w:semiHidden="1" w:uiPriority="37" w:unhideWhenUsed="1"/>
+    <w:lsdException w:name="TOC Heading" w:semiHidden="1" w:uiPriority="39" w:unhideWhenUsed="1" w:qFormat="1"/>
+    <w:lsdException w:name="Plain Table 1" w:uiPriority="41"/>
+    <w:lsdException w:name="Plain Table 2" w:uiPriority="42"/>
+    <w:lsdException w:name="Plain Table 3" w:uiPriority="43"/>
+    <w:lsdException w:name="Plain Table 4" w:uiPriority="44"/>
+    <w:lsdException w:name="Plain Table 5" w:uiPriority="45"/>
+    <w:lsdException w:name="Grid Table Light" w:uiPriority="40"/>
+    <w:lsdException w:name="Grid Table 1 Light" w:uiPriority="46"/>
+    <w:lsdException w:name="Grid Table 2" w:uiPriority="47"/>
+    <w:lsdException w:name="Grid Table 3" w:uiPriority="48"/>
+    <w:lsdException w:name="Grid Table 4" w:uiPriority="49"/>
+    <w:lsdException w:name="Grid Table 5 Dark" w:uiPriority="50"/>
+    <w:lsdException w:name="Grid Table 6 Colorful" w:uiPriority="51"/>
+    <w:lsdException w:name="Grid Table 7 Colorful" w:uiPriority="52"/>
+    <w:lsdException w:name="Grid Table 1 Light Accent 1" w:uiPriority="46"/>
+    <w:lsdException w:name="Grid Table 2 Accent 1" w:uiPriority="47"/>
+    <w:lsdException w:name="Grid Table 3 Accent 1" w:uiPriority="48"/>
+    <w:lsdException w:name="Grid Table 4 Accent 1" w:uiPriority="49"/>
+    <w:lsdException w:name="Grid Table 5 Dark Accent 1" w:uiPriority="50"/>
+    <w:lsdException w:name="Grid Table 6 Colorful Accent 1" w:uiPriority="51"/>
+    <w:lsdException w:name="Grid Table 7 Colorful Accent 1" w:uiPriority="52"/>
+    <w:lsdException w:name="Grid Table 1 Light Accent 2" w:uiPriority="46"/>
+    <w:lsdException w:name="Grid Table 2 Accent 2" w:uiPriority="47"/>
+    <w:lsdException w:name="Grid Table 3 Accent 2" w:uiPriority="48"/>
+    <w:lsdException w:name="Grid Table 4 Accent 2" w:uiPriority="49"/>
+    <w:lsdException w:name="Grid Table 5 Dark Accent 2" w:uiPriority="50"/>
+    <w:lsdException w:name="Grid Table 6 Colorful Accent 2" w:uiPriority="51"/>
+    <w:lsdException w:name="Grid Table 7 Colorful Accent 2" w:uiPriority="52"/>
+    <w:lsdException w:name="Grid Table 1 Light Accent 3" w:uiPriority="46"/>
+    <w:lsdException w:name="Grid Table 2 Accent 3" w:uiPriority="47"/>
+    <w:lsdException w:name="Grid Table 3 Accent 3" w:uiPriority="48"/>
+    <w:lsdException w:name="Grid Table 4 Accent 3" w:uiPriority="49"/>
+    <w:lsdException w:name="Grid Table 5 Dark Accent 3" w:uiPriority="50"/>
+    <w:lsdException w:name="Grid Table 6 Colorful Accent 3" w:uiPriority="51"/>
+    <w:lsdException w:name="Grid Table 7 Colorful Accent 3" w:uiPriority="52"/>
+    <w:lsdException w:name="Grid Table 1 Light Accent 4" w:uiPriority="46"/>
+    <w:lsdException w:name="Grid Table 2 Accent 4" w:uiPriority="47"/>
+    <w:lsdException w:name="Grid Table 3 Accent 4" w:uiPriority="48"/>
+    <w:lsdException w:name="Grid Table 4 Accent 4" w:uiPriority="49"/>
+    <w:lsdException w:name="Grid Table 5 Dark Accent 4" w:uiPriority="50"/>
+    <w:lsdException w:name="Grid Table 6 Colorful Accent 4" w:uiPriority="51"/>
+    <w:lsdException w:name="Grid Table 7 Colorful Accent 4" w:uiPriority="52"/>
+    <w:lsdException w:name="Grid Table 1 Light Accent 5" w:uiPriority="46"/>
+    <w:lsdException w:name="Grid Table 2 Accent 5" w:uiPriority="47"/>
+    <w:lsdException w:name="Grid Table 3 Accent 5" w:uiPriority="48"/>
+    <w:lsdException w:name="Grid Table 4 Accent 5" w:uiPriority="49"/>
+    <w:lsdException w:name="Grid Table 5 Dark Accent 5" w:uiPriority="50"/>
+    <w:lsdException w:name="Grid Table 6 Colorful Accent 5" w:uiPriority="51"/>
+    <w:lsdException w:name="Grid Table 7 Colorful Accent 5" w:uiPriority="52"/>
+    <w:lsdException w:name="Grid Table 1 Light Accent 6" w:uiPriority="46"/>
+    <w:lsdException w:name="Grid Table 2 Accent 6" w:uiPriority="47"/>
+    <w:lsdException w:name="Grid Table 3 Accent 6" w:uiPriority="48"/>
+    <w:lsdException w:name="Grid Table 4 Accent 6" w:uiPriority="49"/>
+    <w:lsdException w:name="Grid Table 5 Dark Accent 6" w:uiPriority="50"/>
+    <w:lsdException w:name="Grid Table 6 Colorful Accent 6" w:uiPriority="51"/>
+    <w:lsdException w:name="Grid Table 7 Colorful Accent 6" w:uiPriority="52"/>
+    <w:lsdException w:name="List Table 1 Light" w:uiPriority="46"/>
+    <w:lsdException w:name="List Table 2" w:uiPriority="47"/>
+    <w:lsdException w:name="List Table 3" w:uiPriority="48"/>
+    <w:lsdException w:name="List Table 4" w:uiPriority="49"/>
+    <w:lsdException w:name="List Table 5 Dark" w:uiPriority="50"/>
+    <w:lsdException w:name="List Table 6 Colorful" w:uiPriority="51"/>
+    <w:lsdException w:name="List Table 7 Colorful" w:uiPriority="52"/>
+    <w:lsdException w:name="List Table 1 Light Accent 1" w:uiPriority="46"/>
+    <w:lsdException w:name="List Table 2 Accent 1" w:uiPriority="47"/>
+    <w:lsdException w:name="List Table 3 Accent 1" w:uiPriority="48"/>
+    <w:lsdException w:name="List Table 4 Accent 1" w:uiPriority="49"/>
+    <w:lsdException w:name="List Table 5 Dark Accent 1" w:uiPriority="50"/>
+    <w:lsdException w:name="List Table 6 Colorful Accent 1" w:uiPriority="51"/>
+    <w:lsdException w:name="List Table 7 Colorful Accent 1" w:uiPriority="52"/>
+    <w:lsdException w:name="List Table 1 Light Accent 2" w:uiPriority="46"/>
+    <w:lsdException w:name="List Table 2 Accent 2" w:uiPriority="47"/>
+    <w:lsdException w:name="List Table 3 Accent 2" w:uiPriority="48"/>
+    <w:lsdException w:name="List Table 4 Accent 2" w:uiPriority="49"/>
+    <w:lsdException w:name="List Table 5 Dark Accent 2" w:uiPriority="50"/>
+    <w:lsdException w:name="List Table 6 Colorful Accent 2" w:uiPriority="51"/>
+    <w:lsdException w:name="List Table 7 Colorful Accent 2" w:uiPriority="52"/>
+    <w:lsdException w:name="List Table 1 Light Accent 3" w:uiPriority="46"/>
+    <w:lsdException w:name="List Table 2 Accent 3" w:uiPriority="47"/>
+    <w:lsdException w:name="List Table 3 Accent 3" w:uiPriority="48"/>
+    <w:lsdException w:name="List Table 4 Accent 3" w:uiPriority="49"/>
+    <w:lsdException w:name="List Table 5 Dark Accent 3" w:uiPriority="50"/>
+    <w:lsdException w:name="List Table 6 Colorful Accent 3" w:uiPriority="51"/>
+    <w:lsdException w:name="List Table 7 Colorful Accent 3" w:uiPriority="52"/>
+    <w:lsdException w:name="List Table 1 Light Accent 4" w:uiPriority="46"/>
+    <w:lsdException w:name="List Table 2 Accent 4" w:uiPriority="47"/>
+    <w:lsdException w:name="List Table 3 Accent 4" w:uiPriority="48"/>
+    <w:lsdException w:name="List Table 4 Accent 4" w:uiPriority="49"/>
+    <w:lsdException w:name="List Table 5 Dark Accent 4" w:uiPriority="50"/>
+    <w:lsdException w:name="List Table 6 Colorful Accent 4" w:uiPriority="51"/>
+    <w:lsdException w:name="List Table 7 Colorful Accent 4" w:uiPriority="52"/>
+    <w:lsdException w:name="List Table 1 Light Accent 5" w:uiPriority="46"/>
+    <w:lsdException w:name="List Table 2 Accent 5" w:uiPriority="47"/>
+    <w:lsdException w:name="List Table 3 Accent 5" w:uiPriority="48"/>
+    <w:lsdException w:name="List Table 4 Accent 5" w:uiPriority="49"/>
+    <w:lsdException w:name="List Table 5 Dark Accent 5" w:uiPriority="50"/>
+    <w:lsdException w:name="List Table 6 Colorful Accent 5" w:uiPriority="51"/>
+    <w:lsdException w:name="List Table 7 Colorful Accent 5" w:uiPriority="52"/>
+    <w:lsdException w:name="List Table 1 Light Accent 6" w:uiPriority="46"/>
+    <w:lsdException w:name="List Table 2 Accent 6" w:uiPriority="47"/>
+    <w:lsdException w:name="List Table 3 Accent 6" w:uiPriority="48"/>
+    <w:lsdException w:name="List Table 4 Accent 6" w:uiPriority="49"/>
+    <w:lsdException w:name="List Table 5 Dark Accent 6" w:uiPriority="50"/>
+    <w:lsdException w:name="List Table 6 Colorful Accent 6" w:uiPriority="51"/>
+    <w:lsdException w:name="List Table 7 Colorful Accent 6" w:uiPriority="52"/>
   </w:latentStyles>
-  <w:style w:type="paragraph" w:default="1" w:styleId="Standaard">
+  <w:style w:type="paragraph" w:default="1" w:styleId="Normal">
     <w:name w:val="Normal"/>
     <w:qFormat/>
   </w:style>
-  <w:style w:type="paragraph" w:styleId="Kop1">
+  <w:style w:type="paragraph" w:styleId="Heading1">
     <w:name w:val="heading 1"/>
-    <w:basedOn w:val="Standaard"/>
-    <w:next w:val="Standaard"/>
-    <w:link w:val="Kop1Char"/>
+    <w:basedOn w:val="Normal"/>
+    <w:next w:val="Normal"/>
+    <w:link w:val="Heading1Char"/>
     <w:uiPriority w:val="9"/>
     <w:qFormat/>
     <w:rsid w:val="00571CA7"/>
@@ -3175,11 +3366,11 @@
       <w:szCs w:val="28"/>
     </w:rPr>
   </w:style>
-  <w:style w:type="paragraph" w:styleId="Kop2">
+  <w:style w:type="paragraph" w:styleId="Heading2">
     <w:name w:val="heading 2"/>
-    <w:basedOn w:val="Standaard"/>
-    <w:next w:val="Standaard"/>
-    <w:link w:val="Kop2Char"/>
+    <w:basedOn w:val="Normal"/>
+    <w:next w:val="Normal"/>
+    <w:link w:val="Heading2Char"/>
     <w:uiPriority w:val="9"/>
     <w:unhideWhenUsed/>
     <w:qFormat/>
@@ -3199,13 +3390,13 @@
       <w:szCs w:val="26"/>
     </w:rPr>
   </w:style>
-  <w:style w:type="character" w:default="1" w:styleId="Standaardalinea-lettertype">
+  <w:style w:type="character" w:default="1" w:styleId="DefaultParagraphFont">
     <w:name w:val="Default Paragraph Font"/>
     <w:uiPriority w:val="1"/>
     <w:semiHidden/>
     <w:unhideWhenUsed/>
   </w:style>
-  <w:style w:type="table" w:default="1" w:styleId="Standaardtabel">
+  <w:style w:type="table" w:default="1" w:styleId="TableNormal">
     <w:name w:val="Normal Table"/>
     <w:uiPriority w:val="99"/>
     <w:semiHidden/>
@@ -3220,17 +3411,17 @@
       </w:tblCellMar>
     </w:tblPr>
   </w:style>
-  <w:style w:type="numbering" w:default="1" w:styleId="Geenlijst">
+  <w:style w:type="numbering" w:default="1" w:styleId="NoList">
     <w:name w:val="No List"/>
     <w:uiPriority w:val="99"/>
     <w:semiHidden/>
     <w:unhideWhenUsed/>
   </w:style>
-  <w:style w:type="paragraph" w:styleId="Titel">
+  <w:style w:type="paragraph" w:styleId="Title">
     <w:name w:val="Title"/>
-    <w:basedOn w:val="Standaard"/>
-    <w:next w:val="Standaard"/>
-    <w:link w:val="TitelChar"/>
+    <w:basedOn w:val="Normal"/>
+    <w:next w:val="Normal"/>
+    <w:link w:val="TitleChar"/>
     <w:uiPriority w:val="10"/>
     <w:qFormat/>
     <w:rsid w:val="00571CA7"/>
@@ -3250,10 +3441,10 @@
       <w:szCs w:val="52"/>
     </w:rPr>
   </w:style>
-  <w:style w:type="character" w:customStyle="1" w:styleId="TitelChar">
-    <w:name w:val="Titel Char"/>
-    <w:basedOn w:val="Standaardalinea-lettertype"/>
-    <w:link w:val="Titel"/>
+  <w:style w:type="character" w:customStyle="1" w:styleId="TitleChar">
+    <w:name w:val="Title Char"/>
+    <w:basedOn w:val="DefaultParagraphFont"/>
+    <w:link w:val="Title"/>
     <w:uiPriority w:val="10"/>
     <w:rsid w:val="00571CA7"/>
     <w:rPr>
@@ -3265,10 +3456,10 @@
       <w:szCs w:val="52"/>
     </w:rPr>
   </w:style>
-  <w:style w:type="character" w:customStyle="1" w:styleId="Kop1Char">
-    <w:name w:val="Kop 1 Char"/>
-    <w:basedOn w:val="Standaardalinea-lettertype"/>
-    <w:link w:val="Kop1"/>
+  <w:style w:type="character" w:customStyle="1" w:styleId="Heading1Char">
+    <w:name w:val="Heading 1 Char"/>
+    <w:basedOn w:val="DefaultParagraphFont"/>
+    <w:link w:val="Heading1"/>
     <w:uiPriority w:val="9"/>
     <w:rsid w:val="00571CA7"/>
     <w:rPr>
@@ -3280,10 +3471,10 @@
       <w:szCs w:val="28"/>
     </w:rPr>
   </w:style>
-  <w:style w:type="character" w:customStyle="1" w:styleId="Kop2Char">
-    <w:name w:val="Kop 2 Char"/>
-    <w:basedOn w:val="Standaardalinea-lettertype"/>
-    <w:link w:val="Kop2"/>
+  <w:style w:type="character" w:customStyle="1" w:styleId="Heading2Char">
+    <w:name w:val="Heading 2 Char"/>
+    <w:basedOn w:val="DefaultParagraphFont"/>
+    <w:link w:val="Heading2"/>
     <w:uiPriority w:val="9"/>
     <w:rsid w:val="00571CA7"/>
     <w:rPr>
@@ -3295,9 +3486,9 @@
       <w:szCs w:val="26"/>
     </w:rPr>
   </w:style>
-  <w:style w:type="paragraph" w:styleId="Lijstalinea">
+  <w:style w:type="paragraph" w:styleId="ListParagraph">
     <w:name w:val="List Paragraph"/>
-    <w:basedOn w:val="Standaard"/>
+    <w:basedOn w:val="Normal"/>
     <w:uiPriority w:val="34"/>
     <w:qFormat/>
     <w:rsid w:val="00571CA7"/>
@@ -3308,7 +3499,7 @@
   </w:style>
   <w:style w:type="character" w:styleId="Hyperlink">
     <w:name w:val="Hyperlink"/>
-    <w:basedOn w:val="Standaardalinea-lettertype"/>
+    <w:basedOn w:val="DefaultParagraphFont"/>
     <w:uiPriority w:val="99"/>
     <w:unhideWhenUsed/>
     <w:rsid w:val="00571CA7"/>
@@ -3317,11 +3508,11 @@
       <w:u w:val="single"/>
     </w:rPr>
   </w:style>
-  <w:style w:type="paragraph" w:styleId="Ondertitel">
+  <w:style w:type="paragraph" w:styleId="Subtitle">
     <w:name w:val="Subtitle"/>
-    <w:basedOn w:val="Standaard"/>
-    <w:next w:val="Standaard"/>
-    <w:link w:val="OndertitelChar"/>
+    <w:basedOn w:val="Normal"/>
+    <w:next w:val="Normal"/>
+    <w:link w:val="SubtitleChar"/>
     <w:uiPriority w:val="11"/>
     <w:qFormat/>
     <w:rsid w:val="001E7BF8"/>
@@ -3340,10 +3531,10 @@
       <w:szCs w:val="24"/>
     </w:rPr>
   </w:style>
-  <w:style w:type="character" w:customStyle="1" w:styleId="OndertitelChar">
-    <w:name w:val="Ondertitel Char"/>
-    <w:basedOn w:val="Standaardalinea-lettertype"/>
-    <w:link w:val="Ondertitel"/>
+  <w:style w:type="character" w:customStyle="1" w:styleId="SubtitleChar">
+    <w:name w:val="Subtitle Char"/>
+    <w:basedOn w:val="DefaultParagraphFont"/>
+    <w:link w:val="Subtitle"/>
     <w:uiPriority w:val="11"/>
     <w:rsid w:val="001E7BF8"/>
     <w:rPr>
@@ -3356,10 +3547,10 @@
       <w:szCs w:val="24"/>
     </w:rPr>
   </w:style>
-  <w:style w:type="paragraph" w:styleId="Ballontekst">
+  <w:style w:type="paragraph" w:styleId="BalloonText">
     <w:name w:val="Balloon Text"/>
-    <w:basedOn w:val="Standaard"/>
-    <w:link w:val="BallontekstChar"/>
+    <w:basedOn w:val="Normal"/>
+    <w:link w:val="BalloonTextChar"/>
     <w:uiPriority w:val="99"/>
     <w:semiHidden/>
     <w:unhideWhenUsed/>
@@ -3373,10 +3564,10 @@
       <w:szCs w:val="16"/>
     </w:rPr>
   </w:style>
-  <w:style w:type="character" w:customStyle="1" w:styleId="BallontekstChar">
-    <w:name w:val="Ballontekst Char"/>
-    <w:basedOn w:val="Standaardalinea-lettertype"/>
-    <w:link w:val="Ballontekst"/>
+  <w:style w:type="character" w:customStyle="1" w:styleId="BalloonTextChar">
+    <w:name w:val="Balloon Text Char"/>
+    <w:basedOn w:val="DefaultParagraphFont"/>
+    <w:link w:val="BalloonText"/>
     <w:uiPriority w:val="99"/>
     <w:semiHidden/>
     <w:rsid w:val="000E77ED"/>
@@ -3386,10 +3577,10 @@
       <w:szCs w:val="16"/>
     </w:rPr>
   </w:style>
-  <w:style w:type="paragraph" w:styleId="Kopvaninhoudsopgave">
+  <w:style w:type="paragraph" w:styleId="TOCHeading">
     <w:name w:val="TOC Heading"/>
-    <w:basedOn w:val="Kop1"/>
-    <w:next w:val="Standaard"/>
+    <w:basedOn w:val="Heading1"/>
+    <w:next w:val="Normal"/>
     <w:uiPriority w:val="39"/>
     <w:semiHidden/>
     <w:unhideWhenUsed/>
@@ -3402,10 +3593,10 @@
       <w:lang w:eastAsia="nl-NL"/>
     </w:rPr>
   </w:style>
-  <w:style w:type="paragraph" w:styleId="Inhopg1">
+  <w:style w:type="paragraph" w:styleId="TOC1">
     <w:name w:val="toc 1"/>
-    <w:basedOn w:val="Standaard"/>
-    <w:next w:val="Standaard"/>
+    <w:basedOn w:val="Normal"/>
+    <w:next w:val="Normal"/>
     <w:autoRedefine/>
     <w:uiPriority w:val="39"/>
     <w:unhideWhenUsed/>
@@ -3414,10 +3605,10 @@
       <w:spacing w:after="100"/>
     </w:pPr>
   </w:style>
-  <w:style w:type="paragraph" w:styleId="Koptekst">
+  <w:style w:type="paragraph" w:styleId="Header">
     <w:name w:val="header"/>
-    <w:basedOn w:val="Standaard"/>
-    <w:link w:val="KoptekstChar"/>
+    <w:basedOn w:val="Normal"/>
+    <w:link w:val="HeaderChar"/>
     <w:uiPriority w:val="99"/>
     <w:unhideWhenUsed/>
     <w:rsid w:val="005E66FD"/>
@@ -3429,17 +3620,17 @@
       <w:spacing w:after="0" w:line="240" w:lineRule="auto"/>
     </w:pPr>
   </w:style>
-  <w:style w:type="character" w:customStyle="1" w:styleId="KoptekstChar">
-    <w:name w:val="Koptekst Char"/>
-    <w:basedOn w:val="Standaardalinea-lettertype"/>
-    <w:link w:val="Koptekst"/>
+  <w:style w:type="character" w:customStyle="1" w:styleId="HeaderChar">
+    <w:name w:val="Header Char"/>
+    <w:basedOn w:val="DefaultParagraphFont"/>
+    <w:link w:val="Header"/>
     <w:uiPriority w:val="99"/>
     <w:rsid w:val="005E66FD"/>
   </w:style>
-  <w:style w:type="paragraph" w:styleId="Voettekst">
+  <w:style w:type="paragraph" w:styleId="Footer">
     <w:name w:val="footer"/>
-    <w:basedOn w:val="Standaard"/>
-    <w:link w:val="VoettekstChar"/>
+    <w:basedOn w:val="Normal"/>
+    <w:link w:val="FooterChar"/>
     <w:uiPriority w:val="99"/>
     <w:unhideWhenUsed/>
     <w:rsid w:val="005E66FD"/>
@@ -3451,974 +3642,14 @@
       <w:spacing w:after="0" w:line="240" w:lineRule="auto"/>
     </w:pPr>
   </w:style>
-  <w:style w:type="character" w:customStyle="1" w:styleId="VoettekstChar">
-    <w:name w:val="Voettekst Char"/>
-    <w:basedOn w:val="Standaardalinea-lettertype"/>
-    <w:link w:val="Voettekst"/>
+  <w:style w:type="character" w:customStyle="1" w:styleId="FooterChar">
+    <w:name w:val="Footer Char"/>
+    <w:basedOn w:val="DefaultParagraphFont"/>
+    <w:link w:val="Footer"/>
     <w:uiPriority w:val="99"/>
     <w:rsid w:val="005E66FD"/>
   </w:style>
 </w:styles>
-</file>
-
-<file path=word/stylesWithEffects.xml><?xml version="1.0" encoding="utf-8"?>
-<w:styles xmlns:wpc="http://schemas.microsoft.com/office/word/2010/wordprocessingCanvas" xmlns:mc="http://schemas.openxmlformats.org/markup-compatibility/2006" xmlns:o="urn:schemas-microsoft-com:office:office" xmlns:r="http://schemas.openxmlformats.org/officeDocument/2006/relationships" xmlns:m="http://schemas.openxmlformats.org/officeDocument/2006/math" xmlns:v="urn:schemas-microsoft-com:vml" xmlns:wp14="http://schemas.microsoft.com/office/word/2010/wordprocessingDrawing" xmlns:wp="http://schemas.openxmlformats.org/drawingml/2006/wordprocessingDrawing" xmlns:w10="urn:schemas-microsoft-com:office:word" xmlns:w="http://schemas.openxmlformats.org/wordprocessingml/2006/main" xmlns:w14="http://schemas.microsoft.com/office/word/2010/wordml" xmlns:wpg="http://schemas.microsoft.com/office/word/2010/wordprocessingGroup" xmlns:wpi="http://schemas.microsoft.com/office/word/2010/wordprocessingInk" xmlns:wne="http://schemas.microsoft.com/office/word/2006/wordml" xmlns:wps="http://schemas.microsoft.com/office/word/2010/wordprocessingShape" mc:Ignorable="w14 wp14">
-  <w:docDefaults>
-    <w:rPrDefault>
-      <w:rPr>
-        <w:rFonts w:asciiTheme="minorHAnsi" w:eastAsiaTheme="minorHAnsi" w:hAnsiTheme="minorHAnsi" w:cstheme="minorBidi"/>
-        <w:sz w:val="22"/>
-        <w:szCs w:val="22"/>
-        <w:lang w:val="nl-NL" w:eastAsia="en-US" w:bidi="ar-SA"/>
-      </w:rPr>
-    </w:rPrDefault>
-    <w:pPrDefault>
-      <w:pPr>
-        <w:spacing w:after="200" w:line="276" w:lineRule="auto"/>
-      </w:pPr>
-    </w:pPrDefault>
-  </w:docDefaults>
-  <w:latentStyles w:defLockedState="0" w:defUIPriority="99" w:defSemiHidden="1" w:defUnhideWhenUsed="1" w:defQFormat="0" w:count="267">
-    <w:lsdException w:name="Normal" w:semiHidden="0" w:uiPriority="0" w:unhideWhenUsed="0" w:qFormat="1"/>
-    <w:lsdException w:name="heading 1" w:semiHidden="0" w:uiPriority="9" w:unhideWhenUsed="0" w:qFormat="1"/>
-    <w:lsdException w:name="heading 2" w:uiPriority="9" w:qFormat="1"/>
-    <w:lsdException w:name="heading 3" w:uiPriority="9" w:qFormat="1"/>
-    <w:lsdException w:name="heading 4" w:uiPriority="9" w:qFormat="1"/>
-    <w:lsdException w:name="heading 5" w:uiPriority="9" w:qFormat="1"/>
-    <w:lsdException w:name="heading 6" w:uiPriority="9" w:qFormat="1"/>
-    <w:lsdException w:name="heading 7" w:uiPriority="9" w:qFormat="1"/>
-    <w:lsdException w:name="heading 8" w:uiPriority="9" w:qFormat="1"/>
-    <w:lsdException w:name="heading 9" w:uiPriority="9" w:qFormat="1"/>
-    <w:lsdException w:name="toc 1" w:uiPriority="39"/>
-    <w:lsdException w:name="toc 2" w:uiPriority="39"/>
-    <w:lsdException w:name="toc 3" w:uiPriority="39"/>
-    <w:lsdException w:name="toc 4" w:uiPriority="39"/>
-    <w:lsdException w:name="toc 5" w:uiPriority="39"/>
-    <w:lsdException w:name="toc 6" w:uiPriority="39"/>
-    <w:lsdException w:name="toc 7" w:uiPriority="39"/>
-    <w:lsdException w:name="toc 8" w:uiPriority="39"/>
-    <w:lsdException w:name="toc 9" w:uiPriority="39"/>
-    <w:lsdException w:name="caption" w:uiPriority="35" w:qFormat="1"/>
-    <w:lsdException w:name="Title" w:semiHidden="0" w:uiPriority="10" w:unhideWhenUsed="0" w:qFormat="1"/>
-    <w:lsdException w:name="Default Paragraph Font" w:uiPriority="1"/>
-    <w:lsdException w:name="Subtitle" w:semiHidden="0" w:uiPriority="11" w:unhideWhenUsed="0" w:qFormat="1"/>
-    <w:lsdException w:name="Strong" w:semiHidden="0" w:uiPriority="22" w:unhideWhenUsed="0" w:qFormat="1"/>
-    <w:lsdException w:name="Emphasis" w:semiHidden="0" w:uiPriority="20" w:unhideWhenUsed="0" w:qFormat="1"/>
-    <w:lsdException w:name="Table Grid" w:semiHidden="0" w:uiPriority="59" w:unhideWhenUsed="0"/>
-    <w:lsdException w:name="Placeholder Text" w:unhideWhenUsed="0"/>
-    <w:lsdException w:name="No Spacing" w:semiHidden="0" w:uiPriority="1" w:unhideWhenUsed="0" w:qFormat="1"/>
-    <w:lsdException w:name="Light Shading" w:semiHidden="0" w:uiPriority="60" w:unhideWhenUsed="0"/>
-    <w:lsdException w:name="Light List" w:semiHidden="0" w:uiPriority="61" w:unhideWhenUsed="0"/>
-    <w:lsdException w:name="Light Grid" w:semiHidden="0" w:uiPriority="62" w:unhideWhenUsed="0"/>
-    <w:lsdException w:name="Medium Shading 1" w:semiHidden="0" w:uiPriority="63" w:unhideWhenUsed="0"/>
-    <w:lsdException w:name="Medium Shading 2" w:semiHidden="0" w:uiPriority="64" w:unhideWhenUsed="0"/>
-    <w:lsdException w:name="Medium List 1" w:semiHidden="0" w:uiPriority="65" w:unhideWhenUsed="0"/>
-    <w:lsdException w:name="Medium List 2" w:semiHidden="0" w:uiPriority="66" w:unhideWhenUsed="0"/>
-    <w:lsdException w:name="Medium Grid 1" w:semiHidden="0" w:uiPriority="67" w:unhideWhenUsed="0"/>
-    <w:lsdException w:name="Medium Grid 2" w:semiHidden="0" w:uiPriority="68" w:unhideWhenUsed="0"/>
-    <w:lsdException w:name="Medium Grid 3" w:semiHidden="0" w:uiPriority="69" w:unhideWhenUsed="0"/>
-    <w:lsdException w:name="Dark List" w:semiHidden="0" w:uiPriority="70" w:unhideWhenUsed="0"/>
-    <w:lsdException w:name="Colorful Shading" w:semiHidden="0" w:uiPriority="71" w:unhideWhenUsed="0"/>
-    <w:lsdException w:name="Colorful List" w:semiHidden="0" w:uiPriority="72" w:unhideWhenUsed="0"/>
-    <w:lsdException w:name="Colorful Grid" w:semiHidden="0" w:uiPriority="73" w:unhideWhenUsed="0"/>
-    <w:lsdException w:name="Light Shading Accent 1" w:semiHidden="0" w:uiPriority="60" w:unhideWhenUsed="0"/>
-    <w:lsdException w:name="Light List Accent 1" w:semiHidden="0" w:uiPriority="61" w:unhideWhenUsed="0"/>
-    <w:lsdException w:name="Light Grid Accent 1" w:semiHidden="0" w:uiPriority="62" w:unhideWhenUsed="0"/>
-    <w:lsdException w:name="Medium Shading 1 Accent 1" w:semiHidden="0" w:uiPriority="63" w:unhideWhenUsed="0"/>
-    <w:lsdException w:name="Medium Shading 2 Accent 1" w:semiHidden="0" w:uiPriority="64" w:unhideWhenUsed="0"/>
-    <w:lsdException w:name="Medium List 1 Accent 1" w:semiHidden="0" w:uiPriority="65" w:unhideWhenUsed="0"/>
-    <w:lsdException w:name="Revision" w:unhideWhenUsed="0"/>
-    <w:lsdException w:name="List Paragraph" w:semiHidden="0" w:uiPriority="34" w:unhideWhenUsed="0" w:qFormat="1"/>
-    <w:lsdException w:name="Quote" w:semiHidden="0" w:uiPriority="29" w:unhideWhenUsed="0" w:qFormat="1"/>
-    <w:lsdException w:name="Intense Quote" w:semiHidden="0" w:uiPriority="30" w:unhideWhenUsed="0" w:qFormat="1"/>
-    <w:lsdException w:name="Medium List 2 Accent 1" w:semiHidden="0" w:uiPriority="66" w:unhideWhenUsed="0"/>
-    <w:lsdException w:name="Medium Grid 1 Accent 1" w:semiHidden="0" w:uiPriority="67" w:unhideWhenUsed="0"/>
-    <w:lsdException w:name="Medium Grid 2 Accent 1" w:semiHidden="0" w:uiPriority="68" w:unhideWhenUsed="0"/>
-    <w:lsdException w:name="Medium Grid 3 Accent 1" w:semiHidden="0" w:uiPriority="69" w:unhideWhenUsed="0"/>
-    <w:lsdException w:name="Dark List Accent 1" w:semiHidden="0" w:uiPriority="70" w:unhideWhenUsed="0"/>
-    <w:lsdException w:name="Colorful Shading Accent 1" w:semiHidden="0" w:uiPriority="71" w:unhideWhenUsed="0"/>
-    <w:lsdException w:name="Colorful List Accent 1" w:semiHidden="0" w:uiPriority="72" w:unhideWhenUsed="0"/>
-    <w:lsdException w:name="Colorful Grid Accent 1" w:semiHidden="0" w:uiPriority="73" w:unhideWhenUsed="0"/>
-    <w:lsdException w:name="Light Shading Accent 2" w:semiHidden="0" w:uiPriority="60" w:unhideWhenUsed="0"/>
-    <w:lsdException w:name="Light List Accent 2" w:semiHidden="0" w:uiPriority="61" w:unhideWhenUsed="0"/>
-    <w:lsdException w:name="Light Grid Accent 2" w:semiHidden="0" w:uiPriority="62" w:unhideWhenUsed="0"/>
-    <w:lsdException w:name="Medium Shading 1 Accent 2" w:semiHidden="0" w:uiPriority="63" w:unhideWhenUsed="0"/>
-    <w:lsdException w:name="Medium Shading 2 Accent 2" w:semiHidden="0" w:uiPriority="64" w:unhideWhenUsed="0"/>
-    <w:lsdException w:name="Medium List 1 Accent 2" w:semiHidden="0" w:uiPriority="65" w:unhideWhenUsed="0"/>
-    <w:lsdException w:name="Medium List 2 Accent 2" w:semiHidden="0" w:uiPriority="66" w:unhideWhenUsed="0"/>
-    <w:lsdException w:name="Medium Grid 1 Accent 2" w:semiHidden="0" w:uiPriority="67" w:unhideWhenUsed="0"/>
-    <w:lsdException w:name="Medium Grid 2 Accent 2" w:semiHidden="0" w:uiPriority="68" w:unhideWhenUsed="0"/>
-    <w:lsdException w:name="Medium Grid 3 Accent 2" w:semiHidden="0" w:uiPriority="69" w:unhideWhenUsed="0"/>
-    <w:lsdException w:name="Dark List Accent 2" w:semiHidden="0" w:uiPriority="70" w:unhideWhenUsed="0"/>
-    <w:lsdException w:name="Colorful Shading Accent 2" w:semiHidden="0" w:uiPriority="71" w:unhideWhenUsed="0"/>
-    <w:lsdException w:name="Colorful List Accent 2" w:semiHidden="0" w:uiPriority="72" w:unhideWhenUsed="0"/>
-    <w:lsdException w:name="Colorful Grid Accent 2" w:semiHidden="0" w:uiPriority="73" w:unhideWhenUsed="0"/>
-    <w:lsdException w:name="Light Shading Accent 3" w:semiHidden="0" w:uiPriority="60" w:unhideWhenUsed="0"/>
-    <w:lsdException w:name="Light List Accent 3" w:semiHidden="0" w:uiPriority="61" w:unhideWhenUsed="0"/>
-    <w:lsdException w:name="Light Grid Accent 3" w:semiHidden="0" w:uiPriority="62" w:unhideWhenUsed="0"/>
-    <w:lsdException w:name="Medium Shading 1 Accent 3" w:semiHidden="0" w:uiPriority="63" w:unhideWhenUsed="0"/>
-    <w:lsdException w:name="Medium Shading 2 Accent 3" w:semiHidden="0" w:uiPriority="64" w:unhideWhenUsed="0"/>
-    <w:lsdException w:name="Medium List 1 Accent 3" w:semiHidden="0" w:uiPriority="65" w:unhideWhenUsed="0"/>
-    <w:lsdException w:name="Medium List 2 Accent 3" w:semiHidden="0" w:uiPriority="66" w:unhideWhenUsed="0"/>
-    <w:lsdException w:name="Medium Grid 1 Accent 3" w:semiHidden="0" w:uiPriority="67" w:unhideWhenUsed="0"/>
-    <w:lsdException w:name="Medium Grid 2 Accent 3" w:semiHidden="0" w:uiPriority="68" w:unhideWhenUsed="0"/>
-    <w:lsdException w:name="Medium Grid 3 Accent 3" w:semiHidden="0" w:uiPriority="69" w:unhideWhenUsed="0"/>
-    <w:lsdException w:name="Dark List Accent 3" w:semiHidden="0" w:uiPriority="70" w:unhideWhenUsed="0"/>
-    <w:lsdException w:name="Colorful Shading Accent 3" w:semiHidden="0" w:uiPriority="71" w:unhideWhenUsed="0"/>
-    <w:lsdException w:name="Colorful List Accent 3" w:semiHidden="0" w:uiPriority="72" w:unhideWhenUsed="0"/>
-    <w:lsdException w:name="Colorful Grid Accent 3" w:semiHidden="0" w:uiPriority="73" w:unhideWhenUsed="0"/>
-    <w:lsdException w:name="Light Shading Accent 4" w:semiHidden="0" w:uiPriority="60" w:unhideWhenUsed="0"/>
-    <w:lsdException w:name="Light List Accent 4" w:semiHidden="0" w:uiPriority="61" w:unhideWhenUsed="0"/>
-    <w:lsdException w:name="Light Grid Accent 4" w:semiHidden="0" w:uiPriority="62" w:unhideWhenUsed="0"/>
-    <w:lsdException w:name="Medium Shading 1 Accent 4" w:semiHidden="0" w:uiPriority="63" w:unhideWhenUsed="0"/>
-    <w:lsdException w:name="Medium Shading 2 Accent 4" w:semiHidden="0" w:uiPriority="64" w:unhideWhenUsed="0"/>
-    <w:lsdException w:name="Medium List 1 Accent 4" w:semiHidden="0" w:uiPriority="65" w:unhideWhenUsed="0"/>
-    <w:lsdException w:name="Medium List 2 Accent 4" w:semiHidden="0" w:uiPriority="66" w:unhideWhenUsed="0"/>
-    <w:lsdException w:name="Medium Grid 1 Accent 4" w:semiHidden="0" w:uiPriority="67" w:unhideWhenUsed="0"/>
-    <w:lsdException w:name="Medium Grid 2 Accent 4" w:semiHidden="0" w:uiPriority="68" w:unhideWhenUsed="0"/>
-    <w:lsdException w:name="Medium Grid 3 Accent 4" w:semiHidden="0" w:uiPriority="69" w:unhideWhenUsed="0"/>
-    <w:lsdException w:name="Dark List Accent 4" w:semiHidden="0" w:uiPriority="70" w:unhideWhenUsed="0"/>
-    <w:lsdException w:name="Colorful Shading Accent 4" w:semiHidden="0" w:uiPriority="71" w:unhideWhenUsed="0"/>
-    <w:lsdException w:name="Colorful List Accent 4" w:semiHidden="0" w:uiPriority="72" w:unhideWhenUsed="0"/>
-    <w:lsdException w:name="Colorful Grid Accent 4" w:semiHidden="0" w:uiPriority="73" w:unhideWhenUsed="0"/>
-    <w:lsdException w:name="Light Shading Accent 5" w:semiHidden="0" w:uiPriority="60" w:unhideWhenUsed="0"/>
-    <w:lsdException w:name="Light List Accent 5" w:semiHidden="0" w:uiPriority="61" w:unhideWhenUsed="0"/>
-    <w:lsdException w:name="Light Grid Accent 5" w:semiHidden="0" w:uiPriority="62" w:unhideWhenUsed="0"/>
-    <w:lsdException w:name="Medium Shading 1 Accent 5" w:semiHidden="0" w:uiPriority="63" w:unhideWhenUsed="0"/>
-    <w:lsdException w:name="Medium Shading 2 Accent 5" w:semiHidden="0" w:uiPriority="64" w:unhideWhenUsed="0"/>
-    <w:lsdException w:name="Medium List 1 Accent 5" w:semiHidden="0" w:uiPriority="65" w:unhideWhenUsed="0"/>
-    <w:lsdException w:name="Medium List 2 Accent 5" w:semiHidden="0" w:uiPriority="66" w:unhideWhenUsed="0"/>
-    <w:lsdException w:name="Medium Grid 1 Accent 5" w:semiHidden="0" w:uiPriority="67" w:unhideWhenUsed="0"/>
-    <w:lsdException w:name="Medium Grid 2 Accent 5" w:semiHidden="0" w:uiPriority="68" w:unhideWhenUsed="0"/>
-    <w:lsdException w:name="Medium Grid 3 Accent 5" w:semiHidden="0" w:uiPriority="69" w:unhideWhenUsed="0"/>
-    <w:lsdException w:name="Dark List Accent 5" w:semiHidden="0" w:uiPriority="70" w:unhideWhenUsed="0"/>
-    <w:lsdException w:name="Colorful Shading Accent 5" w:semiHidden="0" w:uiPriority="71" w:unhideWhenUsed="0"/>
-    <w:lsdException w:name="Colorful List Accent 5" w:semiHidden="0" w:uiPriority="72" w:unhideWhenUsed="0"/>
-    <w:lsdException w:name="Colorful Grid Accent 5" w:semiHidden="0" w:uiPriority="73" w:unhideWhenUsed="0"/>
-    <w:lsdException w:name="Light Shading Accent 6" w:semiHidden="0" w:uiPriority="60" w:unhideWhenUsed="0"/>
-    <w:lsdException w:name="Light List Accent 6" w:semiHidden="0" w:uiPriority="61" w:unhideWhenUsed="0"/>
-    <w:lsdException w:name="Light Grid Accent 6" w:semiHidden="0" w:uiPriority="62" w:unhideWhenUsed="0"/>
-    <w:lsdException w:name="Medium Shading 1 Accent 6" w:semiHidden="0" w:uiPriority="63" w:unhideWhenUsed="0"/>
-    <w:lsdException w:name="Medium Shading 2 Accent 6" w:semiHidden="0" w:uiPriority="64" w:unhideWhenUsed="0"/>
-    <w:lsdException w:name="Medium List 1 Accent 6" w:semiHidden="0" w:uiPriority="65" w:unhideWhenUsed="0"/>
-    <w:lsdException w:name="Medium List 2 Accent 6" w:semiHidden="0" w:uiPriority="66" w:unhideWhenUsed="0"/>
-    <w:lsdException w:name="Medium Grid 1 Accent 6" w:semiHidden="0" w:uiPriority="67" w:unhideWhenUsed="0"/>
-    <w:lsdException w:name="Medium Grid 2 Accent 6" w:semiHidden="0" w:uiPriority="68" w:unhideWhenUsed="0"/>
-    <w:lsdException w:name="Medium Grid 3 Accent 6" w:semiHidden="0" w:uiPriority="69" w:unhideWhenUsed="0"/>
-    <w:lsdException w:name="Dark List Accent 6" w:semiHidden="0" w:uiPriority="70" w:unhideWhenUsed="0"/>
-    <w:lsdException w:name="Colorful Shading Accent 6" w:semiHidden="0" w:uiPriority="71" w:unhideWhenUsed="0"/>
-    <w:lsdException w:name="Colorful List Accent 6" w:semiHidden="0" w:uiPriority="72" w:unhideWhenUsed="0"/>
-    <w:lsdException w:name="Colorful Grid Accent 6" w:semiHidden="0" w:uiPriority="73" w:unhideWhenUsed="0"/>
-    <w:lsdException w:name="Subtle Emphasis" w:semiHidden="0" w:uiPriority="19" w:unhideWhenUsed="0" w:qFormat="1"/>
-    <w:lsdException w:name="Intense Emphasis" w:semiHidden="0" w:uiPriority="21" w:unhideWhenUsed="0" w:qFormat="1"/>
-    <w:lsdException w:name="Subtle Reference" w:semiHidden="0" w:uiPriority="31" w:unhideWhenUsed="0" w:qFormat="1"/>
-    <w:lsdException w:name="Intense Reference" w:semiHidden="0" w:uiPriority="32" w:unhideWhenUsed="0" w:qFormat="1"/>
-    <w:lsdException w:name="Book Title" w:semiHidden="0" w:uiPriority="33" w:unhideWhenUsed="0" w:qFormat="1"/>
-    <w:lsdException w:name="Bibliography" w:uiPriority="37"/>
-    <w:lsdException w:name="TOC Heading" w:uiPriority="39" w:qFormat="1"/>
-  </w:latentStyles>
-  <w:style w:type="paragraph" w:default="1" w:styleId="Standaard">
-    <w:name w:val="Normal"/>
-    <w:qFormat/>
-  </w:style>
-  <w:style w:type="paragraph" w:styleId="Kop1">
-    <w:name w:val="heading 1"/>
-    <w:basedOn w:val="Standaard"/>
-    <w:next w:val="Standaard"/>
-    <w:link w:val="Kop1Char"/>
-    <w:uiPriority w:val="9"/>
-    <w:qFormat/>
-    <w:rsid w:val="00571CA7"/>
-    <w:pPr>
-      <w:keepNext/>
-      <w:keepLines/>
-      <w:spacing w:before="480" w:after="0"/>
-      <w:outlineLvl w:val="0"/>
-    </w:pPr>
-    <w:rPr>
-      <w:rFonts w:asciiTheme="majorHAnsi" w:eastAsiaTheme="majorEastAsia" w:hAnsiTheme="majorHAnsi" w:cstheme="majorBidi"/>
-      <w:b/>
-      <w:bCs/>
-      <w:color w:val="365F91" w:themeColor="accent1" w:themeShade="BF"/>
-      <w:sz w:val="28"/>
-      <w:szCs w:val="28"/>
-    </w:rPr>
-  </w:style>
-  <w:style w:type="paragraph" w:styleId="Kop2">
-    <w:name w:val="heading 2"/>
-    <w:basedOn w:val="Standaard"/>
-    <w:next w:val="Standaard"/>
-    <w:link w:val="Kop2Char"/>
-    <w:uiPriority w:val="9"/>
-    <w:unhideWhenUsed/>
-    <w:qFormat/>
-    <w:rsid w:val="00571CA7"/>
-    <w:pPr>
-      <w:keepNext/>
-      <w:keepLines/>
-      <w:spacing w:before="200" w:after="0"/>
-      <w:outlineLvl w:val="1"/>
-    </w:pPr>
-    <w:rPr>
-      <w:rFonts w:asciiTheme="majorHAnsi" w:eastAsiaTheme="majorEastAsia" w:hAnsiTheme="majorHAnsi" w:cstheme="majorBidi"/>
-      <w:b/>
-      <w:bCs/>
-      <w:color w:val="4F81BD" w:themeColor="accent1"/>
-      <w:sz w:val="26"/>
-      <w:szCs w:val="26"/>
-    </w:rPr>
-  </w:style>
-  <w:style w:type="character" w:default="1" w:styleId="Standaardalinea-lettertype">
-    <w:name w:val="Default Paragraph Font"/>
-    <w:uiPriority w:val="1"/>
-    <w:semiHidden/>
-    <w:unhideWhenUsed/>
-  </w:style>
-  <w:style w:type="table" w:default="1" w:styleId="Standaardtabel">
-    <w:name w:val="Normal Table"/>
-    <w:uiPriority w:val="99"/>
-    <w:semiHidden/>
-    <w:unhideWhenUsed/>
-    <w:tblPr>
-      <w:tblInd w:w="0" w:type="dxa"/>
-      <w:tblCellMar>
-        <w:top w:w="0" w:type="dxa"/>
-        <w:left w:w="108" w:type="dxa"/>
-        <w:bottom w:w="0" w:type="dxa"/>
-        <w:right w:w="108" w:type="dxa"/>
-      </w:tblCellMar>
-    </w:tblPr>
-  </w:style>
-  <w:style w:type="numbering" w:default="1" w:styleId="Geenlijst">
-    <w:name w:val="No List"/>
-    <w:uiPriority w:val="99"/>
-    <w:semiHidden/>
-    <w:unhideWhenUsed/>
-  </w:style>
-  <w:style w:type="paragraph" w:styleId="Titel">
-    <w:name w:val="Title"/>
-    <w:basedOn w:val="Standaard"/>
-    <w:next w:val="Standaard"/>
-    <w:link w:val="TitelChar"/>
-    <w:uiPriority w:val="10"/>
-    <w:qFormat/>
-    <w:rsid w:val="00571CA7"/>
-    <w:pPr>
-      <w:pBdr>
-        <w:bottom w:val="single" w:sz="8" w:space="4" w:color="4F81BD" w:themeColor="accent1"/>
-      </w:pBdr>
-      <w:spacing w:after="300" w:line="240" w:lineRule="auto"/>
-      <w:contextualSpacing/>
-    </w:pPr>
-    <w:rPr>
-      <w:rFonts w:asciiTheme="majorHAnsi" w:eastAsiaTheme="majorEastAsia" w:hAnsiTheme="majorHAnsi" w:cstheme="majorBidi"/>
-      <w:color w:val="17365D" w:themeColor="text2" w:themeShade="BF"/>
-      <w:spacing w:val="5"/>
-      <w:kern w:val="28"/>
-      <w:sz w:val="52"/>
-      <w:szCs w:val="52"/>
-    </w:rPr>
-  </w:style>
-  <w:style w:type="character" w:customStyle="1" w:styleId="TitelChar">
-    <w:name w:val="Titel Char"/>
-    <w:basedOn w:val="Standaardalinea-lettertype"/>
-    <w:link w:val="Titel"/>
-    <w:uiPriority w:val="10"/>
-    <w:rsid w:val="00571CA7"/>
-    <w:rPr>
-      <w:rFonts w:asciiTheme="majorHAnsi" w:eastAsiaTheme="majorEastAsia" w:hAnsiTheme="majorHAnsi" w:cstheme="majorBidi"/>
-      <w:color w:val="17365D" w:themeColor="text2" w:themeShade="BF"/>
-      <w:spacing w:val="5"/>
-      <w:kern w:val="28"/>
-      <w:sz w:val="52"/>
-      <w:szCs w:val="52"/>
-    </w:rPr>
-  </w:style>
-  <w:style w:type="character" w:customStyle="1" w:styleId="Kop1Char">
-    <w:name w:val="Kop 1 Char"/>
-    <w:basedOn w:val="Standaardalinea-lettertype"/>
-    <w:link w:val="Kop1"/>
-    <w:uiPriority w:val="9"/>
-    <w:rsid w:val="00571CA7"/>
-    <w:rPr>
-      <w:rFonts w:asciiTheme="majorHAnsi" w:eastAsiaTheme="majorEastAsia" w:hAnsiTheme="majorHAnsi" w:cstheme="majorBidi"/>
-      <w:b/>
-      <w:bCs/>
-      <w:color w:val="365F91" w:themeColor="accent1" w:themeShade="BF"/>
-      <w:sz w:val="28"/>
-      <w:szCs w:val="28"/>
-    </w:rPr>
-  </w:style>
-  <w:style w:type="character" w:customStyle="1" w:styleId="Kop2Char">
-    <w:name w:val="Kop 2 Char"/>
-    <w:basedOn w:val="Standaardalinea-lettertype"/>
-    <w:link w:val="Kop2"/>
-    <w:uiPriority w:val="9"/>
-    <w:rsid w:val="00571CA7"/>
-    <w:rPr>
-      <w:rFonts w:asciiTheme="majorHAnsi" w:eastAsiaTheme="majorEastAsia" w:hAnsiTheme="majorHAnsi" w:cstheme="majorBidi"/>
-      <w:b/>
-      <w:bCs/>
-      <w:color w:val="4F81BD" w:themeColor="accent1"/>
-      <w:sz w:val="26"/>
-      <w:szCs w:val="26"/>
-    </w:rPr>
-  </w:style>
-  <w:style w:type="paragraph" w:styleId="Lijstalinea">
-    <w:name w:val="List Paragraph"/>
-    <w:basedOn w:val="Standaard"/>
-    <w:uiPriority w:val="34"/>
-    <w:qFormat/>
-    <w:rsid w:val="00571CA7"/>
-    <w:pPr>
-      <w:ind w:left="720"/>
-      <w:contextualSpacing/>
-    </w:pPr>
-  </w:style>
-  <w:style w:type="character" w:styleId="Hyperlink">
-    <w:name w:val="Hyperlink"/>
-    <w:basedOn w:val="Standaardalinea-lettertype"/>
-    <w:uiPriority w:val="99"/>
-    <w:unhideWhenUsed/>
-    <w:rsid w:val="00571CA7"/>
-    <w:rPr>
-      <w:color w:val="0000FF" w:themeColor="hyperlink"/>
-      <w:u w:val="single"/>
-    </w:rPr>
-  </w:style>
-  <w:style w:type="paragraph" w:styleId="Ondertitel">
-    <w:name w:val="Subtitle"/>
-    <w:basedOn w:val="Standaard"/>
-    <w:next w:val="Standaard"/>
-    <w:link w:val="OndertitelChar"/>
-    <w:uiPriority w:val="11"/>
-    <w:qFormat/>
-    <w:rsid w:val="001E7BF8"/>
-    <w:pPr>
-      <w:numPr>
-        <w:ilvl w:val="1"/>
-      </w:numPr>
-    </w:pPr>
-    <w:rPr>
-      <w:rFonts w:asciiTheme="majorHAnsi" w:eastAsiaTheme="majorEastAsia" w:hAnsiTheme="majorHAnsi" w:cstheme="majorBidi"/>
-      <w:i/>
-      <w:iCs/>
-      <w:color w:val="4F81BD" w:themeColor="accent1"/>
-      <w:spacing w:val="15"/>
-      <w:sz w:val="24"/>
-      <w:szCs w:val="24"/>
-    </w:rPr>
-  </w:style>
-  <w:style w:type="character" w:customStyle="1" w:styleId="OndertitelChar">
-    <w:name w:val="Ondertitel Char"/>
-    <w:basedOn w:val="Standaardalinea-lettertype"/>
-    <w:link w:val="Ondertitel"/>
-    <w:uiPriority w:val="11"/>
-    <w:rsid w:val="001E7BF8"/>
-    <w:rPr>
-      <w:rFonts w:asciiTheme="majorHAnsi" w:eastAsiaTheme="majorEastAsia" w:hAnsiTheme="majorHAnsi" w:cstheme="majorBidi"/>
-      <w:i/>
-      <w:iCs/>
-      <w:color w:val="4F81BD" w:themeColor="accent1"/>
-      <w:spacing w:val="15"/>
-      <w:sz w:val="24"/>
-      <w:szCs w:val="24"/>
-    </w:rPr>
-  </w:style>
-  <w:style w:type="paragraph" w:styleId="Ballontekst">
-    <w:name w:val="Balloon Text"/>
-    <w:basedOn w:val="Standaard"/>
-    <w:link w:val="BallontekstChar"/>
-    <w:uiPriority w:val="99"/>
-    <w:semiHidden/>
-    <w:unhideWhenUsed/>
-    <w:rsid w:val="000E77ED"/>
-    <w:pPr>
-      <w:spacing w:after="0" w:line="240" w:lineRule="auto"/>
-    </w:pPr>
-    <w:rPr>
-      <w:rFonts w:ascii="Tahoma" w:hAnsi="Tahoma" w:cs="Tahoma"/>
-      <w:sz w:val="16"/>
-      <w:szCs w:val="16"/>
-    </w:rPr>
-  </w:style>
-  <w:style w:type="character" w:customStyle="1" w:styleId="BallontekstChar">
-    <w:name w:val="Ballontekst Char"/>
-    <w:basedOn w:val="Standaardalinea-lettertype"/>
-    <w:link w:val="Ballontekst"/>
-    <w:uiPriority w:val="99"/>
-    <w:semiHidden/>
-    <w:rsid w:val="000E77ED"/>
-    <w:rPr>
-      <w:rFonts w:ascii="Tahoma" w:hAnsi="Tahoma" w:cs="Tahoma"/>
-      <w:sz w:val="16"/>
-      <w:szCs w:val="16"/>
-    </w:rPr>
-  </w:style>
-  <w:style w:type="paragraph" w:styleId="Kopvaninhoudsopgave">
-    <w:name w:val="TOC Heading"/>
-    <w:basedOn w:val="Kop1"/>
-    <w:next w:val="Standaard"/>
-    <w:uiPriority w:val="39"/>
-    <w:semiHidden/>
-    <w:unhideWhenUsed/>
-    <w:qFormat/>
-    <w:rsid w:val="003A5C38"/>
-    <w:pPr>
-      <w:outlineLvl w:val="9"/>
-    </w:pPr>
-    <w:rPr>
-      <w:lang w:eastAsia="nl-NL"/>
-    </w:rPr>
-  </w:style>
-  <w:style w:type="paragraph" w:styleId="Inhopg1">
-    <w:name w:val="toc 1"/>
-    <w:basedOn w:val="Standaard"/>
-    <w:next w:val="Standaard"/>
-    <w:autoRedefine/>
-    <w:uiPriority w:val="39"/>
-    <w:unhideWhenUsed/>
-    <w:rsid w:val="003A5C38"/>
-    <w:pPr>
-      <w:spacing w:after="100"/>
-    </w:pPr>
-  </w:style>
-  <w:style w:type="paragraph" w:styleId="Koptekst">
-    <w:name w:val="header"/>
-    <w:basedOn w:val="Standaard"/>
-    <w:link w:val="KoptekstChar"/>
-    <w:uiPriority w:val="99"/>
-    <w:unhideWhenUsed/>
-    <w:rsid w:val="005E66FD"/>
-    <w:pPr>
-      <w:tabs>
-        <w:tab w:val="center" w:pos="4536"/>
-        <w:tab w:val="right" w:pos="9072"/>
-      </w:tabs>
-      <w:spacing w:after="0" w:line="240" w:lineRule="auto"/>
-    </w:pPr>
-  </w:style>
-  <w:style w:type="character" w:customStyle="1" w:styleId="KoptekstChar">
-    <w:name w:val="Koptekst Char"/>
-    <w:basedOn w:val="Standaardalinea-lettertype"/>
-    <w:link w:val="Koptekst"/>
-    <w:uiPriority w:val="99"/>
-    <w:rsid w:val="005E66FD"/>
-  </w:style>
-  <w:style w:type="paragraph" w:styleId="Voettekst">
-    <w:name w:val="footer"/>
-    <w:basedOn w:val="Standaard"/>
-    <w:link w:val="VoettekstChar"/>
-    <w:uiPriority w:val="99"/>
-    <w:unhideWhenUsed/>
-    <w:rsid w:val="005E66FD"/>
-    <w:pPr>
-      <w:tabs>
-        <w:tab w:val="center" w:pos="4536"/>
-        <w:tab w:val="right" w:pos="9072"/>
-      </w:tabs>
-      <w:spacing w:after="0" w:line="240" w:lineRule="auto"/>
-    </w:pPr>
-  </w:style>
-  <w:style w:type="character" w:customStyle="1" w:styleId="VoettekstChar">
-    <w:name w:val="Voettekst Char"/>
-    <w:basedOn w:val="Standaardalinea-lettertype"/>
-    <w:link w:val="Voettekst"/>
-    <w:uiPriority w:val="99"/>
-    <w:rsid w:val="005E66FD"/>
-  </w:style>
-</w:styles>
-</file>
-
-<file path=word/glossary/document.xml><?xml version="1.0" encoding="utf-8"?>
-<w:glossaryDocument xmlns:wpc="http://schemas.microsoft.com/office/word/2010/wordprocessingCanvas" xmlns:mc="http://schemas.openxmlformats.org/markup-compatibility/2006" xmlns:o="urn:schemas-microsoft-com:office:office" xmlns:r="http://schemas.openxmlformats.org/officeDocument/2006/relationships" xmlns:m="http://schemas.openxmlformats.org/officeDocument/2006/math" xmlns:v="urn:schemas-microsoft-com:vml" xmlns:wp14="http://schemas.microsoft.com/office/word/2010/wordprocessingDrawing" xmlns:wp="http://schemas.openxmlformats.org/drawingml/2006/wordprocessingDrawing" xmlns:w10="urn:schemas-microsoft-com:office:word" xmlns:w="http://schemas.openxmlformats.org/wordprocessingml/2006/main" xmlns:w14="http://schemas.microsoft.com/office/word/2010/wordml" xmlns:wpg="http://schemas.microsoft.com/office/word/2010/wordprocessingGroup" xmlns:wpi="http://schemas.microsoft.com/office/word/2010/wordprocessingInk" xmlns:wne="http://schemas.microsoft.com/office/word/2006/wordml" xmlns:wps="http://schemas.microsoft.com/office/word/2010/wordprocessingShape" mc:Ignorable="w14 wp14"/>
-</file>
-
-<file path=word/glossary/fontTable.xml><?xml version="1.0" encoding="utf-8"?>
-<w:fonts xmlns:mc="http://schemas.openxmlformats.org/markup-compatibility/2006" xmlns:r="http://schemas.openxmlformats.org/officeDocument/2006/relationships" xmlns:w="http://schemas.openxmlformats.org/wordprocessingml/2006/main" xmlns:w14="http://schemas.microsoft.com/office/word/2010/wordml" mc:Ignorable="w14">
-  <w:font w:name="Times New Roman">
-    <w:panose1 w:val="02020603050405020304"/>
-    <w:charset w:val="00"/>
-    <w:family w:val="roman"/>
-    <w:pitch w:val="variable"/>
-    <w:sig w:usb0="E0002AFF" w:usb1="C0007843" w:usb2="00000009" w:usb3="00000000" w:csb0="000001FF" w:csb1="00000000"/>
-  </w:font>
-  <w:font w:name="Symbol">
-    <w:panose1 w:val="05050102010706020507"/>
-    <w:charset w:val="02"/>
-    <w:family w:val="roman"/>
-    <w:pitch w:val="variable"/>
-    <w:sig w:usb0="00000000" w:usb1="10000000" w:usb2="00000000" w:usb3="00000000" w:csb0="80000000" w:csb1="00000000"/>
-  </w:font>
-  <w:font w:name="Courier New">
-    <w:panose1 w:val="02070309020205020404"/>
-    <w:charset w:val="00"/>
-    <w:family w:val="modern"/>
-    <w:pitch w:val="fixed"/>
-    <w:sig w:usb0="E0002AFF" w:usb1="C0007843" w:usb2="00000009" w:usb3="00000000" w:csb0="000001FF" w:csb1="00000000"/>
-  </w:font>
-  <w:font w:name="Wingdings">
-    <w:panose1 w:val="05000000000000000000"/>
-    <w:charset w:val="02"/>
-    <w:family w:val="auto"/>
-    <w:pitch w:val="variable"/>
-    <w:sig w:usb0="00000000" w:usb1="10000000" w:usb2="00000000" w:usb3="00000000" w:csb0="80000000" w:csb1="00000000"/>
-  </w:font>
-  <w:font w:name="Calibri">
-    <w:panose1 w:val="020F0502020204030204"/>
-    <w:charset w:val="00"/>
-    <w:family w:val="swiss"/>
-    <w:pitch w:val="variable"/>
-    <w:sig w:usb0="E00002FF" w:usb1="4000ACFF" w:usb2="00000001" w:usb3="00000000" w:csb0="0000019F" w:csb1="00000000"/>
-  </w:font>
-  <w:font w:name="Cambria">
-    <w:panose1 w:val="02040503050406030204"/>
-    <w:charset w:val="00"/>
-    <w:family w:val="roman"/>
-    <w:pitch w:val="variable"/>
-    <w:sig w:usb0="E00002FF" w:usb1="400004FF" w:usb2="00000000" w:usb3="00000000" w:csb0="0000019F" w:csb1="00000000"/>
-  </w:font>
-  <w:font w:name="Tahoma">
-    <w:panose1 w:val="020B0604030504040204"/>
-    <w:charset w:val="00"/>
-    <w:family w:val="swiss"/>
-    <w:pitch w:val="variable"/>
-    <w:sig w:usb0="E1002EFF" w:usb1="C000605B" w:usb2="00000029" w:usb3="00000000" w:csb0="000101FF" w:csb1="00000000"/>
-  </w:font>
-</w:fonts>
-</file>
-
-<file path=word/glossary/settings.xml><?xml version="1.0" encoding="utf-8"?>
-<w:settings xmlns:mc="http://schemas.openxmlformats.org/markup-compatibility/2006" xmlns:o="urn:schemas-microsoft-com:office:office" xmlns:r="http://schemas.openxmlformats.org/officeDocument/2006/relationships" xmlns:m="http://schemas.openxmlformats.org/officeDocument/2006/math" xmlns:v="urn:schemas-microsoft-com:vml" xmlns:w10="urn:schemas-microsoft-com:office:word" xmlns:w="http://schemas.openxmlformats.org/wordprocessingml/2006/main" xmlns:w14="http://schemas.microsoft.com/office/word/2010/wordml" xmlns:sl="http://schemas.openxmlformats.org/schemaLibrary/2006/main" mc:Ignorable="w14">
-  <w:view w:val="normal"/>
-  <w:defaultTabStop w:val="708"/>
-  <w:hyphenationZone w:val="425"/>
-  <w:characterSpacingControl w:val="doNotCompress"/>
-  <w:compat>
-    <w:useFELayout/>
-    <w:compatSetting w:name="compatibilityMode" w:uri="http://schemas.microsoft.com/office/word" w:val="14"/>
-    <w:compatSetting w:name="overrideTableStyleFontSizeAndJustification" w:uri="http://schemas.microsoft.com/office/word" w:val="1"/>
-    <w:compatSetting w:name="enableOpenTypeFeatures" w:uri="http://schemas.microsoft.com/office/word" w:val="1"/>
-    <w:compatSetting w:name="doNotFlipMirrorIndents" w:uri="http://schemas.microsoft.com/office/word" w:val="1"/>
-  </w:compat>
-  <w:rsids>
-    <w:rsidRoot w:val="003C49CB"/>
-    <w:rsid w:val="00352709"/>
-    <w:rsid w:val="003C49CB"/>
-  </w:rsids>
-  <m:mathPr>
-    <m:mathFont m:val="Cambria Math"/>
-    <m:brkBin m:val="before"/>
-    <m:brkBinSub m:val="--"/>
-    <m:smallFrac m:val="0"/>
-    <m:dispDef/>
-    <m:lMargin m:val="0"/>
-    <m:rMargin m:val="0"/>
-    <m:defJc m:val="centerGroup"/>
-    <m:wrapIndent m:val="1440"/>
-    <m:intLim m:val="subSup"/>
-    <m:naryLim m:val="undOvr"/>
-  </m:mathPr>
-  <w:themeFontLang w:val="nl-NL"/>
-  <w:clrSchemeMapping w:bg1="light1" w:t1="dark1" w:bg2="light2" w:t2="dark2" w:accent1="accent1" w:accent2="accent2" w:accent3="accent3" w:accent4="accent4" w:accent5="accent5" w:accent6="accent6" w:hyperlink="hyperlink" w:followedHyperlink="followedHyperlink"/>
-  <w:decimalSymbol w:val=","/>
-  <w:listSeparator w:val=";"/>
-</w:settings>
-</file>
-
-<file path=word/glossary/styles.xml><?xml version="1.0" encoding="utf-8"?>
-<w:styles xmlns:mc="http://schemas.openxmlformats.org/markup-compatibility/2006" xmlns:r="http://schemas.openxmlformats.org/officeDocument/2006/relationships" xmlns:w="http://schemas.openxmlformats.org/wordprocessingml/2006/main" xmlns:w14="http://schemas.microsoft.com/office/word/2010/wordml" mc:Ignorable="w14">
-  <w:docDefaults>
-    <w:rPrDefault>
-      <w:rPr>
-        <w:rFonts w:asciiTheme="minorHAnsi" w:eastAsiaTheme="minorEastAsia" w:hAnsiTheme="minorHAnsi" w:cstheme="minorBidi"/>
-        <w:sz w:val="22"/>
-        <w:szCs w:val="22"/>
-        <w:lang w:val="nl-NL" w:eastAsia="nl-NL" w:bidi="ar-SA"/>
-      </w:rPr>
-    </w:rPrDefault>
-    <w:pPrDefault>
-      <w:pPr>
-        <w:spacing w:after="200" w:line="276" w:lineRule="auto"/>
-      </w:pPr>
-    </w:pPrDefault>
-  </w:docDefaults>
-  <w:latentStyles w:defLockedState="0" w:defUIPriority="99" w:defSemiHidden="1" w:defUnhideWhenUsed="1" w:defQFormat="0" w:count="267">
-    <w:lsdException w:name="Normal" w:semiHidden="0" w:uiPriority="0" w:unhideWhenUsed="0" w:qFormat="1"/>
-    <w:lsdException w:name="heading 1" w:semiHidden="0" w:uiPriority="9" w:unhideWhenUsed="0" w:qFormat="1"/>
-    <w:lsdException w:name="heading 2" w:uiPriority="9" w:qFormat="1"/>
-    <w:lsdException w:name="heading 3" w:uiPriority="9" w:qFormat="1"/>
-    <w:lsdException w:name="heading 4" w:uiPriority="9" w:qFormat="1"/>
-    <w:lsdException w:name="heading 5" w:uiPriority="9" w:qFormat="1"/>
-    <w:lsdException w:name="heading 6" w:uiPriority="9" w:qFormat="1"/>
-    <w:lsdException w:name="heading 7" w:uiPriority="9" w:qFormat="1"/>
-    <w:lsdException w:name="heading 8" w:uiPriority="9" w:qFormat="1"/>
-    <w:lsdException w:name="heading 9" w:uiPriority="9" w:qFormat="1"/>
-    <w:lsdException w:name="toc 1" w:uiPriority="39"/>
-    <w:lsdException w:name="toc 2" w:uiPriority="39"/>
-    <w:lsdException w:name="toc 3" w:uiPriority="39"/>
-    <w:lsdException w:name="toc 4" w:uiPriority="39"/>
-    <w:lsdException w:name="toc 5" w:uiPriority="39"/>
-    <w:lsdException w:name="toc 6" w:uiPriority="39"/>
-    <w:lsdException w:name="toc 7" w:uiPriority="39"/>
-    <w:lsdException w:name="toc 8" w:uiPriority="39"/>
-    <w:lsdException w:name="toc 9" w:uiPriority="39"/>
-    <w:lsdException w:name="caption" w:uiPriority="35" w:qFormat="1"/>
-    <w:lsdException w:name="Title" w:semiHidden="0" w:uiPriority="10" w:unhideWhenUsed="0" w:qFormat="1"/>
-    <w:lsdException w:name="Default Paragraph Font" w:uiPriority="1"/>
-    <w:lsdException w:name="Subtitle" w:semiHidden="0" w:uiPriority="11" w:unhideWhenUsed="0" w:qFormat="1"/>
-    <w:lsdException w:name="Strong" w:semiHidden="0" w:uiPriority="22" w:unhideWhenUsed="0" w:qFormat="1"/>
-    <w:lsdException w:name="Emphasis" w:semiHidden="0" w:uiPriority="20" w:unhideWhenUsed="0" w:qFormat="1"/>
-    <w:lsdException w:name="Table Grid" w:semiHidden="0" w:uiPriority="59" w:unhideWhenUsed="0"/>
-    <w:lsdException w:name="Placeholder Text" w:unhideWhenUsed="0"/>
-    <w:lsdException w:name="No Spacing" w:semiHidden="0" w:uiPriority="1" w:unhideWhenUsed="0" w:qFormat="1"/>
-    <w:lsdException w:name="Light Shading" w:semiHidden="0" w:uiPriority="60" w:unhideWhenUsed="0"/>
-    <w:lsdException w:name="Light List" w:semiHidden="0" w:uiPriority="61" w:unhideWhenUsed="0"/>
-    <w:lsdException w:name="Light Grid" w:semiHidden="0" w:uiPriority="62" w:unhideWhenUsed="0"/>
-    <w:lsdException w:name="Medium Shading 1" w:semiHidden="0" w:uiPriority="63" w:unhideWhenUsed="0"/>
-    <w:lsdException w:name="Medium Shading 2" w:semiHidden="0" w:uiPriority="64" w:unhideWhenUsed="0"/>
-    <w:lsdException w:name="Medium List 1" w:semiHidden="0" w:uiPriority="65" w:unhideWhenUsed="0"/>
-    <w:lsdException w:name="Medium List 2" w:semiHidden="0" w:uiPriority="66" w:unhideWhenUsed="0"/>
-    <w:lsdException w:name="Medium Grid 1" w:semiHidden="0" w:uiPriority="67" w:unhideWhenUsed="0"/>
-    <w:lsdException w:name="Medium Grid 2" w:semiHidden="0" w:uiPriority="68" w:unhideWhenUsed="0"/>
-    <w:lsdException w:name="Medium Grid 3" w:semiHidden="0" w:uiPriority="69" w:unhideWhenUsed="0"/>
-    <w:lsdException w:name="Dark List" w:semiHidden="0" w:uiPriority="70" w:unhideWhenUsed="0"/>
-    <w:lsdException w:name="Colorful Shading" w:semiHidden="0" w:uiPriority="71" w:unhideWhenUsed="0"/>
-    <w:lsdException w:name="Colorful List" w:semiHidden="0" w:uiPriority="72" w:unhideWhenUsed="0"/>
-    <w:lsdException w:name="Colorful Grid" w:semiHidden="0" w:uiPriority="73" w:unhideWhenUsed="0"/>
-    <w:lsdException w:name="Light Shading Accent 1" w:semiHidden="0" w:uiPriority="60" w:unhideWhenUsed="0"/>
-    <w:lsdException w:name="Light List Accent 1" w:semiHidden="0" w:uiPriority="61" w:unhideWhenUsed="0"/>
-    <w:lsdException w:name="Light Grid Accent 1" w:semiHidden="0" w:uiPriority="62" w:unhideWhenUsed="0"/>
-    <w:lsdException w:name="Medium Shading 1 Accent 1" w:semiHidden="0" w:uiPriority="63" w:unhideWhenUsed="0"/>
-    <w:lsdException w:name="Medium Shading 2 Accent 1" w:semiHidden="0" w:uiPriority="64" w:unhideWhenUsed="0"/>
-    <w:lsdException w:name="Medium List 1 Accent 1" w:semiHidden="0" w:uiPriority="65" w:unhideWhenUsed="0"/>
-    <w:lsdException w:name="Revision" w:unhideWhenUsed="0"/>
-    <w:lsdException w:name="List Paragraph" w:semiHidden="0" w:uiPriority="34" w:unhideWhenUsed="0" w:qFormat="1"/>
-    <w:lsdException w:name="Quote" w:semiHidden="0" w:uiPriority="29" w:unhideWhenUsed="0" w:qFormat="1"/>
-    <w:lsdException w:name="Intense Quote" w:semiHidden="0" w:uiPriority="30" w:unhideWhenUsed="0" w:qFormat="1"/>
-    <w:lsdException w:name="Medium List 2 Accent 1" w:semiHidden="0" w:uiPriority="66" w:unhideWhenUsed="0"/>
-    <w:lsdException w:name="Medium Grid 1 Accent 1" w:semiHidden="0" w:uiPriority="67" w:unhideWhenUsed="0"/>
-    <w:lsdException w:name="Medium Grid 2 Accent 1" w:semiHidden="0" w:uiPriority="68" w:unhideWhenUsed="0"/>
-    <w:lsdException w:name="Medium Grid 3 Accent 1" w:semiHidden="0" w:uiPriority="69" w:unhideWhenUsed="0"/>
-    <w:lsdException w:name="Dark List Accent 1" w:semiHidden="0" w:uiPriority="70" w:unhideWhenUsed="0"/>
-    <w:lsdException w:name="Colorful Shading Accent 1" w:semiHidden="0" w:uiPriority="71" w:unhideWhenUsed="0"/>
-    <w:lsdException w:name="Colorful List Accent 1" w:semiHidden="0" w:uiPriority="72" w:unhideWhenUsed="0"/>
-    <w:lsdException w:name="Colorful Grid Accent 1" w:semiHidden="0" w:uiPriority="73" w:unhideWhenUsed="0"/>
-    <w:lsdException w:name="Light Shading Accent 2" w:semiHidden="0" w:uiPriority="60" w:unhideWhenUsed="0"/>
-    <w:lsdException w:name="Light List Accent 2" w:semiHidden="0" w:uiPriority="61" w:unhideWhenUsed="0"/>
-    <w:lsdException w:name="Light Grid Accent 2" w:semiHidden="0" w:uiPriority="62" w:unhideWhenUsed="0"/>
-    <w:lsdException w:name="Medium Shading 1 Accent 2" w:semiHidden="0" w:uiPriority="63" w:unhideWhenUsed="0"/>
-    <w:lsdException w:name="Medium Shading 2 Accent 2" w:semiHidden="0" w:uiPriority="64" w:unhideWhenUsed="0"/>
-    <w:lsdException w:name="Medium List 1 Accent 2" w:semiHidden="0" w:uiPriority="65" w:unhideWhenUsed="0"/>
-    <w:lsdException w:name="Medium List 2 Accent 2" w:semiHidden="0" w:uiPriority="66" w:unhideWhenUsed="0"/>
-    <w:lsdException w:name="Medium Grid 1 Accent 2" w:semiHidden="0" w:uiPriority="67" w:unhideWhenUsed="0"/>
-    <w:lsdException w:name="Medium Grid 2 Accent 2" w:semiHidden="0" w:uiPriority="68" w:unhideWhenUsed="0"/>
-    <w:lsdException w:name="Medium Grid 3 Accent 2" w:semiHidden="0" w:uiPriority="69" w:unhideWhenUsed="0"/>
-    <w:lsdException w:name="Dark List Accent 2" w:semiHidden="0" w:uiPriority="70" w:unhideWhenUsed="0"/>
-    <w:lsdException w:name="Colorful Shading Accent 2" w:semiHidden="0" w:uiPriority="71" w:unhideWhenUsed="0"/>
-    <w:lsdException w:name="Colorful List Accent 2" w:semiHidden="0" w:uiPriority="72" w:unhideWhenUsed="0"/>
-    <w:lsdException w:name="Colorful Grid Accent 2" w:semiHidden="0" w:uiPriority="73" w:unhideWhenUsed="0"/>
-    <w:lsdException w:name="Light Shading Accent 3" w:semiHidden="0" w:uiPriority="60" w:unhideWhenUsed="0"/>
-    <w:lsdException w:name="Light List Accent 3" w:semiHidden="0" w:uiPriority="61" w:unhideWhenUsed="0"/>
-    <w:lsdException w:name="Light Grid Accent 3" w:semiHidden="0" w:uiPriority="62" w:unhideWhenUsed="0"/>
-    <w:lsdException w:name="Medium Shading 1 Accent 3" w:semiHidden="0" w:uiPriority="63" w:unhideWhenUsed="0"/>
-    <w:lsdException w:name="Medium Shading 2 Accent 3" w:semiHidden="0" w:uiPriority="64" w:unhideWhenUsed="0"/>
-    <w:lsdException w:name="Medium List 1 Accent 3" w:semiHidden="0" w:uiPriority="65" w:unhideWhenUsed="0"/>
-    <w:lsdException w:name="Medium List 2 Accent 3" w:semiHidden="0" w:uiPriority="66" w:unhideWhenUsed="0"/>
-    <w:lsdException w:name="Medium Grid 1 Accent 3" w:semiHidden="0" w:uiPriority="67" w:unhideWhenUsed="0"/>
-    <w:lsdException w:name="Medium Grid 2 Accent 3" w:semiHidden="0" w:uiPriority="68" w:unhideWhenUsed="0"/>
-    <w:lsdException w:name="Medium Grid 3 Accent 3" w:semiHidden="0" w:uiPriority="69" w:unhideWhenUsed="0"/>
-    <w:lsdException w:name="Dark List Accent 3" w:semiHidden="0" w:uiPriority="70" w:unhideWhenUsed="0"/>
-    <w:lsdException w:name="Colorful Shading Accent 3" w:semiHidden="0" w:uiPriority="71" w:unhideWhenUsed="0"/>
-    <w:lsdException w:name="Colorful List Accent 3" w:semiHidden="0" w:uiPriority="72" w:unhideWhenUsed="0"/>
-    <w:lsdException w:name="Colorful Grid Accent 3" w:semiHidden="0" w:uiPriority="73" w:unhideWhenUsed="0"/>
-    <w:lsdException w:name="Light Shading Accent 4" w:semiHidden="0" w:uiPriority="60" w:unhideWhenUsed="0"/>
-    <w:lsdException w:name="Light List Accent 4" w:semiHidden="0" w:uiPriority="61" w:unhideWhenUsed="0"/>
-    <w:lsdException w:name="Light Grid Accent 4" w:semiHidden="0" w:uiPriority="62" w:unhideWhenUsed="0"/>
-    <w:lsdException w:name="Medium Shading 1 Accent 4" w:semiHidden="0" w:uiPriority="63" w:unhideWhenUsed="0"/>
-    <w:lsdException w:name="Medium Shading 2 Accent 4" w:semiHidden="0" w:uiPriority="64" w:unhideWhenUsed="0"/>
-    <w:lsdException w:name="Medium List 1 Accent 4" w:semiHidden="0" w:uiPriority="65" w:unhideWhenUsed="0"/>
-    <w:lsdException w:name="Medium List 2 Accent 4" w:semiHidden="0" w:uiPriority="66" w:unhideWhenUsed="0"/>
-    <w:lsdException w:name="Medium Grid 1 Accent 4" w:semiHidden="0" w:uiPriority="67" w:unhideWhenUsed="0"/>
-    <w:lsdException w:name="Medium Grid 2 Accent 4" w:semiHidden="0" w:uiPriority="68" w:unhideWhenUsed="0"/>
-    <w:lsdException w:name="Medium Grid 3 Accent 4" w:semiHidden="0" w:uiPriority="69" w:unhideWhenUsed="0"/>
-    <w:lsdException w:name="Dark List Accent 4" w:semiHidden="0" w:uiPriority="70" w:unhideWhenUsed="0"/>
-    <w:lsdException w:name="Colorful Shading Accent 4" w:semiHidden="0" w:uiPriority="71" w:unhideWhenUsed="0"/>
-    <w:lsdException w:name="Colorful List Accent 4" w:semiHidden="0" w:uiPriority="72" w:unhideWhenUsed="0"/>
-    <w:lsdException w:name="Colorful Grid Accent 4" w:semiHidden="0" w:uiPriority="73" w:unhideWhenUsed="0"/>
-    <w:lsdException w:name="Light Shading Accent 5" w:semiHidden="0" w:uiPriority="60" w:unhideWhenUsed="0"/>
-    <w:lsdException w:name="Light List Accent 5" w:semiHidden="0" w:uiPriority="61" w:unhideWhenUsed="0"/>
-    <w:lsdException w:name="Light Grid Accent 5" w:semiHidden="0" w:uiPriority="62" w:unhideWhenUsed="0"/>
-    <w:lsdException w:name="Medium Shading 1 Accent 5" w:semiHidden="0" w:uiPriority="63" w:unhideWhenUsed="0"/>
-    <w:lsdException w:name="Medium Shading 2 Accent 5" w:semiHidden="0" w:uiPriority="64" w:unhideWhenUsed="0"/>
-    <w:lsdException w:name="Medium List 1 Accent 5" w:semiHidden="0" w:uiPriority="65" w:unhideWhenUsed="0"/>
-    <w:lsdException w:name="Medium List 2 Accent 5" w:semiHidden="0" w:uiPriority="66" w:unhideWhenUsed="0"/>
-    <w:lsdException w:name="Medium Grid 1 Accent 5" w:semiHidden="0" w:uiPriority="67" w:unhideWhenUsed="0"/>
-    <w:lsdException w:name="Medium Grid 2 Accent 5" w:semiHidden="0" w:uiPriority="68" w:unhideWhenUsed="0"/>
-    <w:lsdException w:name="Medium Grid 3 Accent 5" w:semiHidden="0" w:uiPriority="69" w:unhideWhenUsed="0"/>
-    <w:lsdException w:name="Dark List Accent 5" w:semiHidden="0" w:uiPriority="70" w:unhideWhenUsed="0"/>
-    <w:lsdException w:name="Colorful Shading Accent 5" w:semiHidden="0" w:uiPriority="71" w:unhideWhenUsed="0"/>
-    <w:lsdException w:name="Colorful List Accent 5" w:semiHidden="0" w:uiPriority="72" w:unhideWhenUsed="0"/>
-    <w:lsdException w:name="Colorful Grid Accent 5" w:semiHidden="0" w:uiPriority="73" w:unhideWhenUsed="0"/>
-    <w:lsdException w:name="Light Shading Accent 6" w:semiHidden="0" w:uiPriority="60" w:unhideWhenUsed="0"/>
-    <w:lsdException w:name="Light List Accent 6" w:semiHidden="0" w:uiPriority="61" w:unhideWhenUsed="0"/>
-    <w:lsdException w:name="Light Grid Accent 6" w:semiHidden="0" w:uiPriority="62" w:unhideWhenUsed="0"/>
-    <w:lsdException w:name="Medium Shading 1 Accent 6" w:semiHidden="0" w:uiPriority="63" w:unhideWhenUsed="0"/>
-    <w:lsdException w:name="Medium Shading 2 Accent 6" w:semiHidden="0" w:uiPriority="64" w:unhideWhenUsed="0"/>
-    <w:lsdException w:name="Medium List 1 Accent 6" w:semiHidden="0" w:uiPriority="65" w:unhideWhenUsed="0"/>
-    <w:lsdException w:name="Medium List 2 Accent 6" w:semiHidden="0" w:uiPriority="66" w:unhideWhenUsed="0"/>
-    <w:lsdException w:name="Medium Grid 1 Accent 6" w:semiHidden="0" w:uiPriority="67" w:unhideWhenUsed="0"/>
-    <w:lsdException w:name="Medium Grid 2 Accent 6" w:semiHidden="0" w:uiPriority="68" w:unhideWhenUsed="0"/>
-    <w:lsdException w:name="Medium Grid 3 Accent 6" w:semiHidden="0" w:uiPriority="69" w:unhideWhenUsed="0"/>
-    <w:lsdException w:name="Dark List Accent 6" w:semiHidden="0" w:uiPriority="70" w:unhideWhenUsed="0"/>
-    <w:lsdException w:name="Colorful Shading Accent 6" w:semiHidden="0" w:uiPriority="71" w:unhideWhenUsed="0"/>
-    <w:lsdException w:name="Colorful List Accent 6" w:semiHidden="0" w:uiPriority="72" w:unhideWhenUsed="0"/>
-    <w:lsdException w:name="Colorful Grid Accent 6" w:semiHidden="0" w:uiPriority="73" w:unhideWhenUsed="0"/>
-    <w:lsdException w:name="Subtle Emphasis" w:semiHidden="0" w:uiPriority="19" w:unhideWhenUsed="0" w:qFormat="1"/>
-    <w:lsdException w:name="Intense Emphasis" w:semiHidden="0" w:uiPriority="21" w:unhideWhenUsed="0" w:qFormat="1"/>
-    <w:lsdException w:name="Subtle Reference" w:semiHidden="0" w:uiPriority="31" w:unhideWhenUsed="0" w:qFormat="1"/>
-    <w:lsdException w:name="Intense Reference" w:semiHidden="0" w:uiPriority="32" w:unhideWhenUsed="0" w:qFormat="1"/>
-    <w:lsdException w:name="Book Title" w:semiHidden="0" w:uiPriority="33" w:unhideWhenUsed="0" w:qFormat="1"/>
-    <w:lsdException w:name="Bibliography" w:uiPriority="37"/>
-    <w:lsdException w:name="TOC Heading" w:uiPriority="39" w:qFormat="1"/>
-  </w:latentStyles>
-  <w:style w:type="paragraph" w:default="1" w:styleId="Standaard">
-    <w:name w:val="Normal"/>
-    <w:qFormat/>
-  </w:style>
-  <w:style w:type="character" w:default="1" w:styleId="Standaardalinea-lettertype">
-    <w:name w:val="Default Paragraph Font"/>
-    <w:uiPriority w:val="1"/>
-    <w:semiHidden/>
-    <w:unhideWhenUsed/>
-  </w:style>
-  <w:style w:type="table" w:default="1" w:styleId="Standaardtabel">
-    <w:name w:val="Normal Table"/>
-    <w:uiPriority w:val="99"/>
-    <w:semiHidden/>
-    <w:unhideWhenUsed/>
-    <w:tblPr>
-      <w:tblInd w:w="0" w:type="dxa"/>
-      <w:tblCellMar>
-        <w:top w:w="0" w:type="dxa"/>
-        <w:left w:w="108" w:type="dxa"/>
-        <w:bottom w:w="0" w:type="dxa"/>
-        <w:right w:w="108" w:type="dxa"/>
-      </w:tblCellMar>
-    </w:tblPr>
-  </w:style>
-  <w:style w:type="numbering" w:default="1" w:styleId="Geenlijst">
-    <w:name w:val="No List"/>
-    <w:uiPriority w:val="99"/>
-    <w:semiHidden/>
-    <w:unhideWhenUsed/>
-  </w:style>
-  <w:style w:type="paragraph" w:customStyle="1" w:styleId="34F58F68656F41BDA41F59DF093AAA2C">
-    <w:name w:val="34F58F68656F41BDA41F59DF093AAA2C"/>
-    <w:rsid w:val="003C49CB"/>
-  </w:style>
-</w:styles>
-</file>
-
-<file path=word/glossary/stylesWithEffects.xml><?xml version="1.0" encoding="utf-8"?>
-<w:styles xmlns:wpc="http://schemas.microsoft.com/office/word/2010/wordprocessingCanvas" xmlns:mc="http://schemas.openxmlformats.org/markup-compatibility/2006" xmlns:o="urn:schemas-microsoft-com:office:office" xmlns:r="http://schemas.openxmlformats.org/officeDocument/2006/relationships" xmlns:m="http://schemas.openxmlformats.org/officeDocument/2006/math" xmlns:v="urn:schemas-microsoft-com:vml" xmlns:wp14="http://schemas.microsoft.com/office/word/2010/wordprocessingDrawing" xmlns:wp="http://schemas.openxmlformats.org/drawingml/2006/wordprocessingDrawing" xmlns:w10="urn:schemas-microsoft-com:office:word" xmlns:w="http://schemas.openxmlformats.org/wordprocessingml/2006/main" xmlns:w14="http://schemas.microsoft.com/office/word/2010/wordml" xmlns:wpg="http://schemas.microsoft.com/office/word/2010/wordprocessingGroup" xmlns:wpi="http://schemas.microsoft.com/office/word/2010/wordprocessingInk" xmlns:wne="http://schemas.microsoft.com/office/word/2006/wordml" xmlns:wps="http://schemas.microsoft.com/office/word/2010/wordprocessingShape" mc:Ignorable="w14 wp14">
-  <w:docDefaults>
-    <w:rPrDefault>
-      <w:rPr>
-        <w:rFonts w:asciiTheme="minorHAnsi" w:eastAsiaTheme="minorEastAsia" w:hAnsiTheme="minorHAnsi" w:cstheme="minorBidi"/>
-        <w:sz w:val="22"/>
-        <w:szCs w:val="22"/>
-        <w:lang w:val="nl-NL" w:eastAsia="nl-NL" w:bidi="ar-SA"/>
-      </w:rPr>
-    </w:rPrDefault>
-    <w:pPrDefault>
-      <w:pPr>
-        <w:spacing w:after="200" w:line="276" w:lineRule="auto"/>
-      </w:pPr>
-    </w:pPrDefault>
-  </w:docDefaults>
-  <w:latentStyles w:defLockedState="0" w:defUIPriority="99" w:defSemiHidden="1" w:defUnhideWhenUsed="1" w:defQFormat="0" w:count="267">
-    <w:lsdException w:name="Normal" w:semiHidden="0" w:uiPriority="0" w:unhideWhenUsed="0" w:qFormat="1"/>
-    <w:lsdException w:name="heading 1" w:semiHidden="0" w:uiPriority="9" w:unhideWhenUsed="0" w:qFormat="1"/>
-    <w:lsdException w:name="heading 2" w:uiPriority="9" w:qFormat="1"/>
-    <w:lsdException w:name="heading 3" w:uiPriority="9" w:qFormat="1"/>
-    <w:lsdException w:name="heading 4" w:uiPriority="9" w:qFormat="1"/>
-    <w:lsdException w:name="heading 5" w:uiPriority="9" w:qFormat="1"/>
-    <w:lsdException w:name="heading 6" w:uiPriority="9" w:qFormat="1"/>
-    <w:lsdException w:name="heading 7" w:uiPriority="9" w:qFormat="1"/>
-    <w:lsdException w:name="heading 8" w:uiPriority="9" w:qFormat="1"/>
-    <w:lsdException w:name="heading 9" w:uiPriority="9" w:qFormat="1"/>
-    <w:lsdException w:name="toc 1" w:uiPriority="39"/>
-    <w:lsdException w:name="toc 2" w:uiPriority="39"/>
-    <w:lsdException w:name="toc 3" w:uiPriority="39"/>
-    <w:lsdException w:name="toc 4" w:uiPriority="39"/>
-    <w:lsdException w:name="toc 5" w:uiPriority="39"/>
-    <w:lsdException w:name="toc 6" w:uiPriority="39"/>
-    <w:lsdException w:name="toc 7" w:uiPriority="39"/>
-    <w:lsdException w:name="toc 8" w:uiPriority="39"/>
-    <w:lsdException w:name="toc 9" w:uiPriority="39"/>
-    <w:lsdException w:name="caption" w:uiPriority="35" w:qFormat="1"/>
-    <w:lsdException w:name="Title" w:semiHidden="0" w:uiPriority="10" w:unhideWhenUsed="0" w:qFormat="1"/>
-    <w:lsdException w:name="Default Paragraph Font" w:uiPriority="1"/>
-    <w:lsdException w:name="Subtitle" w:semiHidden="0" w:uiPriority="11" w:unhideWhenUsed="0" w:qFormat="1"/>
-    <w:lsdException w:name="Strong" w:semiHidden="0" w:uiPriority="22" w:unhideWhenUsed="0" w:qFormat="1"/>
-    <w:lsdException w:name="Emphasis" w:semiHidden="0" w:uiPriority="20" w:unhideWhenUsed="0" w:qFormat="1"/>
-    <w:lsdException w:name="Table Grid" w:semiHidden="0" w:uiPriority="59" w:unhideWhenUsed="0"/>
-    <w:lsdException w:name="Placeholder Text" w:unhideWhenUsed="0"/>
-    <w:lsdException w:name="No Spacing" w:semiHidden="0" w:uiPriority="1" w:unhideWhenUsed="0" w:qFormat="1"/>
-    <w:lsdException w:name="Light Shading" w:semiHidden="0" w:uiPriority="60" w:unhideWhenUsed="0"/>
-    <w:lsdException w:name="Light List" w:semiHidden="0" w:uiPriority="61" w:unhideWhenUsed="0"/>
-    <w:lsdException w:name="Light Grid" w:semiHidden="0" w:uiPriority="62" w:unhideWhenUsed="0"/>
-    <w:lsdException w:name="Medium Shading 1" w:semiHidden="0" w:uiPriority="63" w:unhideWhenUsed="0"/>
-    <w:lsdException w:name="Medium Shading 2" w:semiHidden="0" w:uiPriority="64" w:unhideWhenUsed="0"/>
-    <w:lsdException w:name="Medium List 1" w:semiHidden="0" w:uiPriority="65" w:unhideWhenUsed="0"/>
-    <w:lsdException w:name="Medium List 2" w:semiHidden="0" w:uiPriority="66" w:unhideWhenUsed="0"/>
-    <w:lsdException w:name="Medium Grid 1" w:semiHidden="0" w:uiPriority="67" w:unhideWhenUsed="0"/>
-    <w:lsdException w:name="Medium Grid 2" w:semiHidden="0" w:uiPriority="68" w:unhideWhenUsed="0"/>
-    <w:lsdException w:name="Medium Grid 3" w:semiHidden="0" w:uiPriority="69" w:unhideWhenUsed="0"/>
-    <w:lsdException w:name="Dark List" w:semiHidden="0" w:uiPriority="70" w:unhideWhenUsed="0"/>
-    <w:lsdException w:name="Colorful Shading" w:semiHidden="0" w:uiPriority="71" w:unhideWhenUsed="0"/>
-    <w:lsdException w:name="Colorful List" w:semiHidden="0" w:uiPriority="72" w:unhideWhenUsed="0"/>
-    <w:lsdException w:name="Colorful Grid" w:semiHidden="0" w:uiPriority="73" w:unhideWhenUsed="0"/>
-    <w:lsdException w:name="Light Shading Accent 1" w:semiHidden="0" w:uiPriority="60" w:unhideWhenUsed="0"/>
-    <w:lsdException w:name="Light List Accent 1" w:semiHidden="0" w:uiPriority="61" w:unhideWhenUsed="0"/>
-    <w:lsdException w:name="Light Grid Accent 1" w:semiHidden="0" w:uiPriority="62" w:unhideWhenUsed="0"/>
-    <w:lsdException w:name="Medium Shading 1 Accent 1" w:semiHidden="0" w:uiPriority="63" w:unhideWhenUsed="0"/>
-    <w:lsdException w:name="Medium Shading 2 Accent 1" w:semiHidden="0" w:uiPriority="64" w:unhideWhenUsed="0"/>
-    <w:lsdException w:name="Medium List 1 Accent 1" w:semiHidden="0" w:uiPriority="65" w:unhideWhenUsed="0"/>
-    <w:lsdException w:name="Revision" w:unhideWhenUsed="0"/>
-    <w:lsdException w:name="List Paragraph" w:semiHidden="0" w:uiPriority="34" w:unhideWhenUsed="0" w:qFormat="1"/>
-    <w:lsdException w:name="Quote" w:semiHidden="0" w:uiPriority="29" w:unhideWhenUsed="0" w:qFormat="1"/>
-    <w:lsdException w:name="Intense Quote" w:semiHidden="0" w:uiPriority="30" w:unhideWhenUsed="0" w:qFormat="1"/>
-    <w:lsdException w:name="Medium List 2 Accent 1" w:semiHidden="0" w:uiPriority="66" w:unhideWhenUsed="0"/>
-    <w:lsdException w:name="Medium Grid 1 Accent 1" w:semiHidden="0" w:uiPriority="67" w:unhideWhenUsed="0"/>
-    <w:lsdException w:name="Medium Grid 2 Accent 1" w:semiHidden="0" w:uiPriority="68" w:unhideWhenUsed="0"/>
-    <w:lsdException w:name="Medium Grid 3 Accent 1" w:semiHidden="0" w:uiPriority="69" w:unhideWhenUsed="0"/>
-    <w:lsdException w:name="Dark List Accent 1" w:semiHidden="0" w:uiPriority="70" w:unhideWhenUsed="0"/>
-    <w:lsdException w:name="Colorful Shading Accent 1" w:semiHidden="0" w:uiPriority="71" w:unhideWhenUsed="0"/>
-    <w:lsdException w:name="Colorful List Accent 1" w:semiHidden="0" w:uiPriority="72" w:unhideWhenUsed="0"/>
-    <w:lsdException w:name="Colorful Grid Accent 1" w:semiHidden="0" w:uiPriority="73" w:unhideWhenUsed="0"/>
-    <w:lsdException w:name="Light Shading Accent 2" w:semiHidden="0" w:uiPriority="60" w:unhideWhenUsed="0"/>
-    <w:lsdException w:name="Light List Accent 2" w:semiHidden="0" w:uiPriority="61" w:unhideWhenUsed="0"/>
-    <w:lsdException w:name="Light Grid Accent 2" w:semiHidden="0" w:uiPriority="62" w:unhideWhenUsed="0"/>
-    <w:lsdException w:name="Medium Shading 1 Accent 2" w:semiHidden="0" w:uiPriority="63" w:unhideWhenUsed="0"/>
-    <w:lsdException w:name="Medium Shading 2 Accent 2" w:semiHidden="0" w:uiPriority="64" w:unhideWhenUsed="0"/>
-    <w:lsdException w:name="Medium List 1 Accent 2" w:semiHidden="0" w:uiPriority="65" w:unhideWhenUsed="0"/>
-    <w:lsdException w:name="Medium List 2 Accent 2" w:semiHidden="0" w:uiPriority="66" w:unhideWhenUsed="0"/>
-    <w:lsdException w:name="Medium Grid 1 Accent 2" w:semiHidden="0" w:uiPriority="67" w:unhideWhenUsed="0"/>
-    <w:lsdException w:name="Medium Grid 2 Accent 2" w:semiHidden="0" w:uiPriority="68" w:unhideWhenUsed="0"/>
-    <w:lsdException w:name="Medium Grid 3 Accent 2" w:semiHidden="0" w:uiPriority="69" w:unhideWhenUsed="0"/>
-    <w:lsdException w:name="Dark List Accent 2" w:semiHidden="0" w:uiPriority="70" w:unhideWhenUsed="0"/>
-    <w:lsdException w:name="Colorful Shading Accent 2" w:semiHidden="0" w:uiPriority="71" w:unhideWhenUsed="0"/>
-    <w:lsdException w:name="Colorful List Accent 2" w:semiHidden="0" w:uiPriority="72" w:unhideWhenUsed="0"/>
-    <w:lsdException w:name="Colorful Grid Accent 2" w:semiHidden="0" w:uiPriority="73" w:unhideWhenUsed="0"/>
-    <w:lsdException w:name="Light Shading Accent 3" w:semiHidden="0" w:uiPriority="60" w:unhideWhenUsed="0"/>
-    <w:lsdException w:name="Light List Accent 3" w:semiHidden="0" w:uiPriority="61" w:unhideWhenUsed="0"/>
-    <w:lsdException w:name="Light Grid Accent 3" w:semiHidden="0" w:uiPriority="62" w:unhideWhenUsed="0"/>
-    <w:lsdException w:name="Medium Shading 1 Accent 3" w:semiHidden="0" w:uiPriority="63" w:unhideWhenUsed="0"/>
-    <w:lsdException w:name="Medium Shading 2 Accent 3" w:semiHidden="0" w:uiPriority="64" w:unhideWhenUsed="0"/>
-    <w:lsdException w:name="Medium List 1 Accent 3" w:semiHidden="0" w:uiPriority="65" w:unhideWhenUsed="0"/>
-    <w:lsdException w:name="Medium List 2 Accent 3" w:semiHidden="0" w:uiPriority="66" w:unhideWhenUsed="0"/>
-    <w:lsdException w:name="Medium Grid 1 Accent 3" w:semiHidden="0" w:uiPriority="67" w:unhideWhenUsed="0"/>
-    <w:lsdException w:name="Medium Grid 2 Accent 3" w:semiHidden="0" w:uiPriority="68" w:unhideWhenUsed="0"/>
-    <w:lsdException w:name="Medium Grid 3 Accent 3" w:semiHidden="0" w:uiPriority="69" w:unhideWhenUsed="0"/>
-    <w:lsdException w:name="Dark List Accent 3" w:semiHidden="0" w:uiPriority="70" w:unhideWhenUsed="0"/>
-    <w:lsdException w:name="Colorful Shading Accent 3" w:semiHidden="0" w:uiPriority="71" w:unhideWhenUsed="0"/>
-    <w:lsdException w:name="Colorful List Accent 3" w:semiHidden="0" w:uiPriority="72" w:unhideWhenUsed="0"/>
-    <w:lsdException w:name="Colorful Grid Accent 3" w:semiHidden="0" w:uiPriority="73" w:unhideWhenUsed="0"/>
-    <w:lsdException w:name="Light Shading Accent 4" w:semiHidden="0" w:uiPriority="60" w:unhideWhenUsed="0"/>
-    <w:lsdException w:name="Light List Accent 4" w:semiHidden="0" w:uiPriority="61" w:unhideWhenUsed="0"/>
-    <w:lsdException w:name="Light Grid Accent 4" w:semiHidden="0" w:uiPriority="62" w:unhideWhenUsed="0"/>
-    <w:lsdException w:name="Medium Shading 1 Accent 4" w:semiHidden="0" w:uiPriority="63" w:unhideWhenUsed="0"/>
-    <w:lsdException w:name="Medium Shading 2 Accent 4" w:semiHidden="0" w:uiPriority="64" w:unhideWhenUsed="0"/>
-    <w:lsdException w:name="Medium List 1 Accent 4" w:semiHidden="0" w:uiPriority="65" w:unhideWhenUsed="0"/>
-    <w:lsdException w:name="Medium List 2 Accent 4" w:semiHidden="0" w:uiPriority="66" w:unhideWhenUsed="0"/>
-    <w:lsdException w:name="Medium Grid 1 Accent 4" w:semiHidden="0" w:uiPriority="67" w:unhideWhenUsed="0"/>
-    <w:lsdException w:name="Medium Grid 2 Accent 4" w:semiHidden="0" w:uiPriority="68" w:unhideWhenUsed="0"/>
-    <w:lsdException w:name="Medium Grid 3 Accent 4" w:semiHidden="0" w:uiPriority="69" w:unhideWhenUsed="0"/>
-    <w:lsdException w:name="Dark List Accent 4" w:semiHidden="0" w:uiPriority="70" w:unhideWhenUsed="0"/>
-    <w:lsdException w:name="Colorful Shading Accent 4" w:semiHidden="0" w:uiPriority="71" w:unhideWhenUsed="0"/>
-    <w:lsdException w:name="Colorful List Accent 4" w:semiHidden="0" w:uiPriority="72" w:unhideWhenUsed="0"/>
-    <w:lsdException w:name="Colorful Grid Accent 4" w:semiHidden="0" w:uiPriority="73" w:unhideWhenUsed="0"/>
-    <w:lsdException w:name="Light Shading Accent 5" w:semiHidden="0" w:uiPriority="60" w:unhideWhenUsed="0"/>
-    <w:lsdException w:name="Light List Accent 5" w:semiHidden="0" w:uiPriority="61" w:unhideWhenUsed="0"/>
-    <w:lsdException w:name="Light Grid Accent 5" w:semiHidden="0" w:uiPriority="62" w:unhideWhenUsed="0"/>
-    <w:lsdException w:name="Medium Shading 1 Accent 5" w:semiHidden="0" w:uiPriority="63" w:unhideWhenUsed="0"/>
-    <w:lsdException w:name="Medium Shading 2 Accent 5" w:semiHidden="0" w:uiPriority="64" w:unhideWhenUsed="0"/>
-    <w:lsdException w:name="Medium List 1 Accent 5" w:semiHidden="0" w:uiPriority="65" w:unhideWhenUsed="0"/>
-    <w:lsdException w:name="Medium List 2 Accent 5" w:semiHidden="0" w:uiPriority="66" w:unhideWhenUsed="0"/>
-    <w:lsdException w:name="Medium Grid 1 Accent 5" w:semiHidden="0" w:uiPriority="67" w:unhideWhenUsed="0"/>
-    <w:lsdException w:name="Medium Grid 2 Accent 5" w:semiHidden="0" w:uiPriority="68" w:unhideWhenUsed="0"/>
-    <w:lsdException w:name="Medium Grid 3 Accent 5" w:semiHidden="0" w:uiPriority="69" w:unhideWhenUsed="0"/>
-    <w:lsdException w:name="Dark List Accent 5" w:semiHidden="0" w:uiPriority="70" w:unhideWhenUsed="0"/>
-    <w:lsdException w:name="Colorful Shading Accent 5" w:semiHidden="0" w:uiPriority="71" w:unhideWhenUsed="0"/>
-    <w:lsdException w:name="Colorful List Accent 5" w:semiHidden="0" w:uiPriority="72" w:unhideWhenUsed="0"/>
-    <w:lsdException w:name="Colorful Grid Accent 5" w:semiHidden="0" w:uiPriority="73" w:unhideWhenUsed="0"/>
-    <w:lsdException w:name="Light Shading Accent 6" w:semiHidden="0" w:uiPriority="60" w:unhideWhenUsed="0"/>
-    <w:lsdException w:name="Light List Accent 6" w:semiHidden="0" w:uiPriority="61" w:unhideWhenUsed="0"/>
-    <w:lsdException w:name="Light Grid Accent 6" w:semiHidden="0" w:uiPriority="62" w:unhideWhenUsed="0"/>
-    <w:lsdException w:name="Medium Shading 1 Accent 6" w:semiHidden="0" w:uiPriority="63" w:unhideWhenUsed="0"/>
-    <w:lsdException w:name="Medium Shading 2 Accent 6" w:semiHidden="0" w:uiPriority="64" w:unhideWhenUsed="0"/>
-    <w:lsdException w:name="Medium List 1 Accent 6" w:semiHidden="0" w:uiPriority="65" w:unhideWhenUsed="0"/>
-    <w:lsdException w:name="Medium List 2 Accent 6" w:semiHidden="0" w:uiPriority="66" w:unhideWhenUsed="0"/>
-    <w:lsdException w:name="Medium Grid 1 Accent 6" w:semiHidden="0" w:uiPriority="67" w:unhideWhenUsed="0"/>
-    <w:lsdException w:name="Medium Grid 2 Accent 6" w:semiHidden="0" w:uiPriority="68" w:unhideWhenUsed="0"/>
-    <w:lsdException w:name="Medium Grid 3 Accent 6" w:semiHidden="0" w:uiPriority="69" w:unhideWhenUsed="0"/>
-    <w:lsdException w:name="Dark List Accent 6" w:semiHidden="0" w:uiPriority="70" w:unhideWhenUsed="0"/>
-    <w:lsdException w:name="Colorful Shading Accent 6" w:semiHidden="0" w:uiPriority="71" w:unhideWhenUsed="0"/>
-    <w:lsdException w:name="Colorful List Accent 6" w:semiHidden="0" w:uiPriority="72" w:unhideWhenUsed="0"/>
-    <w:lsdException w:name="Colorful Grid Accent 6" w:semiHidden="0" w:uiPriority="73" w:unhideWhenUsed="0"/>
-    <w:lsdException w:name="Subtle Emphasis" w:semiHidden="0" w:uiPriority="19" w:unhideWhenUsed="0" w:qFormat="1"/>
-    <w:lsdException w:name="Intense Emphasis" w:semiHidden="0" w:uiPriority="21" w:unhideWhenUsed="0" w:qFormat="1"/>
-    <w:lsdException w:name="Subtle Reference" w:semiHidden="0" w:uiPriority="31" w:unhideWhenUsed="0" w:qFormat="1"/>
-    <w:lsdException w:name="Intense Reference" w:semiHidden="0" w:uiPriority="32" w:unhideWhenUsed="0" w:qFormat="1"/>
-    <w:lsdException w:name="Book Title" w:semiHidden="0" w:uiPriority="33" w:unhideWhenUsed="0" w:qFormat="1"/>
-    <w:lsdException w:name="Bibliography" w:uiPriority="37"/>
-    <w:lsdException w:name="TOC Heading" w:uiPriority="39" w:qFormat="1"/>
-  </w:latentStyles>
-  <w:style w:type="paragraph" w:default="1" w:styleId="Standaard">
-    <w:name w:val="Normal"/>
-    <w:qFormat/>
-  </w:style>
-  <w:style w:type="character" w:default="1" w:styleId="Standaardalinea-lettertype">
-    <w:name w:val="Default Paragraph Font"/>
-    <w:uiPriority w:val="1"/>
-    <w:semiHidden/>
-    <w:unhideWhenUsed/>
-  </w:style>
-  <w:style w:type="table" w:default="1" w:styleId="Standaardtabel">
-    <w:name w:val="Normal Table"/>
-    <w:uiPriority w:val="99"/>
-    <w:semiHidden/>
-    <w:unhideWhenUsed/>
-    <w:tblPr>
-      <w:tblInd w:w="0" w:type="dxa"/>
-      <w:tblCellMar>
-        <w:top w:w="0" w:type="dxa"/>
-        <w:left w:w="108" w:type="dxa"/>
-        <w:bottom w:w="0" w:type="dxa"/>
-        <w:right w:w="108" w:type="dxa"/>
-      </w:tblCellMar>
-    </w:tblPr>
-  </w:style>
-  <w:style w:type="numbering" w:default="1" w:styleId="Geenlijst">
-    <w:name w:val="No List"/>
-    <w:uiPriority w:val="99"/>
-    <w:semiHidden/>
-    <w:unhideWhenUsed/>
-  </w:style>
-  <w:style w:type="paragraph" w:customStyle="1" w:styleId="34F58F68656F41BDA41F59DF093AAA2C">
-    <w:name w:val="34F58F68656F41BDA41F59DF093AAA2C"/>
-    <w:rsid w:val="003C49CB"/>
-  </w:style>
-</w:styles>
-</file>
-
-<file path=word/glossary/webSettings.xml><?xml version="1.0" encoding="utf-8"?>
-<w:webSettings xmlns:mc="http://schemas.openxmlformats.org/markup-compatibility/2006" xmlns:r="http://schemas.openxmlformats.org/officeDocument/2006/relationships" xmlns:w="http://schemas.openxmlformats.org/wordprocessingml/2006/main" xmlns:w14="http://schemas.microsoft.com/office/word/2010/wordml" mc:Ignorable="w14">
-  <w:optimizeForBrowser/>
-  <w:allowPNG/>
-</w:webSettings>
 </file>
 
 <file path=word/theme/theme1.xml><?xml version="1.0" encoding="utf-8"?>
@@ -4711,7 +3942,7 @@
 </file>
 
 <file path=customXml/itemProps1.xml><?xml version="1.0" encoding="utf-8"?>
-<ds:datastoreItem xmlns:ds="http://schemas.openxmlformats.org/officeDocument/2006/customXml" ds:itemID="{2A66911F-AD83-4ECB-9041-1EC66AD36F97}">
+<ds:datastoreItem xmlns:ds="http://schemas.openxmlformats.org/officeDocument/2006/customXml" ds:itemID="{31426BC2-86B8-415C-AB58-5B316CF262A7}">
   <ds:schemaRefs>
     <ds:schemaRef ds:uri="http://schemas.openxmlformats.org/officeDocument/2006/bibliography"/>
   </ds:schemaRefs>

</xml_diff>

<commit_message>
Added configuration & known issues to the documentation
</commit_message>
<xml_diff>
--- a/Documentation/Sitecore Content Usage Tools - User Manual.docx
+++ b/Documentation/Sitecore Content Usage Tools - User Manual.docx
@@ -57,6 +57,8 @@
             <w:t>Contents</w:t>
           </w:r>
         </w:p>
+        <w:bookmarkStart w:id="0" w:name="_GoBack"/>
+        <w:bookmarkEnd w:id="0"/>
         <w:p>
           <w:pPr>
             <w:pStyle w:val="TOC1"/>
@@ -66,7 +68,7 @@
             <w:rPr>
               <w:rFonts w:eastAsiaTheme="minorEastAsia"/>
               <w:noProof/>
-              <w:lang w:eastAsia="nl-NL"/>
+              <w:lang w:val="en-US"/>
             </w:rPr>
           </w:pPr>
           <w:r>
@@ -78,7 +80,7 @@
           <w:r>
             <w:fldChar w:fldCharType="separate"/>
           </w:r>
-          <w:hyperlink w:anchor="_Toc378452746" w:history="1">
+          <w:hyperlink w:anchor="_Toc378459814" w:history="1">
             <w:r>
               <w:rPr>
                 <w:rStyle w:val="Hyperlink"/>
@@ -106,7 +108,7 @@
                 <w:noProof/>
                 <w:webHidden/>
               </w:rPr>
-              <w:instrText xml:space="preserve"> PAGEREF _Toc378452746 \h </w:instrText>
+              <w:instrText xml:space="preserve"> PAGEREF _Toc378459814 \h </w:instrText>
             </w:r>
             <w:r>
               <w:rPr>
@@ -146,10 +148,10 @@
             <w:rPr>
               <w:rFonts w:eastAsiaTheme="minorEastAsia"/>
               <w:noProof/>
-              <w:lang w:eastAsia="nl-NL"/>
+              <w:lang w:val="en-US"/>
             </w:rPr>
           </w:pPr>
-          <w:hyperlink w:anchor="_Toc378452747" w:history="1">
+          <w:hyperlink w:anchor="_Toc378459815" w:history="1">
             <w:r>
               <w:rPr>
                 <w:rStyle w:val="Hyperlink"/>
@@ -177,7 +179,7 @@
                 <w:noProof/>
                 <w:webHidden/>
               </w:rPr>
-              <w:instrText xml:space="preserve"> PAGEREF _Toc378452747 \h </w:instrText>
+              <w:instrText xml:space="preserve"> PAGEREF _Toc378459815 \h </w:instrText>
             </w:r>
             <w:r>
               <w:rPr>
@@ -217,10 +219,10 @@
             <w:rPr>
               <w:rFonts w:eastAsiaTheme="minorEastAsia"/>
               <w:noProof/>
-              <w:lang w:eastAsia="nl-NL"/>
+              <w:lang w:val="en-US"/>
             </w:rPr>
           </w:pPr>
-          <w:hyperlink w:anchor="_Toc378452748" w:history="1">
+          <w:hyperlink w:anchor="_Toc378459816" w:history="1">
             <w:r>
               <w:rPr>
                 <w:rStyle w:val="Hyperlink"/>
@@ -248,7 +250,7 @@
                 <w:noProof/>
                 <w:webHidden/>
               </w:rPr>
-              <w:instrText xml:space="preserve"> PAGEREF _Toc378452748 \h </w:instrText>
+              <w:instrText xml:space="preserve"> PAGEREF _Toc378459816 \h </w:instrText>
             </w:r>
             <w:r>
               <w:rPr>
@@ -288,17 +290,17 @@
             <w:rPr>
               <w:rFonts w:eastAsiaTheme="minorEastAsia"/>
               <w:noProof/>
-              <w:lang w:eastAsia="nl-NL"/>
+              <w:lang w:val="en-US"/>
             </w:rPr>
           </w:pPr>
-          <w:hyperlink w:anchor="_Toc378452749" w:history="1">
+          <w:hyperlink w:anchor="_Toc378459817" w:history="1">
             <w:r>
               <w:rPr>
                 <w:rStyle w:val="Hyperlink"/>
                 <w:noProof/>
                 <w:lang w:val="en-US"/>
               </w:rPr>
-              <w:t>Finding unused content in the content tree</w:t>
+              <w:t>Configuration</w:t>
             </w:r>
             <w:r>
               <w:rPr>
@@ -319,7 +321,7 @@
                 <w:noProof/>
                 <w:webHidden/>
               </w:rPr>
-              <w:instrText xml:space="preserve"> PAGEREF _Toc378452749 \h </w:instrText>
+              <w:instrText xml:space="preserve"> PAGEREF _Toc378459817 \h </w:instrText>
             </w:r>
             <w:r>
               <w:rPr>
@@ -359,17 +361,17 @@
             <w:rPr>
               <w:rFonts w:eastAsiaTheme="minorEastAsia"/>
               <w:noProof/>
-              <w:lang w:eastAsia="nl-NL"/>
+              <w:lang w:val="en-US"/>
             </w:rPr>
           </w:pPr>
-          <w:hyperlink w:anchor="_Toc378452750" w:history="1">
+          <w:hyperlink w:anchor="_Toc378459818" w:history="1">
             <w:r>
               <w:rPr>
                 <w:rStyle w:val="Hyperlink"/>
                 <w:noProof/>
                 <w:lang w:val="en-US"/>
               </w:rPr>
-              <w:t>See what pages use a particular piece of content from the content editor</w:t>
+              <w:t>Finding unused content in the content tree</w:t>
             </w:r>
             <w:r>
               <w:rPr>
@@ -390,7 +392,7 @@
                 <w:noProof/>
                 <w:webHidden/>
               </w:rPr>
-              <w:instrText xml:space="preserve"> PAGEREF _Toc378452750 \h </w:instrText>
+              <w:instrText xml:space="preserve"> PAGEREF _Toc378459818 \h </w:instrText>
             </w:r>
             <w:r>
               <w:rPr>
@@ -410,7 +412,7 @@
                 <w:noProof/>
                 <w:webHidden/>
               </w:rPr>
-              <w:t>5</w:t>
+              <w:t>4</w:t>
             </w:r>
             <w:r>
               <w:rPr>
@@ -430,17 +432,17 @@
             <w:rPr>
               <w:rFonts w:eastAsiaTheme="minorEastAsia"/>
               <w:noProof/>
-              <w:lang w:eastAsia="nl-NL"/>
+              <w:lang w:val="en-US"/>
             </w:rPr>
           </w:pPr>
-          <w:hyperlink w:anchor="_Toc378452751" w:history="1">
+          <w:hyperlink w:anchor="_Toc378459819" w:history="1">
             <w:r>
               <w:rPr>
                 <w:rStyle w:val="Hyperlink"/>
                 <w:noProof/>
                 <w:lang w:val="en-US"/>
               </w:rPr>
-              <w:t>See what other pages content is being used on from the page editor</w:t>
+              <w:t>See what pages use a particular piece of content from the content editor</w:t>
             </w:r>
             <w:r>
               <w:rPr>
@@ -461,7 +463,7 @@
                 <w:noProof/>
                 <w:webHidden/>
               </w:rPr>
-              <w:instrText xml:space="preserve"> PAGEREF _Toc378452751 \h </w:instrText>
+              <w:instrText xml:space="preserve"> PAGEREF _Toc378459819 \h </w:instrText>
             </w:r>
             <w:r>
               <w:rPr>
@@ -481,7 +483,7 @@
                 <w:noProof/>
                 <w:webHidden/>
               </w:rPr>
-              <w:t>6</w:t>
+              <w:t>5</w:t>
             </w:r>
             <w:r>
               <w:rPr>
@@ -501,16 +503,87 @@
             <w:rPr>
               <w:rFonts w:eastAsiaTheme="minorEastAsia"/>
               <w:noProof/>
-              <w:lang w:eastAsia="nl-NL"/>
+              <w:lang w:val="en-US"/>
             </w:rPr>
           </w:pPr>
-          <w:hyperlink w:anchor="_Toc378452752" w:history="1">
+          <w:hyperlink w:anchor="_Toc378459820" w:history="1">
             <w:r>
               <w:rPr>
                 <w:rStyle w:val="Hyperlink"/>
                 <w:noProof/>
                 <w:lang w:val="en-US"/>
               </w:rPr>
+              <w:t>See what other pages content is being used on from the page editor</w:t>
+            </w:r>
+            <w:r>
+              <w:rPr>
+                <w:noProof/>
+                <w:webHidden/>
+              </w:rPr>
+              <w:tab/>
+            </w:r>
+            <w:r>
+              <w:rPr>
+                <w:noProof/>
+                <w:webHidden/>
+              </w:rPr>
+              <w:fldChar w:fldCharType="begin"/>
+            </w:r>
+            <w:r>
+              <w:rPr>
+                <w:noProof/>
+                <w:webHidden/>
+              </w:rPr>
+              <w:instrText xml:space="preserve"> PAGEREF _Toc378459820 \h </w:instrText>
+            </w:r>
+            <w:r>
+              <w:rPr>
+                <w:noProof/>
+                <w:webHidden/>
+              </w:rPr>
+            </w:r>
+            <w:r>
+              <w:rPr>
+                <w:noProof/>
+                <w:webHidden/>
+              </w:rPr>
+              <w:fldChar w:fldCharType="separate"/>
+            </w:r>
+            <w:r>
+              <w:rPr>
+                <w:noProof/>
+                <w:webHidden/>
+              </w:rPr>
+              <w:t>6</w:t>
+            </w:r>
+            <w:r>
+              <w:rPr>
+                <w:noProof/>
+                <w:webHidden/>
+              </w:rPr>
+              <w:fldChar w:fldCharType="end"/>
+            </w:r>
+          </w:hyperlink>
+        </w:p>
+        <w:p>
+          <w:pPr>
+            <w:pStyle w:val="TOC1"/>
+            <w:tabs>
+              <w:tab w:val="right" w:leader="dot" w:pos="9062"/>
+            </w:tabs>
+            <w:rPr>
+              <w:rFonts w:eastAsiaTheme="minorEastAsia"/>
+              <w:noProof/>
+              <w:lang w:val="en-US"/>
+            </w:rPr>
+          </w:pPr>
+          <w:hyperlink w:anchor="_Toc378459821" w:history="1">
+            <w:r>
+              <w:rPr>
+                <w:rStyle w:val="Hyperlink"/>
+                <w:noProof/>
+                <w:lang w:val="en-US"/>
+              </w:rPr>
               <w:t>Using reports to get an overview of where content is being used or obsolete</w:t>
             </w:r>
             <w:r>
@@ -532,7 +605,7 @@
                 <w:noProof/>
                 <w:webHidden/>
               </w:rPr>
-              <w:instrText xml:space="preserve"> PAGEREF _Toc378452752 \h </w:instrText>
+              <w:instrText xml:space="preserve"> PAGEREF _Toc378459821 \h </w:instrText>
             </w:r>
             <w:r>
               <w:rPr>
@@ -553,6 +626,77 @@
                 <w:webHidden/>
               </w:rPr>
               <w:t>8</w:t>
+            </w:r>
+            <w:r>
+              <w:rPr>
+                <w:noProof/>
+                <w:webHidden/>
+              </w:rPr>
+              <w:fldChar w:fldCharType="end"/>
+            </w:r>
+          </w:hyperlink>
+        </w:p>
+        <w:p>
+          <w:pPr>
+            <w:pStyle w:val="TOC1"/>
+            <w:tabs>
+              <w:tab w:val="right" w:leader="dot" w:pos="9062"/>
+            </w:tabs>
+            <w:rPr>
+              <w:rFonts w:eastAsiaTheme="minorEastAsia"/>
+              <w:noProof/>
+              <w:lang w:val="en-US"/>
+            </w:rPr>
+          </w:pPr>
+          <w:hyperlink w:anchor="_Toc378459822" w:history="1">
+            <w:r>
+              <w:rPr>
+                <w:rStyle w:val="Hyperlink"/>
+                <w:noProof/>
+                <w:lang w:val="en-US"/>
+              </w:rPr>
+              <w:t>Known Issues</w:t>
+            </w:r>
+            <w:r>
+              <w:rPr>
+                <w:noProof/>
+                <w:webHidden/>
+              </w:rPr>
+              <w:tab/>
+            </w:r>
+            <w:r>
+              <w:rPr>
+                <w:noProof/>
+                <w:webHidden/>
+              </w:rPr>
+              <w:fldChar w:fldCharType="begin"/>
+            </w:r>
+            <w:r>
+              <w:rPr>
+                <w:noProof/>
+                <w:webHidden/>
+              </w:rPr>
+              <w:instrText xml:space="preserve"> PAGEREF _Toc378459822 \h </w:instrText>
+            </w:r>
+            <w:r>
+              <w:rPr>
+                <w:noProof/>
+                <w:webHidden/>
+              </w:rPr>
+            </w:r>
+            <w:r>
+              <w:rPr>
+                <w:noProof/>
+                <w:webHidden/>
+              </w:rPr>
+              <w:fldChar w:fldCharType="separate"/>
+            </w:r>
+            <w:r>
+              <w:rPr>
+                <w:noProof/>
+                <w:webHidden/>
+              </w:rPr>
+              <w:t>9</w:t>
             </w:r>
             <w:r>
               <w:rPr>
@@ -600,7 +744,7 @@
           <w:lang w:val="en-US"/>
         </w:rPr>
       </w:pPr>
-      <w:bookmarkStart w:id="0" w:name="_Toc378452746"/>
+      <w:bookmarkStart w:id="1" w:name="_Toc378459814"/>
       <w:r>
         <w:rPr>
           <w:lang w:val="en-US"/>
@@ -608,7 +752,7 @@
         <w:lastRenderedPageBreak/>
         <w:t>Introduction</w:t>
       </w:r>
-      <w:bookmarkEnd w:id="0"/>
+      <w:bookmarkEnd w:id="1"/>
     </w:p>
     <w:p>
       <w:pPr>
@@ -660,14 +804,14 @@
           <w:lang w:val="en-US"/>
         </w:rPr>
       </w:pPr>
-      <w:bookmarkStart w:id="1" w:name="_Toc378452747"/>
+      <w:bookmarkStart w:id="2" w:name="_Toc378459815"/>
       <w:r>
         <w:rPr>
           <w:lang w:val="en-US"/>
         </w:rPr>
         <w:t>References</w:t>
       </w:r>
-      <w:bookmarkEnd w:id="1"/>
+      <w:bookmarkEnd w:id="2"/>
     </w:p>
     <w:p>
       <w:pPr>
@@ -684,7 +828,21 @@
         <w:rPr>
           <w:lang w:val="en-US"/>
         </w:rPr>
-        <w:t>The GitHub repository where this project is being maintained:</w:t>
+        <w:t xml:space="preserve">The </w:t>
+      </w:r>
+      <w:proofErr w:type="spellStart"/>
+      <w:r>
+        <w:rPr>
+          <w:lang w:val="en-US"/>
+        </w:rPr>
+        <w:t>GitHub</w:t>
+      </w:r>
+      <w:proofErr w:type="spellEnd"/>
+      <w:r>
+        <w:rPr>
+          <w:lang w:val="en-US"/>
+        </w:rPr>
+        <w:t xml:space="preserve"> repository where this project is being maintained:</w:t>
       </w:r>
       <w:r>
         <w:rPr>
@@ -723,7 +881,21 @@
         <w:rPr>
           <w:lang w:val="en-US"/>
         </w:rPr>
-        <w:t>This project was Team Orange’s entry for this Hackathon:</w:t>
+        <w:t xml:space="preserve">This project was Team Orange’s entry for this </w:t>
+      </w:r>
+      <w:proofErr w:type="spellStart"/>
+      <w:r>
+        <w:rPr>
+          <w:lang w:val="en-US"/>
+        </w:rPr>
+        <w:t>Hackathon</w:t>
+      </w:r>
+      <w:proofErr w:type="spellEnd"/>
+      <w:r>
+        <w:rPr>
+          <w:lang w:val="en-US"/>
+        </w:rPr>
+        <w:t>:</w:t>
       </w:r>
       <w:r>
         <w:rPr>
@@ -748,14 +920,14 @@
           <w:lang w:val="en-US"/>
         </w:rPr>
       </w:pPr>
-      <w:bookmarkStart w:id="2" w:name="_Toc378452748"/>
+      <w:bookmarkStart w:id="3" w:name="_Toc378459816"/>
       <w:r>
         <w:rPr>
           <w:lang w:val="en-US"/>
         </w:rPr>
         <w:t>Installation</w:t>
       </w:r>
-      <w:bookmarkEnd w:id="2"/>
+      <w:bookmarkEnd w:id="3"/>
     </w:p>
     <w:p>
       <w:pPr>
@@ -1078,15 +1250,212 @@
           <w:lang w:val="en-US"/>
         </w:rPr>
       </w:pPr>
-      <w:bookmarkStart w:id="3" w:name="_Toc378452749"/>
+      <w:bookmarkStart w:id="4" w:name="_Toc378459817"/>
       <w:r>
         <w:rPr>
           <w:lang w:val="en-US"/>
         </w:rPr>
         <w:lastRenderedPageBreak/>
+        <w:t>Configuration</w:t>
+      </w:r>
+      <w:bookmarkEnd w:id="4"/>
+    </w:p>
+    <w:p>
+      <w:pPr>
+        <w:rPr>
+          <w:lang w:val="en-US"/>
+        </w:rPr>
+      </w:pPr>
+      <w:r>
+        <w:rPr>
+          <w:lang w:val="en-US"/>
+        </w:rPr>
+        <w:t>Some features of this module require configuration. All necessary settings are part of the Sitecore Include file that is located at &lt;</w:t>
+      </w:r>
+      <w:proofErr w:type="spellStart"/>
+      <w:r>
+        <w:rPr>
+          <w:lang w:val="en-US"/>
+        </w:rPr>
+        <w:t>Webroot</w:t>
+      </w:r>
+      <w:proofErr w:type="spellEnd"/>
+      <w:r>
+        <w:rPr>
+          <w:lang w:val="en-US"/>
+        </w:rPr>
+        <w:t>&gt;/</w:t>
+      </w:r>
+      <w:proofErr w:type="spellStart"/>
+      <w:r>
+        <w:rPr>
+          <w:lang w:val="en-US"/>
+        </w:rPr>
+        <w:t>App_Config</w:t>
+      </w:r>
+      <w:proofErr w:type="spellEnd"/>
+      <w:r>
+        <w:rPr>
+          <w:lang w:val="en-US"/>
+        </w:rPr>
+        <w:t>/Include/</w:t>
+      </w:r>
+      <w:proofErr w:type="spellStart"/>
+      <w:r>
+        <w:rPr>
+          <w:lang w:val="en-US"/>
+        </w:rPr>
+        <w:t>ContentUsageTools.config</w:t>
+      </w:r>
+      <w:proofErr w:type="spellEnd"/>
+      <w:r>
+        <w:rPr>
+          <w:lang w:val="en-US"/>
+        </w:rPr>
+        <w:t>.</w:t>
+      </w:r>
+    </w:p>
+    <w:p>
+      <w:pPr>
+        <w:rPr>
+          <w:lang w:val="en-US"/>
+        </w:rPr>
+      </w:pPr>
+      <w:r>
+        <w:rPr>
+          <w:lang w:val="en-US"/>
+        </w:rPr>
+        <w:t>The settings section contains 2 configurations regarding the exclusion of registered Sitecore websites or specific Sitecore Template ID’s.</w:t>
+      </w:r>
+    </w:p>
+    <w:p>
+      <w:pPr>
+        <w:rPr>
+          <w:lang w:val="en-US"/>
+        </w:rPr>
+      </w:pPr>
+      <w:r>
+        <w:rPr>
+          <w:noProof/>
+          <w:lang w:val="en-US"/>
+        </w:rPr>
+        <w:drawing>
+          <wp:inline distT="0" distB="0" distL="0" distR="0" wp14:anchorId="1202DCEE" wp14:editId="174A8B4D">
+            <wp:extent cx="5760720" cy="755650"/>
+            <wp:effectExtent l="0" t="0" r="0" b="6350"/>
+            <wp:docPr id="10" name="Picture 10"/>
+            <wp:cNvGraphicFramePr>
+              <a:graphicFrameLocks xmlns:a="http://schemas.openxmlformats.org/drawingml/2006/main" noChangeAspect="1"/>
+            </wp:cNvGraphicFramePr>
+            <a:graphic xmlns:a="http://schemas.openxmlformats.org/drawingml/2006/main">
+              <a:graphicData uri="http://schemas.openxmlformats.org/drawingml/2006/picture">
+                <pic:pic xmlns:pic="http://schemas.openxmlformats.org/drawingml/2006/picture">
+                  <pic:nvPicPr>
+                    <pic:cNvPr id="1" name=""/>
+                    <pic:cNvPicPr/>
+                  </pic:nvPicPr>
+                  <pic:blipFill>
+                    <a:blip r:embed="rId14"/>
+                    <a:stretch>
+                      <a:fillRect/>
+                    </a:stretch>
+                  </pic:blipFill>
+                  <pic:spPr>
+                    <a:xfrm>
+                      <a:off x="0" y="0"/>
+                      <a:ext cx="5760720" cy="755650"/>
+                    </a:xfrm>
+                    <a:prstGeom prst="rect">
+                      <a:avLst/>
+                    </a:prstGeom>
+                  </pic:spPr>
+                </pic:pic>
+              </a:graphicData>
+            </a:graphic>
+          </wp:inline>
+        </w:drawing>
+      </w:r>
+    </w:p>
+    <w:p>
+      <w:pPr>
+        <w:rPr>
+          <w:lang w:val="en-US"/>
+        </w:rPr>
+      </w:pPr>
+      <w:r>
+        <w:rPr>
+          <w:lang w:val="en-US"/>
+        </w:rPr>
+        <w:t>All Template ID’s should be added as a pipe-separated string, e.g.:</w:t>
+      </w:r>
+    </w:p>
+    <w:p>
+      <w:pPr>
+        <w:rPr>
+          <w:lang w:val="en-US"/>
+        </w:rPr>
+      </w:pPr>
+      <w:r>
+        <w:rPr>
+          <w:lang w:val="en-US"/>
+        </w:rPr>
+        <w:t>“</w:t>
+      </w:r>
+      <w:r>
+        <w:rPr>
+          <w:lang w:val="en-US"/>
+        </w:rPr>
+        <w:t>{17717CE5-3ABB-493A-A1CC-7BF0244B60F8}</w:t>
+      </w:r>
+      <w:proofErr w:type="gramStart"/>
+      <w:r>
+        <w:rPr>
+          <w:lang w:val="en-US"/>
+        </w:rPr>
+        <w:t>|{</w:t>
+      </w:r>
+      <w:proofErr w:type="gramEnd"/>
+      <w:r>
+        <w:rPr>
+          <w:lang w:val="en-US"/>
+        </w:rPr>
+        <w:t>AE26446C-8BF7-4CEA-ABA0-DBEFF6F9069C}</w:t>
+      </w:r>
+      <w:r>
+        <w:rPr>
+          <w:lang w:val="en-US"/>
+        </w:rPr>
+        <w:t>”</w:t>
+      </w:r>
+    </w:p>
+    <w:p>
+      <w:pPr>
+        <w:rPr>
+          <w:lang w:val="en-US"/>
+        </w:rPr>
+      </w:pPr>
+      <w:r>
+        <w:rPr>
+          <w:lang w:val="en-US"/>
+        </w:rPr>
+        <w:t>Add additional websites to the exclusion if necessary. However, the default configuration will suite most of the scenarios.</w:t>
+      </w:r>
+    </w:p>
+    <w:p>
+      <w:pPr>
+        <w:pStyle w:val="Heading1"/>
+        <w:rPr>
+          <w:lang w:val="en-US"/>
+        </w:rPr>
+      </w:pPr>
+      <w:bookmarkStart w:id="5" w:name="_Toc378459818"/>
+      <w:r>
+        <w:rPr>
+          <w:lang w:val="en-US"/>
+        </w:rPr>
         <w:t>Finding unused content in the content tree</w:t>
       </w:r>
-      <w:bookmarkEnd w:id="3"/>
+      <w:bookmarkEnd w:id="5"/>
     </w:p>
     <w:p>
       <w:pPr>
@@ -1100,7 +1469,7 @@
           <w:lang w:val="en-US"/>
         </w:rPr>
         <w:drawing>
-          <wp:anchor distT="0" distB="0" distL="114300" distR="114300" simplePos="0" relativeHeight="251658240" behindDoc="1" locked="0" layoutInCell="1" allowOverlap="1" wp14:anchorId="0C039F97" wp14:editId="020E2AD1">
+          <wp:anchor distT="0" distB="0" distL="114300" distR="114300" simplePos="0" relativeHeight="251657216" behindDoc="1" locked="0" layoutInCell="1" allowOverlap="1" wp14:anchorId="0C039F97" wp14:editId="020E2AD1">
             <wp:simplePos x="0" y="0"/>
             <wp:positionH relativeFrom="column">
               <wp:posOffset>635</wp:posOffset>
@@ -1131,7 +1500,7 @@
                     <pic:cNvPicPr/>
                   </pic:nvPicPr>
                   <pic:blipFill>
-                    <a:blip r:embed="rId14">
+                    <a:blip r:embed="rId15">
                       <a:extLst>
                         <a:ext uri="{28A0092B-C50C-407E-A947-70E740481C1C}">
                           <a14:useLocalDpi xmlns:a14="http://schemas.microsoft.com/office/drawing/2010/main" val="0"/>
@@ -1188,7 +1557,7 @@
           <w:lang w:val="en-US"/>
         </w:rPr>
         <w:drawing>
-          <wp:anchor distT="0" distB="0" distL="114300" distR="114300" simplePos="0" relativeHeight="251659264" behindDoc="1" locked="0" layoutInCell="1" allowOverlap="1" wp14:anchorId="01710156" wp14:editId="674CF3DE">
+          <wp:anchor distT="0" distB="0" distL="114300" distR="114300" simplePos="0" relativeHeight="251658240" behindDoc="1" locked="0" layoutInCell="1" allowOverlap="1" wp14:anchorId="01710156" wp14:editId="674CF3DE">
             <wp:simplePos x="0" y="0"/>
             <wp:positionH relativeFrom="column">
               <wp:posOffset>1555115</wp:posOffset>
@@ -1219,7 +1588,7 @@
                     <pic:cNvPicPr/>
                   </pic:nvPicPr>
                   <pic:blipFill>
-                    <a:blip r:embed="rId15">
+                    <a:blip r:embed="rId16">
                       <a:extLst>
                         <a:ext uri="{28A0092B-C50C-407E-A947-70E740481C1C}">
                           <a14:useLocalDpi xmlns:a14="http://schemas.microsoft.com/office/drawing/2010/main" val="0"/>
@@ -1262,7 +1631,23 @@
           <w:i/>
           <w:lang w:val="en-US"/>
         </w:rPr>
-        <w:t>/sitecore/content</w:t>
+        <w:t>/</w:t>
+      </w:r>
+      <w:proofErr w:type="spellStart"/>
+      <w:r>
+        <w:rPr>
+          <w:i/>
+          <w:lang w:val="en-US"/>
+        </w:rPr>
+        <w:t>sitecore</w:t>
+      </w:r>
+      <w:proofErr w:type="spellEnd"/>
+      <w:r>
+        <w:rPr>
+          <w:i/>
+          <w:lang w:val="en-US"/>
+        </w:rPr>
+        <w:t>/content</w:t>
       </w:r>
       <w:r>
         <w:rPr>
@@ -1275,7 +1660,23 @@
           <w:i/>
           <w:lang w:val="en-US"/>
         </w:rPr>
-        <w:t>/sitecore/media library</w:t>
+        <w:t>/</w:t>
+      </w:r>
+      <w:proofErr w:type="spellStart"/>
+      <w:r>
+        <w:rPr>
+          <w:i/>
+          <w:lang w:val="en-US"/>
+        </w:rPr>
+        <w:t>sitecore</w:t>
+      </w:r>
+      <w:proofErr w:type="spellEnd"/>
+      <w:r>
+        <w:rPr>
+          <w:i/>
+          <w:lang w:val="en-US"/>
+        </w:rPr>
+        <w:t>/media library</w:t>
       </w:r>
       <w:r>
         <w:rPr>
@@ -1330,7 +1731,7 @@
           <w:lang w:val="en-US"/>
         </w:rPr>
       </w:pPr>
-      <w:bookmarkStart w:id="4" w:name="_Toc378452750"/>
+      <w:bookmarkStart w:id="6" w:name="_Toc378459819"/>
       <w:r>
         <w:rPr>
           <w:lang w:val="en-US"/>
@@ -1350,7 +1751,7 @@
         </w:rPr>
         <w:t>content editor</w:t>
       </w:r>
-      <w:bookmarkEnd w:id="4"/>
+      <w:bookmarkEnd w:id="6"/>
     </w:p>
     <w:p>
       <w:pPr>
@@ -1424,67 +1825,6 @@
             <wp:extent cx="5242560" cy="2339340"/>
             <wp:effectExtent l="0" t="0" r="0" b="3810"/>
             <wp:docPr id="6" name="Afbeelding 6"/>
-            <wp:cNvGraphicFramePr>
-              <a:graphicFrameLocks xmlns:a="http://schemas.openxmlformats.org/drawingml/2006/main" noChangeAspect="1"/>
-            </wp:cNvGraphicFramePr>
-            <a:graphic xmlns:a="http://schemas.openxmlformats.org/drawingml/2006/main">
-              <a:graphicData uri="http://schemas.openxmlformats.org/drawingml/2006/picture">
-                <pic:pic xmlns:pic="http://schemas.openxmlformats.org/drawingml/2006/picture">
-                  <pic:nvPicPr>
-                    <pic:cNvPr id="0" name=""/>
-                    <pic:cNvPicPr/>
-                  </pic:nvPicPr>
-                  <pic:blipFill>
-                    <a:blip r:embed="rId16"/>
-                    <a:stretch>
-                      <a:fillRect/>
-                    </a:stretch>
-                  </pic:blipFill>
-                  <pic:spPr>
-                    <a:xfrm>
-                      <a:off x="0" y="0"/>
-                      <a:ext cx="5242560" cy="2339340"/>
-                    </a:xfrm>
-                    <a:prstGeom prst="rect">
-                      <a:avLst/>
-                    </a:prstGeom>
-                  </pic:spPr>
-                </pic:pic>
-              </a:graphicData>
-            </a:graphic>
-          </wp:inline>
-        </w:drawing>
-      </w:r>
-    </w:p>
-    <w:p>
-      <w:pPr>
-        <w:rPr>
-          <w:lang w:val="en-US"/>
-        </w:rPr>
-      </w:pPr>
-      <w:r>
-        <w:rPr>
-          <w:lang w:val="en-US"/>
-        </w:rPr>
-        <w:t>...or it will show a message saying that no pages use that particular item. In that case, a link will be displayed allowing you to delete the item (after a confirmation).</w:t>
-      </w:r>
-    </w:p>
-    <w:p>
-      <w:pPr>
-        <w:rPr>
-          <w:lang w:val="en-US"/>
-        </w:rPr>
-      </w:pPr>
-      <w:r>
-        <w:rPr>
-          <w:noProof/>
-          <w:lang w:val="en-US"/>
-        </w:rPr>
-        <w:drawing>
-          <wp:inline distT="0" distB="0" distL="0" distR="0" wp14:anchorId="3177E3C9" wp14:editId="10CDE28C">
-            <wp:extent cx="5554980" cy="2293620"/>
-            <wp:effectExtent l="0" t="0" r="7620" b="0"/>
-            <wp:docPr id="7" name="Afbeelding 7"/>
             <wp:cNvGraphicFramePr>
               <a:graphicFrameLocks xmlns:a="http://schemas.openxmlformats.org/drawingml/2006/main" noChangeAspect="1"/>
             </wp:cNvGraphicFramePr>
@@ -1504,6 +1844,67 @@
                   <pic:spPr>
                     <a:xfrm>
                       <a:off x="0" y="0"/>
+                      <a:ext cx="5242560" cy="2339340"/>
+                    </a:xfrm>
+                    <a:prstGeom prst="rect">
+                      <a:avLst/>
+                    </a:prstGeom>
+                  </pic:spPr>
+                </pic:pic>
+              </a:graphicData>
+            </a:graphic>
+          </wp:inline>
+        </w:drawing>
+      </w:r>
+    </w:p>
+    <w:p>
+      <w:pPr>
+        <w:rPr>
+          <w:lang w:val="en-US"/>
+        </w:rPr>
+      </w:pPr>
+      <w:r>
+        <w:rPr>
+          <w:lang w:val="en-US"/>
+        </w:rPr>
+        <w:t>...or it will show a message saying that no pages use that particular item. In that case, a link will be displayed allowing you to delete the item (after a confirmation).</w:t>
+      </w:r>
+    </w:p>
+    <w:p>
+      <w:pPr>
+        <w:rPr>
+          <w:lang w:val="en-US"/>
+        </w:rPr>
+      </w:pPr>
+      <w:r>
+        <w:rPr>
+          <w:noProof/>
+          <w:lang w:val="en-US"/>
+        </w:rPr>
+        <w:drawing>
+          <wp:inline distT="0" distB="0" distL="0" distR="0" wp14:anchorId="3177E3C9" wp14:editId="10CDE28C">
+            <wp:extent cx="5554980" cy="2293620"/>
+            <wp:effectExtent l="0" t="0" r="7620" b="0"/>
+            <wp:docPr id="7" name="Afbeelding 7"/>
+            <wp:cNvGraphicFramePr>
+              <a:graphicFrameLocks xmlns:a="http://schemas.openxmlformats.org/drawingml/2006/main" noChangeAspect="1"/>
+            </wp:cNvGraphicFramePr>
+            <a:graphic xmlns:a="http://schemas.openxmlformats.org/drawingml/2006/main">
+              <a:graphicData uri="http://schemas.openxmlformats.org/drawingml/2006/picture">
+                <pic:pic xmlns:pic="http://schemas.openxmlformats.org/drawingml/2006/picture">
+                  <pic:nvPicPr>
+                    <pic:cNvPr id="0" name=""/>
+                    <pic:cNvPicPr/>
+                  </pic:nvPicPr>
+                  <pic:blipFill>
+                    <a:blip r:embed="rId18"/>
+                    <a:stretch>
+                      <a:fillRect/>
+                    </a:stretch>
+                  </pic:blipFill>
+                  <pic:spPr>
+                    <a:xfrm>
+                      <a:off x="0" y="0"/>
                       <a:ext cx="5554980" cy="2293620"/>
                     </a:xfrm>
                     <a:prstGeom prst="rect">
@@ -1537,7 +1938,7 @@
           <w:lang w:val="en-US"/>
         </w:rPr>
       </w:pPr>
-      <w:bookmarkStart w:id="5" w:name="_Toc378452751"/>
+      <w:bookmarkStart w:id="7" w:name="_Toc378459820"/>
       <w:r>
         <w:rPr>
           <w:lang w:val="en-US"/>
@@ -1545,7 +1946,7 @@
         <w:lastRenderedPageBreak/>
         <w:t>See what other pages content is being used on from the page editor</w:t>
       </w:r>
-      <w:bookmarkEnd w:id="5"/>
+      <w:bookmarkEnd w:id="7"/>
     </w:p>
     <w:p>
       <w:pPr>
@@ -1590,7 +1991,7 @@
                     </pic:cNvPicPr>
                   </pic:nvPicPr>
                   <pic:blipFill>
-                    <a:blip r:embed="rId18">
+                    <a:blip r:embed="rId19">
                       <a:extLst>
                         <a:ext uri="{28A0092B-C50C-407E-A947-70E740481C1C}">
                           <a14:useLocalDpi xmlns:a14="http://schemas.microsoft.com/office/drawing/2010/main" val="0"/>
@@ -1634,7 +2035,21 @@
         <w:rPr>
           <w:lang w:val="en-US"/>
         </w:rPr>
-        <w:t xml:space="preserve">In this case, we are looking at “Page C”. And “Component A”, that is selected in the page editor is displayed to have associated content that is used in pages D and A </w:t>
+        <w:t xml:space="preserve">In this case, we are looking at “Page C”. And “Component A”, that is selected in the page editor is displayed to have associated content that is used in pages D and </w:t>
+      </w:r>
+      <w:proofErr w:type="gramStart"/>
+      <w:r>
+        <w:rPr>
+          <w:lang w:val="en-US"/>
+        </w:rPr>
+        <w:t>A</w:t>
+      </w:r>
+      <w:proofErr w:type="gramEnd"/>
+      <w:r>
+        <w:rPr>
+          <w:lang w:val="en-US"/>
+        </w:rPr>
+        <w:t xml:space="preserve"> </w:t>
       </w:r>
       <w:r>
         <w:rPr>
@@ -1774,7 +2189,7 @@
                     </pic:cNvPicPr>
                   </pic:nvPicPr>
                   <pic:blipFill>
-                    <a:blip r:embed="rId19">
+                    <a:blip r:embed="rId20">
                       <a:extLst>
                         <a:ext uri="{28A0092B-C50C-407E-A947-70E740481C1C}">
                           <a14:useLocalDpi xmlns:a14="http://schemas.microsoft.com/office/drawing/2010/main" val="0"/>
@@ -1828,7 +2243,7 @@
           <w:lang w:val="en-US"/>
         </w:rPr>
       </w:pPr>
-      <w:bookmarkStart w:id="6" w:name="_Toc378452752"/>
+      <w:bookmarkStart w:id="8" w:name="_Toc378459821"/>
       <w:r>
         <w:rPr>
           <w:lang w:val="en-US"/>
@@ -1836,7 +2251,7 @@
         <w:lastRenderedPageBreak/>
         <w:t>Using reports to get an overview of where content is being used or obsolete</w:t>
       </w:r>
-      <w:bookmarkEnd w:id="6"/>
+      <w:bookmarkEnd w:id="8"/>
     </w:p>
     <w:p>
       <w:pPr>
@@ -1868,67 +2283,6 @@
             <wp:extent cx="2796583" cy="3698544"/>
             <wp:effectExtent l="0" t="0" r="3810" b="0"/>
             <wp:docPr id="11" name="Afbeelding 11"/>
-            <wp:cNvGraphicFramePr>
-              <a:graphicFrameLocks xmlns:a="http://schemas.openxmlformats.org/drawingml/2006/main" noChangeAspect="1"/>
-            </wp:cNvGraphicFramePr>
-            <a:graphic xmlns:a="http://schemas.openxmlformats.org/drawingml/2006/main">
-              <a:graphicData uri="http://schemas.openxmlformats.org/drawingml/2006/picture">
-                <pic:pic xmlns:pic="http://schemas.openxmlformats.org/drawingml/2006/picture">
-                  <pic:nvPicPr>
-                    <pic:cNvPr id="0" name=""/>
-                    <pic:cNvPicPr/>
-                  </pic:nvPicPr>
-                  <pic:blipFill>
-                    <a:blip r:embed="rId20"/>
-                    <a:stretch>
-                      <a:fillRect/>
-                    </a:stretch>
-                  </pic:blipFill>
-                  <pic:spPr>
-                    <a:xfrm>
-                      <a:off x="0" y="0"/>
-                      <a:ext cx="2795455" cy="3697053"/>
-                    </a:xfrm>
-                    <a:prstGeom prst="rect">
-                      <a:avLst/>
-                    </a:prstGeom>
-                  </pic:spPr>
-                </pic:pic>
-              </a:graphicData>
-            </a:graphic>
-          </wp:inline>
-        </w:drawing>
-      </w:r>
-    </w:p>
-    <w:p>
-      <w:pPr>
-        <w:rPr>
-          <w:lang w:val="en-US"/>
-        </w:rPr>
-      </w:pPr>
-      <w:r>
-        <w:rPr>
-          <w:lang w:val="en-US"/>
-        </w:rPr>
-        <w:t>The following window will open:</w:t>
-      </w:r>
-    </w:p>
-    <w:p>
-      <w:pPr>
-        <w:rPr>
-          <w:lang w:val="en-US"/>
-        </w:rPr>
-      </w:pPr>
-      <w:r>
-        <w:rPr>
-          <w:noProof/>
-          <w:lang w:val="en-US"/>
-        </w:rPr>
-        <w:drawing>
-          <wp:inline distT="0" distB="0" distL="0" distR="0" wp14:anchorId="01629A54" wp14:editId="3D26B1D3">
-            <wp:extent cx="5760720" cy="2658653"/>
-            <wp:effectExtent l="0" t="0" r="0" b="8890"/>
-            <wp:docPr id="12" name="Afbeelding 12"/>
             <wp:cNvGraphicFramePr>
               <a:graphicFrameLocks xmlns:a="http://schemas.openxmlformats.org/drawingml/2006/main" noChangeAspect="1"/>
             </wp:cNvGraphicFramePr>
@@ -1948,7 +2302,7 @@
                   <pic:spPr>
                     <a:xfrm>
                       <a:off x="0" y="0"/>
-                      <a:ext cx="5760720" cy="2658653"/>
+                      <a:ext cx="2795455" cy="3697053"/>
                     </a:xfrm>
                     <a:prstGeom prst="rect">
                       <a:avLst/>
@@ -1971,216 +2325,7 @@
         <w:rPr>
           <w:lang w:val="en-US"/>
         </w:rPr>
-        <w:t>This form allows you to generate a report in one of 2 ways:</w:t>
-      </w:r>
-    </w:p>
-    <w:p>
-      <w:pPr>
-        <w:pStyle w:val="ListParagraph"/>
-        <w:numPr>
-          <w:ilvl w:val="0"/>
-          <w:numId w:val="5"/>
-        </w:numPr>
-        <w:rPr>
-          <w:lang w:val="en-US"/>
-        </w:rPr>
-      </w:pPr>
-      <w:r>
-        <w:rPr>
-          <w:b/>
-          <w:lang w:val="en-US"/>
-        </w:rPr>
-        <w:t>Using the Sitecore content search index</w:t>
-      </w:r>
-      <w:r>
-        <w:rPr>
-          <w:lang w:val="en-US"/>
-        </w:rPr>
-        <w:t xml:space="preserve"> – this is by far the fastest way of generating a report, but it has the drawback of being unreliable if the index is not up to date. We recommend rebuilding the search index before the first use, because additional data needs to be indexed</w:t>
-      </w:r>
-      <w:r>
-        <w:rPr>
-          <w:lang w:val="en-US"/>
-        </w:rPr>
-        <w:t xml:space="preserve"> (use the indexing manager from the control panel to </w:t>
-      </w:r>
-      <w:r>
-        <w:rPr>
-          <w:lang w:val="en-US"/>
-        </w:rPr>
-        <w:t>rebuild the index)</w:t>
-      </w:r>
-      <w:r>
-        <w:rPr>
-          <w:lang w:val="en-US"/>
-        </w:rPr>
-        <w:t>.</w:t>
-      </w:r>
-    </w:p>
-    <w:p>
-      <w:pPr>
-        <w:pStyle w:val="ListParagraph"/>
-        <w:numPr>
-          <w:ilvl w:val="0"/>
-          <w:numId w:val="5"/>
-        </w:numPr>
-        <w:rPr>
-          <w:lang w:val="en-US"/>
-        </w:rPr>
-      </w:pPr>
-      <w:r>
-        <w:rPr>
-          <w:b/>
-          <w:lang w:val="en-US"/>
-        </w:rPr>
-        <w:lastRenderedPageBreak/>
-        <w:t>Using the normal report</w:t>
-      </w:r>
-      <w:r>
-        <w:rPr>
-          <w:lang w:val="en-US"/>
-        </w:rPr>
-        <w:t xml:space="preserve"> – this is much slower, and we recommend you to not use it if you have a very large amount of items in your database. </w:t>
-      </w:r>
-      <w:r>
-        <w:rPr>
-          <w:lang w:val="en-US"/>
-        </w:rPr>
-        <w:t>The results are more reliable though.</w:t>
-      </w:r>
-    </w:p>
-    <w:p>
-      <w:pPr>
-        <w:rPr>
-          <w:lang w:val="en-US"/>
-        </w:rPr>
-      </w:pPr>
-      <w:r>
-        <w:rPr>
-          <w:lang w:val="en-US"/>
-        </w:rPr>
-        <w:t>Then there are 2 reports that you can generate (at the same time, if you like):</w:t>
-      </w:r>
-    </w:p>
-    <w:p>
-      <w:pPr>
-        <w:pStyle w:val="ListParagraph"/>
-        <w:numPr>
-          <w:ilvl w:val="0"/>
-          <w:numId w:val="6"/>
-        </w:numPr>
-        <w:rPr>
-          <w:lang w:val="en-US"/>
-        </w:rPr>
-      </w:pPr>
-      <w:r>
-        <w:rPr>
-          <w:b/>
-          <w:lang w:val="en-US"/>
-        </w:rPr>
-        <w:t>Unused report</w:t>
-      </w:r>
-      <w:r>
-        <w:rPr>
-          <w:lang w:val="en-US"/>
-        </w:rPr>
-        <w:t xml:space="preserve"> – this generates an overview of items that are not currently being used on pages.</w:t>
-      </w:r>
-    </w:p>
-    <w:p>
-      <w:pPr>
-        <w:pStyle w:val="ListParagraph"/>
-        <w:numPr>
-          <w:ilvl w:val="0"/>
-          <w:numId w:val="6"/>
-        </w:numPr>
-        <w:rPr>
-          <w:lang w:val="en-US"/>
-        </w:rPr>
-      </w:pPr>
-      <w:r>
-        <w:rPr>
-          <w:b/>
-          <w:lang w:val="en-US"/>
-        </w:rPr>
-        <w:t xml:space="preserve">Referred items report </w:t>
-      </w:r>
-      <w:r>
-        <w:rPr>
-          <w:lang w:val="en-US"/>
-        </w:rPr>
-        <w:t>– this generat</w:t>
-      </w:r>
-      <w:bookmarkStart w:id="7" w:name="_GoBack"/>
-      <w:bookmarkEnd w:id="7"/>
-      <w:r>
-        <w:rPr>
-          <w:lang w:val="en-US"/>
-        </w:rPr>
-        <w:t>es an overview of all the content items (that are not pages) and it shows all the pages that they are being used on.</w:t>
-      </w:r>
-    </w:p>
-    <w:p>
-      <w:pPr>
-        <w:rPr>
-          <w:lang w:val="en-US"/>
-        </w:rPr>
-      </w:pPr>
-      <w:r>
-        <w:rPr>
-          <w:lang w:val="en-US"/>
-        </w:rPr>
-        <w:t xml:space="preserve">Finally, there is a way of limiting the scope of the report by setting a specific path within Sitecore. The report will cover only items that are </w:t>
-      </w:r>
-      <w:r>
-        <w:rPr>
-          <w:lang w:val="en-US"/>
-        </w:rPr>
-        <w:t>descend</w:t>
-      </w:r>
-      <w:r>
-        <w:rPr>
-          <w:lang w:val="en-US"/>
-        </w:rPr>
-        <w:t>a</w:t>
-      </w:r>
-      <w:r>
-        <w:rPr>
-          <w:lang w:val="en-US"/>
-        </w:rPr>
-        <w:t>nts of the item path that is given.</w:t>
-      </w:r>
-      <w:r>
-        <w:rPr>
-          <w:lang w:val="en-US"/>
-        </w:rPr>
-        <w:t xml:space="preserve"> The value is </w:t>
-      </w:r>
-      <w:r>
-        <w:rPr>
-          <w:i/>
-          <w:lang w:val="en-US"/>
-        </w:rPr>
-        <w:t>/sitecore/content</w:t>
-      </w:r>
-      <w:r>
-        <w:rPr>
-          <w:lang w:val="en-US"/>
-        </w:rPr>
-        <w:t xml:space="preserve"> by default, covering everything in the content part of the tree.</w:t>
-      </w:r>
-    </w:p>
-    <w:p>
-      <w:pPr>
-        <w:rPr>
-          <w:lang w:val="en-US"/>
-        </w:rPr>
-      </w:pPr>
-      <w:r>
-        <w:rPr>
-          <w:lang w:val="en-US"/>
-        </w:rPr>
-        <w:t>To start generating the report, press “Generate report”. The result might be something like this:</w:t>
+        <w:t>The following window will open:</w:t>
       </w:r>
     </w:p>
     <w:p>
@@ -2195,10 +2340,10 @@
           <w:lang w:val="en-US"/>
         </w:rPr>
         <w:drawing>
-          <wp:inline distT="0" distB="0" distL="0" distR="0" wp14:anchorId="48750957" wp14:editId="4ACD144A">
-            <wp:extent cx="5760720" cy="2664165"/>
-            <wp:effectExtent l="0" t="0" r="0" b="3175"/>
-            <wp:docPr id="13" name="Afbeelding 13"/>
+          <wp:inline distT="0" distB="0" distL="0" distR="0" wp14:anchorId="01629A54" wp14:editId="3D26B1D3">
+            <wp:extent cx="5760720" cy="2658653"/>
+            <wp:effectExtent l="0" t="0" r="0" b="8890"/>
+            <wp:docPr id="12" name="Afbeelding 12"/>
             <wp:cNvGraphicFramePr>
               <a:graphicFrameLocks xmlns:a="http://schemas.openxmlformats.org/drawingml/2006/main" noChangeAspect="1"/>
             </wp:cNvGraphicFramePr>
@@ -2218,6 +2363,284 @@
                   <pic:spPr>
                     <a:xfrm>
                       <a:off x="0" y="0"/>
+                      <a:ext cx="5760720" cy="2658653"/>
+                    </a:xfrm>
+                    <a:prstGeom prst="rect">
+                      <a:avLst/>
+                    </a:prstGeom>
+                  </pic:spPr>
+                </pic:pic>
+              </a:graphicData>
+            </a:graphic>
+          </wp:inline>
+        </w:drawing>
+      </w:r>
+    </w:p>
+    <w:p>
+      <w:pPr>
+        <w:rPr>
+          <w:lang w:val="en-US"/>
+        </w:rPr>
+      </w:pPr>
+      <w:r>
+        <w:rPr>
+          <w:lang w:val="en-US"/>
+        </w:rPr>
+        <w:t>This form allows you to generate a report in one of 2 ways:</w:t>
+      </w:r>
+    </w:p>
+    <w:p>
+      <w:pPr>
+        <w:pStyle w:val="ListParagraph"/>
+        <w:numPr>
+          <w:ilvl w:val="0"/>
+          <w:numId w:val="5"/>
+        </w:numPr>
+        <w:rPr>
+          <w:lang w:val="en-US"/>
+        </w:rPr>
+      </w:pPr>
+      <w:r>
+        <w:rPr>
+          <w:b/>
+          <w:lang w:val="en-US"/>
+        </w:rPr>
+        <w:t>Using the Sitecore content search index</w:t>
+      </w:r>
+      <w:r>
+        <w:rPr>
+          <w:lang w:val="en-US"/>
+        </w:rPr>
+        <w:t xml:space="preserve"> – this is by far the fastest way of generating a report, but it has the drawback of being unreliable if the index is not up to date. We recommend rebuilding the search index before the first use, because additional data needs to be indexed</w:t>
+      </w:r>
+      <w:r>
+        <w:rPr>
+          <w:lang w:val="en-US"/>
+        </w:rPr>
+        <w:t xml:space="preserve"> (use the indexing manager from the control panel to </w:t>
+      </w:r>
+      <w:r>
+        <w:rPr>
+          <w:lang w:val="en-US"/>
+        </w:rPr>
+        <w:t>rebuild the index)</w:t>
+      </w:r>
+      <w:r>
+        <w:rPr>
+          <w:lang w:val="en-US"/>
+        </w:rPr>
+        <w:t>.</w:t>
+      </w:r>
+    </w:p>
+    <w:p>
+      <w:pPr>
+        <w:pStyle w:val="ListParagraph"/>
+        <w:numPr>
+          <w:ilvl w:val="0"/>
+          <w:numId w:val="5"/>
+        </w:numPr>
+        <w:rPr>
+          <w:lang w:val="en-US"/>
+        </w:rPr>
+      </w:pPr>
+      <w:r>
+        <w:rPr>
+          <w:b/>
+          <w:lang w:val="en-US"/>
+        </w:rPr>
+        <w:lastRenderedPageBreak/>
+        <w:t>Using the normal report</w:t>
+      </w:r>
+      <w:r>
+        <w:rPr>
+          <w:lang w:val="en-US"/>
+        </w:rPr>
+        <w:t xml:space="preserve"> – this is much slower, and we recommend you to not use it if you have a very large amount of items in your database. </w:t>
+      </w:r>
+      <w:r>
+        <w:rPr>
+          <w:lang w:val="en-US"/>
+        </w:rPr>
+        <w:t>The results are more reliable though.</w:t>
+      </w:r>
+    </w:p>
+    <w:p>
+      <w:pPr>
+        <w:rPr>
+          <w:lang w:val="en-US"/>
+        </w:rPr>
+      </w:pPr>
+      <w:r>
+        <w:rPr>
+          <w:lang w:val="en-US"/>
+        </w:rPr>
+        <w:t>Then there are 2 reports that you can generate (at the same time, if you like):</w:t>
+      </w:r>
+    </w:p>
+    <w:p>
+      <w:pPr>
+        <w:pStyle w:val="ListParagraph"/>
+        <w:numPr>
+          <w:ilvl w:val="0"/>
+          <w:numId w:val="6"/>
+        </w:numPr>
+        <w:rPr>
+          <w:lang w:val="en-US"/>
+        </w:rPr>
+      </w:pPr>
+      <w:r>
+        <w:rPr>
+          <w:b/>
+          <w:lang w:val="en-US"/>
+        </w:rPr>
+        <w:t>Unused report</w:t>
+      </w:r>
+      <w:r>
+        <w:rPr>
+          <w:lang w:val="en-US"/>
+        </w:rPr>
+        <w:t xml:space="preserve"> – this generates an overview of items that are not currently being used on pages.</w:t>
+      </w:r>
+    </w:p>
+    <w:p>
+      <w:pPr>
+        <w:pStyle w:val="ListParagraph"/>
+        <w:numPr>
+          <w:ilvl w:val="0"/>
+          <w:numId w:val="6"/>
+        </w:numPr>
+        <w:rPr>
+          <w:lang w:val="en-US"/>
+        </w:rPr>
+      </w:pPr>
+      <w:r>
+        <w:rPr>
+          <w:b/>
+          <w:lang w:val="en-US"/>
+        </w:rPr>
+        <w:t xml:space="preserve">Referred items report </w:t>
+      </w:r>
+      <w:r>
+        <w:rPr>
+          <w:lang w:val="en-US"/>
+        </w:rPr>
+        <w:t>– this generates an overview of all the content items (that are not pages) and it shows all the pages that they are being used on.</w:t>
+      </w:r>
+    </w:p>
+    <w:p>
+      <w:pPr>
+        <w:rPr>
+          <w:lang w:val="en-US"/>
+        </w:rPr>
+      </w:pPr>
+      <w:r>
+        <w:rPr>
+          <w:lang w:val="en-US"/>
+        </w:rPr>
+        <w:t xml:space="preserve">Finally, there is a way of limiting the scope of the report by setting a specific path within Sitecore. The report will cover only items that are </w:t>
+      </w:r>
+      <w:r>
+        <w:rPr>
+          <w:lang w:val="en-US"/>
+        </w:rPr>
+        <w:t>descend</w:t>
+      </w:r>
+      <w:r>
+        <w:rPr>
+          <w:lang w:val="en-US"/>
+        </w:rPr>
+        <w:t>a</w:t>
+      </w:r>
+      <w:r>
+        <w:rPr>
+          <w:lang w:val="en-US"/>
+        </w:rPr>
+        <w:t>nts of the item path that is given.</w:t>
+      </w:r>
+      <w:r>
+        <w:rPr>
+          <w:lang w:val="en-US"/>
+        </w:rPr>
+        <w:t xml:space="preserve"> The value is </w:t>
+      </w:r>
+      <w:r>
+        <w:rPr>
+          <w:i/>
+          <w:lang w:val="en-US"/>
+        </w:rPr>
+        <w:t>/</w:t>
+      </w:r>
+      <w:proofErr w:type="spellStart"/>
+      <w:r>
+        <w:rPr>
+          <w:i/>
+          <w:lang w:val="en-US"/>
+        </w:rPr>
+        <w:t>sitecore</w:t>
+      </w:r>
+      <w:proofErr w:type="spellEnd"/>
+      <w:r>
+        <w:rPr>
+          <w:i/>
+          <w:lang w:val="en-US"/>
+        </w:rPr>
+        <w:t>/content</w:t>
+      </w:r>
+      <w:r>
+        <w:rPr>
+          <w:lang w:val="en-US"/>
+        </w:rPr>
+        <w:t xml:space="preserve"> by default, covering everything in the content part of the tree.</w:t>
+      </w:r>
+    </w:p>
+    <w:p>
+      <w:pPr>
+        <w:rPr>
+          <w:lang w:val="en-US"/>
+        </w:rPr>
+      </w:pPr>
+      <w:r>
+        <w:rPr>
+          <w:lang w:val="en-US"/>
+        </w:rPr>
+        <w:t>To start generating the report, press “Generate report”. The result might be something like this:</w:t>
+      </w:r>
+    </w:p>
+    <w:p>
+      <w:pPr>
+        <w:rPr>
+          <w:lang w:val="en-US"/>
+        </w:rPr>
+      </w:pPr>
+      <w:r>
+        <w:rPr>
+          <w:noProof/>
+          <w:lang w:val="en-US"/>
+        </w:rPr>
+        <w:drawing>
+          <wp:inline distT="0" distB="0" distL="0" distR="0" wp14:anchorId="48750957" wp14:editId="4ACD144A">
+            <wp:extent cx="5760720" cy="2664165"/>
+            <wp:effectExtent l="0" t="0" r="0" b="3175"/>
+            <wp:docPr id="13" name="Afbeelding 13"/>
+            <wp:cNvGraphicFramePr>
+              <a:graphicFrameLocks xmlns:a="http://schemas.openxmlformats.org/drawingml/2006/main" noChangeAspect="1"/>
+            </wp:cNvGraphicFramePr>
+            <a:graphic xmlns:a="http://schemas.openxmlformats.org/drawingml/2006/main">
+              <a:graphicData uri="http://schemas.openxmlformats.org/drawingml/2006/picture">
+                <pic:pic xmlns:pic="http://schemas.openxmlformats.org/drawingml/2006/picture">
+                  <pic:nvPicPr>
+                    <pic:cNvPr id="0" name=""/>
+                    <pic:cNvPicPr/>
+                  </pic:nvPicPr>
+                  <pic:blipFill>
+                    <a:blip r:embed="rId23"/>
+                    <a:stretch>
+                      <a:fillRect/>
+                    </a:stretch>
+                  </pic:blipFill>
+                  <pic:spPr>
+                    <a:xfrm>
+                      <a:off x="0" y="0"/>
                       <a:ext cx="5760720" cy="2664165"/>
                     </a:xfrm>
                     <a:prstGeom prst="rect">
@@ -2231,8 +2654,62 @@
         </w:drawing>
       </w:r>
     </w:p>
+    <w:p>
+      <w:pPr>
+        <w:pStyle w:val="Heading1"/>
+        <w:rPr>
+          <w:lang w:val="en-US"/>
+        </w:rPr>
+      </w:pPr>
+      <w:bookmarkStart w:id="9" w:name="_Toc378459822"/>
+      <w:r>
+        <w:rPr>
+          <w:lang w:val="en-US"/>
+        </w:rPr>
+        <w:t>Known Issues</w:t>
+      </w:r>
+      <w:bookmarkEnd w:id="9"/>
+    </w:p>
+    <w:p>
+      <w:pPr>
+        <w:rPr>
+          <w:lang w:val="en-US"/>
+        </w:rPr>
+      </w:pPr>
+      <w:r>
+        <w:rPr>
+          <w:lang w:val="en-US"/>
+        </w:rPr>
+        <w:t>Until the submission of the module the following issues have been registered and marked as known issues.</w:t>
+      </w:r>
+    </w:p>
+    <w:p>
+      <w:pPr>
+        <w:pStyle w:val="ListParagraph"/>
+        <w:numPr>
+          <w:ilvl w:val="0"/>
+          <w:numId w:val="8"/>
+        </w:numPr>
+        <w:rPr>
+          <w:lang w:val="en-US"/>
+        </w:rPr>
+      </w:pPr>
+      <w:r>
+        <w:rPr>
+          <w:lang w:val="en-US"/>
+        </w:rPr>
+        <w:t>Running the module in a MVC-based website can cause rendering issues.</w:t>
+      </w:r>
+    </w:p>
+    <w:p>
+      <w:pPr>
+        <w:rPr>
+          <w:lang w:val="en-US"/>
+        </w:rPr>
+      </w:pPr>
+    </w:p>
     <w:sectPr>
-      <w:footerReference w:type="default" r:id="rId23"/>
+      <w:footerReference w:type="default" r:id="rId24"/>
       <w:pgSz w:w="11906" w:h="16838"/>
       <w:pgMar w:top="1417" w:right="1417" w:bottom="1417" w:left="1417" w:header="708" w:footer="708" w:gutter="0"/>
       <w:cols w:space="708"/>
@@ -2386,6 +2863,119 @@
 <file path=word/numbering.xml><?xml version="1.0" encoding="utf-8"?>
 <w:numbering xmlns:wpc="http://schemas.microsoft.com/office/word/2010/wordprocessingCanvas" xmlns:mc="http://schemas.openxmlformats.org/markup-compatibility/2006" xmlns:o="urn:schemas-microsoft-com:office:office" xmlns:r="http://schemas.openxmlformats.org/officeDocument/2006/relationships" xmlns:m="http://schemas.openxmlformats.org/officeDocument/2006/math" xmlns:v="urn:schemas-microsoft-com:vml" xmlns:wp14="http://schemas.microsoft.com/office/word/2010/wordprocessingDrawing" xmlns:wp="http://schemas.openxmlformats.org/drawingml/2006/wordprocessingDrawing" xmlns:w10="urn:schemas-microsoft-com:office:word" xmlns:w="http://schemas.openxmlformats.org/wordprocessingml/2006/main" xmlns:w14="http://schemas.microsoft.com/office/word/2010/wordml" xmlns:w15="http://schemas.microsoft.com/office/word/2012/wordml" xmlns:wpg="http://schemas.microsoft.com/office/word/2010/wordprocessingGroup" xmlns:wpi="http://schemas.microsoft.com/office/word/2010/wordprocessingInk" xmlns:wne="http://schemas.microsoft.com/office/word/2006/wordml" xmlns:wps="http://schemas.microsoft.com/office/word/2010/wordprocessingShape" mc:Ignorable="w14 w15 wp14">
   <w:abstractNum w:abstractNumId="0">
+    <w:nsid w:val="062A2D8E"/>
+    <w:multiLevelType w:val="hybridMultilevel"/>
+    <w:tmpl w:val="AEEE5056"/>
+    <w:lvl w:ilvl="0" w:tplc="04090001">
+      <w:start w:val="1"/>
+      <w:numFmt w:val="bullet"/>
+      <w:lvlText w:val=""/>
+      <w:lvlJc w:val="left"/>
+      <w:pPr>
+        <w:ind w:left="720" w:hanging="360"/>
+      </w:pPr>
+      <w:rPr>
+        <w:rFonts w:ascii="Symbol" w:hAnsi="Symbol" w:hint="default"/>
+      </w:rPr>
+    </w:lvl>
+    <w:lvl w:ilvl="1" w:tplc="04090003" w:tentative="1">
+      <w:start w:val="1"/>
+      <w:numFmt w:val="bullet"/>
+      <w:lvlText w:val="o"/>
+      <w:lvlJc w:val="left"/>
+      <w:pPr>
+        <w:ind w:left="1440" w:hanging="360"/>
+      </w:pPr>
+      <w:rPr>
+        <w:rFonts w:ascii="Courier New" w:hAnsi="Courier New" w:cs="Courier New" w:hint="default"/>
+      </w:rPr>
+    </w:lvl>
+    <w:lvl w:ilvl="2" w:tplc="04090005" w:tentative="1">
+      <w:start w:val="1"/>
+      <w:numFmt w:val="bullet"/>
+      <w:lvlText w:val=""/>
+      <w:lvlJc w:val="left"/>
+      <w:pPr>
+        <w:ind w:left="2160" w:hanging="360"/>
+      </w:pPr>
+      <w:rPr>
+        <w:rFonts w:ascii="Wingdings" w:hAnsi="Wingdings" w:hint="default"/>
+      </w:rPr>
+    </w:lvl>
+    <w:lvl w:ilvl="3" w:tplc="04090001" w:tentative="1">
+      <w:start w:val="1"/>
+      <w:numFmt w:val="bullet"/>
+      <w:lvlText w:val=""/>
+      <w:lvlJc w:val="left"/>
+      <w:pPr>
+        <w:ind w:left="2880" w:hanging="360"/>
+      </w:pPr>
+      <w:rPr>
+        <w:rFonts w:ascii="Symbol" w:hAnsi="Symbol" w:hint="default"/>
+      </w:rPr>
+    </w:lvl>
+    <w:lvl w:ilvl="4" w:tplc="04090003" w:tentative="1">
+      <w:start w:val="1"/>
+      <w:numFmt w:val="bullet"/>
+      <w:lvlText w:val="o"/>
+      <w:lvlJc w:val="left"/>
+      <w:pPr>
+        <w:ind w:left="3600" w:hanging="360"/>
+      </w:pPr>
+      <w:rPr>
+        <w:rFonts w:ascii="Courier New" w:hAnsi="Courier New" w:cs="Courier New" w:hint="default"/>
+      </w:rPr>
+    </w:lvl>
+    <w:lvl w:ilvl="5" w:tplc="04090005" w:tentative="1">
+      <w:start w:val="1"/>
+      <w:numFmt w:val="bullet"/>
+      <w:lvlText w:val=""/>
+      <w:lvlJc w:val="left"/>
+      <w:pPr>
+        <w:ind w:left="4320" w:hanging="360"/>
+      </w:pPr>
+      <w:rPr>
+        <w:rFonts w:ascii="Wingdings" w:hAnsi="Wingdings" w:hint="default"/>
+      </w:rPr>
+    </w:lvl>
+    <w:lvl w:ilvl="6" w:tplc="04090001" w:tentative="1">
+      <w:start w:val="1"/>
+      <w:numFmt w:val="bullet"/>
+      <w:lvlText w:val=""/>
+      <w:lvlJc w:val="left"/>
+      <w:pPr>
+        <w:ind w:left="5040" w:hanging="360"/>
+      </w:pPr>
+      <w:rPr>
+        <w:rFonts w:ascii="Symbol" w:hAnsi="Symbol" w:hint="default"/>
+      </w:rPr>
+    </w:lvl>
+    <w:lvl w:ilvl="7" w:tplc="04090003" w:tentative="1">
+      <w:start w:val="1"/>
+      <w:numFmt w:val="bullet"/>
+      <w:lvlText w:val="o"/>
+      <w:lvlJc w:val="left"/>
+      <w:pPr>
+        <w:ind w:left="5760" w:hanging="360"/>
+      </w:pPr>
+      <w:rPr>
+        <w:rFonts w:ascii="Courier New" w:hAnsi="Courier New" w:cs="Courier New" w:hint="default"/>
+      </w:rPr>
+    </w:lvl>
+    <w:lvl w:ilvl="8" w:tplc="04090005" w:tentative="1">
+      <w:start w:val="1"/>
+      <w:numFmt w:val="bullet"/>
+      <w:lvlText w:val=""/>
+      <w:lvlJc w:val="left"/>
+      <w:pPr>
+        <w:ind w:left="6480" w:hanging="360"/>
+      </w:pPr>
+      <w:rPr>
+        <w:rFonts w:ascii="Wingdings" w:hAnsi="Wingdings" w:hint="default"/>
+      </w:rPr>
+    </w:lvl>
+  </w:abstractNum>
+  <w:abstractNum w:abstractNumId="1">
     <w:nsid w:val="1EE44535"/>
     <w:multiLevelType w:val="hybridMultilevel"/>
     <w:tmpl w:val="89A05D4E"/>
@@ -2471,7 +3061,7 @@
       </w:pPr>
     </w:lvl>
   </w:abstractNum>
-  <w:abstractNum w:abstractNumId="1">
+  <w:abstractNum w:abstractNumId="2">
     <w:nsid w:val="35FD5F67"/>
     <w:multiLevelType w:val="hybridMultilevel"/>
     <w:tmpl w:val="80CE0166"/>
@@ -2557,7 +3147,7 @@
       </w:pPr>
     </w:lvl>
   </w:abstractNum>
-  <w:abstractNum w:abstractNumId="2">
+  <w:abstractNum w:abstractNumId="3">
     <w:nsid w:val="49DA6C3B"/>
     <w:multiLevelType w:val="hybridMultilevel"/>
     <w:tmpl w:val="E3C0F188"/>
@@ -2643,7 +3233,120 @@
       </w:pPr>
     </w:lvl>
   </w:abstractNum>
-  <w:abstractNum w:abstractNumId="3">
+  <w:abstractNum w:abstractNumId="4">
+    <w:nsid w:val="4B0A1180"/>
+    <w:multiLevelType w:val="hybridMultilevel"/>
+    <w:tmpl w:val="2A8C980C"/>
+    <w:lvl w:ilvl="0" w:tplc="04090005">
+      <w:start w:val="1"/>
+      <w:numFmt w:val="bullet"/>
+      <w:lvlText w:val=""/>
+      <w:lvlJc w:val="left"/>
+      <w:pPr>
+        <w:ind w:left="360" w:hanging="360"/>
+      </w:pPr>
+      <w:rPr>
+        <w:rFonts w:ascii="Wingdings" w:hAnsi="Wingdings" w:hint="default"/>
+      </w:rPr>
+    </w:lvl>
+    <w:lvl w:ilvl="1" w:tplc="04090003" w:tentative="1">
+      <w:start w:val="1"/>
+      <w:numFmt w:val="bullet"/>
+      <w:lvlText w:val="o"/>
+      <w:lvlJc w:val="left"/>
+      <w:pPr>
+        <w:ind w:left="1080" w:hanging="360"/>
+      </w:pPr>
+      <w:rPr>
+        <w:rFonts w:ascii="Courier New" w:hAnsi="Courier New" w:cs="Courier New" w:hint="default"/>
+      </w:rPr>
+    </w:lvl>
+    <w:lvl w:ilvl="2" w:tplc="04090005" w:tentative="1">
+      <w:start w:val="1"/>
+      <w:numFmt w:val="bullet"/>
+      <w:lvlText w:val=""/>
+      <w:lvlJc w:val="left"/>
+      <w:pPr>
+        <w:ind w:left="1800" w:hanging="360"/>
+      </w:pPr>
+      <w:rPr>
+        <w:rFonts w:ascii="Wingdings" w:hAnsi="Wingdings" w:hint="default"/>
+      </w:rPr>
+    </w:lvl>
+    <w:lvl w:ilvl="3" w:tplc="04090001" w:tentative="1">
+      <w:start w:val="1"/>
+      <w:numFmt w:val="bullet"/>
+      <w:lvlText w:val=""/>
+      <w:lvlJc w:val="left"/>
+      <w:pPr>
+        <w:ind w:left="2520" w:hanging="360"/>
+      </w:pPr>
+      <w:rPr>
+        <w:rFonts w:ascii="Symbol" w:hAnsi="Symbol" w:hint="default"/>
+      </w:rPr>
+    </w:lvl>
+    <w:lvl w:ilvl="4" w:tplc="04090003" w:tentative="1">
+      <w:start w:val="1"/>
+      <w:numFmt w:val="bullet"/>
+      <w:lvlText w:val="o"/>
+      <w:lvlJc w:val="left"/>
+      <w:pPr>
+        <w:ind w:left="3240" w:hanging="360"/>
+      </w:pPr>
+      <w:rPr>
+        <w:rFonts w:ascii="Courier New" w:hAnsi="Courier New" w:cs="Courier New" w:hint="default"/>
+      </w:rPr>
+    </w:lvl>
+    <w:lvl w:ilvl="5" w:tplc="04090005" w:tentative="1">
+      <w:start w:val="1"/>
+      <w:numFmt w:val="bullet"/>
+      <w:lvlText w:val=""/>
+      <w:lvlJc w:val="left"/>
+      <w:pPr>
+        <w:ind w:left="3960" w:hanging="360"/>
+      </w:pPr>
+      <w:rPr>
+        <w:rFonts w:ascii="Wingdings" w:hAnsi="Wingdings" w:hint="default"/>
+      </w:rPr>
+    </w:lvl>
+    <w:lvl w:ilvl="6" w:tplc="04090001" w:tentative="1">
+      <w:start w:val="1"/>
+      <w:numFmt w:val="bullet"/>
+      <w:lvlText w:val=""/>
+      <w:lvlJc w:val="left"/>
+      <w:pPr>
+        <w:ind w:left="4680" w:hanging="360"/>
+      </w:pPr>
+      <w:rPr>
+        <w:rFonts w:ascii="Symbol" w:hAnsi="Symbol" w:hint="default"/>
+      </w:rPr>
+    </w:lvl>
+    <w:lvl w:ilvl="7" w:tplc="04090003" w:tentative="1">
+      <w:start w:val="1"/>
+      <w:numFmt w:val="bullet"/>
+      <w:lvlText w:val="o"/>
+      <w:lvlJc w:val="left"/>
+      <w:pPr>
+        <w:ind w:left="5400" w:hanging="360"/>
+      </w:pPr>
+      <w:rPr>
+        <w:rFonts w:ascii="Courier New" w:hAnsi="Courier New" w:cs="Courier New" w:hint="default"/>
+      </w:rPr>
+    </w:lvl>
+    <w:lvl w:ilvl="8" w:tplc="04090005" w:tentative="1">
+      <w:start w:val="1"/>
+      <w:numFmt w:val="bullet"/>
+      <w:lvlText w:val=""/>
+      <w:lvlJc w:val="left"/>
+      <w:pPr>
+        <w:ind w:left="6120" w:hanging="360"/>
+      </w:pPr>
+      <w:rPr>
+        <w:rFonts w:ascii="Wingdings" w:hAnsi="Wingdings" w:hint="default"/>
+      </w:rPr>
+    </w:lvl>
+  </w:abstractNum>
+  <w:abstractNum w:abstractNumId="5">
     <w:nsid w:val="502269E0"/>
     <w:multiLevelType w:val="hybridMultilevel"/>
     <w:tmpl w:val="80CE0166"/>
@@ -2729,7 +3432,7 @@
       </w:pPr>
     </w:lvl>
   </w:abstractNum>
-  <w:abstractNum w:abstractNumId="4">
+  <w:abstractNum w:abstractNumId="6">
     <w:nsid w:val="57730D3C"/>
     <w:multiLevelType w:val="hybridMultilevel"/>
     <w:tmpl w:val="F634DF60"/>
@@ -2815,7 +3518,7 @@
       </w:pPr>
     </w:lvl>
   </w:abstractNum>
-  <w:abstractNum w:abstractNumId="5">
+  <w:abstractNum w:abstractNumId="7">
     <w:nsid w:val="7BA70540"/>
     <w:multiLevelType w:val="hybridMultilevel"/>
     <w:tmpl w:val="3DEA9162"/>
@@ -2929,22 +3632,28 @@
     </w:lvl>
   </w:abstractNum>
   <w:num w:numId="1">
+    <w:abstractNumId w:val="2"/>
+  </w:num>
+  <w:num w:numId="2">
+    <w:abstractNumId w:val="6"/>
+  </w:num>
+  <w:num w:numId="3">
+    <w:abstractNumId w:val="5"/>
+  </w:num>
+  <w:num w:numId="4">
+    <w:abstractNumId w:val="7"/>
+  </w:num>
+  <w:num w:numId="5">
+    <w:abstractNumId w:val="3"/>
+  </w:num>
+  <w:num w:numId="6">
     <w:abstractNumId w:val="1"/>
   </w:num>
-  <w:num w:numId="2">
+  <w:num w:numId="7">
+    <w:abstractNumId w:val="0"/>
+  </w:num>
+  <w:num w:numId="8">
     <w:abstractNumId w:val="4"/>
-  </w:num>
-  <w:num w:numId="3">
-    <w:abstractNumId w:val="3"/>
-  </w:num>
-  <w:num w:numId="4">
-    <w:abstractNumId w:val="5"/>
-  </w:num>
-  <w:num w:numId="5">
-    <w:abstractNumId w:val="2"/>
-  </w:num>
-  <w:num w:numId="6">
-    <w:abstractNumId w:val="0"/>
   </w:num>
 </w:numbering>
 </file>
@@ -3942,7 +4651,7 @@
 </file>
 
 <file path=customXml/itemProps1.xml><?xml version="1.0" encoding="utf-8"?>
-<ds:datastoreItem xmlns:ds="http://schemas.openxmlformats.org/officeDocument/2006/customXml" ds:itemID="{31426BC2-86B8-415C-AB58-5B316CF262A7}">
+<ds:datastoreItem xmlns:ds="http://schemas.openxmlformats.org/officeDocument/2006/customXml" ds:itemID="{116F5128-D1CD-4A40-9360-451BA012F881}">
   <ds:schemaRefs>
     <ds:schemaRef ds:uri="http://schemas.openxmlformats.org/officeDocument/2006/bibliography"/>
   </ds:schemaRefs>

</xml_diff>